<commit_message>
testing binary replacement of scribe.docx on master
</commit_message>
<xml_diff>
--- a/builder/scribe/scribe.docx
+++ b/builder/scribe/scribe.docx
@@ -168,31 +168,7 @@
           <w:rPr>
             <w:rStyle w:val="Hyperlink"/>
           </w:rPr>
-          <w:t>Intr</w:t>
-        </w:r>
-        <w:r>
-          <w:rPr>
-            <w:rStyle w:val="Hyperlink"/>
-          </w:rPr>
-          <w:t>o</w:t>
-        </w:r>
-        <w:r>
-          <w:rPr>
-            <w:rStyle w:val="Hyperlink"/>
-          </w:rPr>
-          <w:t>d</w:t>
-        </w:r>
-        <w:r>
-          <w:rPr>
-            <w:rStyle w:val="Hyperlink"/>
-          </w:rPr>
-          <w:t>u</w:t>
-        </w:r>
-        <w:r>
-          <w:rPr>
-            <w:rStyle w:val="Hyperlink"/>
-          </w:rPr>
-          <w:t>ction</w:t>
+          <w:t>Introduction</w:t>
         </w:r>
       </w:hyperlink>
       <w:r>
@@ -234,19 +210,7 @@
           <w:rPr>
             <w:rStyle w:val="Hyperlink"/>
           </w:rPr>
-          <w:t>Us</w:t>
-        </w:r>
-        <w:r>
-          <w:rPr>
-            <w:rStyle w:val="Hyperlink"/>
-          </w:rPr>
-          <w:t>a</w:t>
-        </w:r>
-        <w:r>
-          <w:rPr>
-            <w:rStyle w:val="Hyperlink"/>
-          </w:rPr>
-          <w:t>ge</w:t>
+          <w:t>Usage</w:t>
         </w:r>
       </w:hyperlink>
       <w:r>
@@ -291,19 +255,7 @@
           <w:rPr>
             <w:rStyle w:val="Hyperlink"/>
           </w:rPr>
-          <w:t>W</w:t>
-        </w:r>
-        <w:r>
-          <w:rPr>
-            <w:rStyle w:val="Hyperlink"/>
-          </w:rPr>
-          <w:t>h</w:t>
-        </w:r>
-        <w:r>
-          <w:rPr>
-            <w:rStyle w:val="Hyperlink"/>
-          </w:rPr>
-          <w:t>at's Perl?</w:t>
+          <w:t>What's Perl?</w:t>
         </w:r>
       </w:hyperlink>
       <w:r>
@@ -345,31 +297,7 @@
           <w:rPr>
             <w:rStyle w:val="Hyperlink"/>
           </w:rPr>
-          <w:t>Pro</w:t>
-        </w:r>
-        <w:r>
-          <w:rPr>
-            <w:rStyle w:val="Hyperlink"/>
-          </w:rPr>
-          <w:t>d</w:t>
-        </w:r>
-        <w:r>
-          <w:rPr>
-            <w:rStyle w:val="Hyperlink"/>
-          </w:rPr>
-          <w:t>ucin</w:t>
-        </w:r>
-        <w:r>
-          <w:rPr>
-            <w:rStyle w:val="Hyperlink"/>
-          </w:rPr>
-          <w:t>g</w:t>
-        </w:r>
-        <w:r>
-          <w:rPr>
-            <w:rStyle w:val="Hyperlink"/>
-          </w:rPr>
-          <w:t xml:space="preserve"> source files</w:t>
+          <w:t>Producing source files</w:t>
         </w:r>
       </w:hyperlink>
       <w:r>
@@ -408,19 +336,7 @@
           <w:rPr>
             <w:rStyle w:val="Hyperlink"/>
           </w:rPr>
-          <w:t>Area h</w:t>
-        </w:r>
-        <w:r>
-          <w:rPr>
-            <w:rStyle w:val="Hyperlink"/>
-          </w:rPr>
-          <w:t>e</w:t>
-        </w:r>
-        <w:r>
-          <w:rPr>
-            <w:rStyle w:val="Hyperlink"/>
-          </w:rPr>
-          <w:t>ader and base vnum definition</w:t>
+          <w:t>Area header and base vnum definition</w:t>
         </w:r>
       </w:hyperlink>
     </w:p>
@@ -443,66 +359,7 @@
           <w:rPr>
             <w:rStyle w:val="Hyperlink"/>
           </w:rPr>
-          <w:t>Re</w:t>
-        </w:r>
-        <w:r>
-          <w:rPr>
-            <w:rStyle w:val="Hyperlink"/>
-          </w:rPr>
-          <w:t>c</w:t>
-        </w:r>
-        <w:r>
-          <w:rPr>
-            <w:rStyle w:val="Hyperlink"/>
-          </w:rPr>
-          <w:t>all</w:t>
-        </w:r>
-        <w:r>
-          <w:rPr>
-            <w:rStyle w:val="Hyperlink"/>
-          </w:rPr>
-          <w:t xml:space="preserve"> </w:t>
-        </w:r>
-        <w:r>
-          <w:rPr>
-            <w:rStyle w:val="Hyperlink"/>
-          </w:rPr>
-          <w:t>header</w:t>
-        </w:r>
-      </w:hyperlink>
-    </w:p>
-    <w:p>
-      <w:pPr>
-        <w:tabs>
-          <w:tab w:val="clear" w:pos="1620"/>
-          <w:tab w:val="clear" w:pos="3960"/>
-        </w:tabs>
-        <w:spacing w:after="40"/>
-      </w:pPr>
-      <w:r>
-        <w:t xml:space="preserve">7. </w:t>
-      </w:r>
-      <w:r>
-        <w:tab/>
-      </w:r>
-      <w:hyperlink w:anchor="_5.__Area_1" w:history="1">
-        <w:r>
-          <w:rPr>
-            <w:rStyle w:val="Hyperlink"/>
-          </w:rPr>
-          <w:t>Area sp</w:t>
-        </w:r>
-        <w:r>
-          <w:rPr>
-            <w:rStyle w:val="Hyperlink"/>
-          </w:rPr>
-          <w:t>e</w:t>
-        </w:r>
-        <w:r>
-          <w:rPr>
-            <w:rStyle w:val="Hyperlink"/>
-          </w:rPr>
-          <w:t>cial</w:t>
+          <w:t>Recall</w:t>
         </w:r>
         <w:r>
           <w:rPr>
@@ -521,6 +378,35 @@
         <w:spacing w:after="40"/>
       </w:pPr>
       <w:r>
+        <w:t xml:space="preserve">7. </w:t>
+      </w:r>
+      <w:r>
+        <w:tab/>
+      </w:r>
+      <w:hyperlink w:anchor="_5.__Area_1" w:history="1">
+        <w:r>
+          <w:rPr>
+            <w:rStyle w:val="Hyperlink"/>
+          </w:rPr>
+          <w:t>Area special</w:t>
+        </w:r>
+        <w:r>
+          <w:rPr>
+            <w:rStyle w:val="Hyperlink"/>
+          </w:rPr>
+          <w:t xml:space="preserve"> header</w:t>
+        </w:r>
+      </w:hyperlink>
+    </w:p>
+    <w:p>
+      <w:pPr>
+        <w:tabs>
+          <w:tab w:val="clear" w:pos="1620"/>
+          <w:tab w:val="clear" w:pos="3960"/>
+        </w:tabs>
+        <w:spacing w:after="40"/>
+      </w:pPr>
+      <w:r>
         <w:t>8.</w:t>
       </w:r>
       <w:r>
@@ -531,31 +417,7 @@
           <w:rPr>
             <w:rStyle w:val="Hyperlink"/>
           </w:rPr>
-          <w:t>M</w:t>
-        </w:r>
-        <w:r>
-          <w:rPr>
-            <w:rStyle w:val="Hyperlink"/>
-          </w:rPr>
-          <w:t>o</w:t>
-        </w:r>
-        <w:r>
-          <w:rPr>
-            <w:rStyle w:val="Hyperlink"/>
-          </w:rPr>
-          <w:t>bi</w:t>
-        </w:r>
-        <w:r>
-          <w:rPr>
-            <w:rStyle w:val="Hyperlink"/>
-          </w:rPr>
-          <w:t>l</w:t>
-        </w:r>
-        <w:r>
-          <w:rPr>
-            <w:rStyle w:val="Hyperlink"/>
-          </w:rPr>
-          <w:t>es</w:t>
+          <w:t>Mobiles</w:t>
         </w:r>
       </w:hyperlink>
     </w:p>
@@ -579,25 +441,7 @@
           <w:rPr>
             <w:rStyle w:val="Hyperlink"/>
           </w:rPr>
-          <w:t>Obj</w:t>
-        </w:r>
-        <w:r>
-          <w:rPr>
-            <w:rStyle w:val="Hyperlink"/>
-          </w:rPr>
-          <w:t>e</w:t>
-        </w:r>
-        <w:r>
-          <w:rPr>
-            <w:rStyle w:val="Hyperlink"/>
-          </w:rPr>
-          <w:t>c</w:t>
-        </w:r>
-        <w:r>
-          <w:rPr>
-            <w:rStyle w:val="Hyperlink"/>
-          </w:rPr>
-          <w:t>ts</w:t>
+          <w:t>Objects</w:t>
         </w:r>
       </w:hyperlink>
     </w:p>
@@ -610,19 +454,7 @@
           <w:rPr>
             <w:rStyle w:val="Hyperlink"/>
           </w:rPr>
-          <w:t>Obj</w:t>
-        </w:r>
-        <w:r>
-          <w:rPr>
-            <w:rStyle w:val="Hyperlink"/>
-          </w:rPr>
-          <w:t>e</w:t>
-        </w:r>
-        <w:r>
-          <w:rPr>
-            <w:rStyle w:val="Hyperlink"/>
-          </w:rPr>
-          <w:t>ct sets</w:t>
+          <w:t>Object sets</w:t>
         </w:r>
       </w:hyperlink>
       <w:r>
@@ -640,25 +472,7 @@
           <w:rPr>
             <w:rStyle w:val="Hyperlink"/>
           </w:rPr>
-          <w:t>Ro</w:t>
-        </w:r>
-        <w:r>
-          <w:rPr>
-            <w:rStyle w:val="Hyperlink"/>
-          </w:rPr>
-          <w:t>o</w:t>
-        </w:r>
-        <w:r>
-          <w:rPr>
-            <w:rStyle w:val="Hyperlink"/>
-          </w:rPr>
-          <w:t>m</w:t>
-        </w:r>
-        <w:r>
-          <w:rPr>
-            <w:rStyle w:val="Hyperlink"/>
-          </w:rPr>
-          <w:t>s</w:t>
+          <w:t>Rooms</w:t>
         </w:r>
       </w:hyperlink>
       <w:r>
@@ -676,31 +490,7 @@
           <w:rPr>
             <w:rStyle w:val="Hyperlink"/>
           </w:rPr>
-          <w:t>Mobile</w:t>
-        </w:r>
-        <w:r>
-          <w:rPr>
-            <w:rStyle w:val="Hyperlink"/>
-          </w:rPr>
-          <w:t xml:space="preserve"> </w:t>
-        </w:r>
-        <w:r>
-          <w:rPr>
-            <w:rStyle w:val="Hyperlink"/>
-          </w:rPr>
-          <w:t>re</w:t>
-        </w:r>
-        <w:r>
-          <w:rPr>
-            <w:rStyle w:val="Hyperlink"/>
-          </w:rPr>
-          <w:t>s</w:t>
-        </w:r>
-        <w:r>
-          <w:rPr>
-            <w:rStyle w:val="Hyperlink"/>
-          </w:rPr>
-          <w:t>ets</w:t>
+          <w:t>Mobile resets</w:t>
         </w:r>
       </w:hyperlink>
       <w:r>
@@ -718,19 +508,7 @@
           <w:rPr>
             <w:rStyle w:val="Hyperlink"/>
           </w:rPr>
-          <w:t xml:space="preserve">Object </w:t>
-        </w:r>
-        <w:r>
-          <w:rPr>
-            <w:rStyle w:val="Hyperlink"/>
-          </w:rPr>
-          <w:t>r</w:t>
-        </w:r>
-        <w:r>
-          <w:rPr>
-            <w:rStyle w:val="Hyperlink"/>
-          </w:rPr>
-          <w:t>esets</w:t>
+          <w:t>Object resets</w:t>
         </w:r>
       </w:hyperlink>
       <w:r>
@@ -766,31 +544,7 @@
           <w:rPr>
             <w:rStyle w:val="Hyperlink"/>
           </w:rPr>
-          <w:t>H</w:t>
-        </w:r>
-        <w:r>
-          <w:rPr>
-            <w:rStyle w:val="Hyperlink"/>
-          </w:rPr>
-          <w:t>e</w:t>
-        </w:r>
-        <w:r>
-          <w:rPr>
-            <w:rStyle w:val="Hyperlink"/>
-          </w:rPr>
-          <w:t>l</w:t>
-        </w:r>
-        <w:r>
-          <w:rPr>
-            <w:rStyle w:val="Hyperlink"/>
-          </w:rPr>
-          <w:t>p</w:t>
-        </w:r>
-        <w:r>
-          <w:rPr>
-            <w:rStyle w:val="Hyperlink"/>
-          </w:rPr>
-          <w:t>s</w:t>
+          <w:t>Helps</w:t>
         </w:r>
       </w:hyperlink>
       <w:r>
@@ -808,19 +562,7 @@
           <w:rPr>
             <w:rStyle w:val="Hyperlink"/>
           </w:rPr>
-          <w:t>Sh</w:t>
-        </w:r>
-        <w:r>
-          <w:rPr>
-            <w:rStyle w:val="Hyperlink"/>
-          </w:rPr>
-          <w:t>o</w:t>
-        </w:r>
-        <w:r>
-          <w:rPr>
-            <w:rStyle w:val="Hyperlink"/>
-          </w:rPr>
-          <w:t>ps</w:t>
+          <w:t>Shops</w:t>
         </w:r>
       </w:hyperlink>
     </w:p>
@@ -860,19 +602,7 @@
         <w:rPr>
           <w:rStyle w:val="Hyperlink"/>
         </w:rPr>
-        <w:t>1.  Introd</w:t>
-      </w:r>
-      <w:r>
-        <w:rPr>
-          <w:rStyle w:val="Hyperlink"/>
-        </w:rPr>
-        <w:t>u</w:t>
-      </w:r>
-      <w:r>
-        <w:rPr>
-          <w:rStyle w:val="Hyperlink"/>
-        </w:rPr>
-        <w:t>ction</w:t>
+        <w:t>1.  Introduction</w:t>
       </w:r>
       <w:r>
         <w:fldChar w:fldCharType="end"/>
@@ -984,7 +714,13 @@
         <w:ind w:left="1622"/>
       </w:pPr>
       <w:r>
-        <w:t>Easy to use; convenient and simple user interface.  Format and variable checking provides some safety.  Buggy; contains known bugs and bizarre behaviours.  Incompatible with DD; MZF does not contain DD's special flags and values; output requires hand-editing.  Win16/32 executable only.</w:t>
+        <w:t xml:space="preserve">Easy to use; convenient and simple user interface. </w:t>
+      </w:r>
+      <w:r>
+        <w:t xml:space="preserve"> </w:t>
+      </w:r>
+      <w:r>
+        <w:t>Format and variable checking provides some safety.  Buggy; contains known bugs and bizarre behaviours.  Incompatible with DD; MZF does not contain DD's special flags and values; output requires hand-editing.  Win16/32 executable only.</w:t>
       </w:r>
     </w:p>
     <w:p>
@@ -1051,19 +787,7 @@
         <w:rPr>
           <w:rStyle w:val="Hyperlink"/>
         </w:rPr>
-        <w:t>2.  Usa</w:t>
-      </w:r>
-      <w:r>
-        <w:rPr>
-          <w:rStyle w:val="Hyperlink"/>
-        </w:rPr>
-        <w:t>g</w:t>
-      </w:r>
-      <w:r>
-        <w:rPr>
-          <w:rStyle w:val="Hyperlink"/>
-        </w:rPr>
-        <w:t>e</w:t>
+        <w:t>2.  Usage</w:t>
       </w:r>
       <w:r>
         <w:fldChar w:fldCharType="end"/>
@@ -1253,25 +977,7 @@
         <w:rPr>
           <w:rStyle w:val="Hyperlink"/>
         </w:rPr>
-        <w:t>3.  What'</w:t>
-      </w:r>
-      <w:r>
-        <w:rPr>
-          <w:rStyle w:val="Hyperlink"/>
-        </w:rPr>
-        <w:t>s</w:t>
-      </w:r>
-      <w:r>
-        <w:rPr>
-          <w:rStyle w:val="Hyperlink"/>
-        </w:rPr>
-        <w:t xml:space="preserve"> </w:t>
-      </w:r>
-      <w:r>
-        <w:rPr>
-          <w:rStyle w:val="Hyperlink"/>
-        </w:rPr>
-        <w:t>Perl?</w:t>
+        <w:t>3.  What's Perl?</w:t>
       </w:r>
       <w:r>
         <w:fldChar w:fldCharType="end"/>
@@ -1330,25 +1036,7 @@
         <w:rPr>
           <w:rStyle w:val="Hyperlink"/>
         </w:rPr>
-        <w:t>4.  Producin</w:t>
-      </w:r>
-      <w:r>
-        <w:rPr>
-          <w:rStyle w:val="Hyperlink"/>
-        </w:rPr>
-        <w:t>g</w:t>
-      </w:r>
-      <w:r>
-        <w:rPr>
-          <w:rStyle w:val="Hyperlink"/>
-        </w:rPr>
-        <w:t xml:space="preserve"> </w:t>
-      </w:r>
-      <w:r>
-        <w:rPr>
-          <w:rStyle w:val="Hyperlink"/>
-        </w:rPr>
-        <w:t>source files</w:t>
+        <w:t>4.  Producing source files</w:t>
       </w:r>
       <w:r>
         <w:fldChar w:fldCharType="end"/>
@@ -2512,31 +2200,7 @@
         <w:rPr>
           <w:rStyle w:val="Hyperlink"/>
         </w:rPr>
-        <w:t>5.  Area hea</w:t>
-      </w:r>
-      <w:r>
-        <w:rPr>
-          <w:rStyle w:val="Hyperlink"/>
-        </w:rPr>
-        <w:t>d</w:t>
-      </w:r>
-      <w:r>
-        <w:rPr>
-          <w:rStyle w:val="Hyperlink"/>
-        </w:rPr>
-        <w:t>er and ba</w:t>
-      </w:r>
-      <w:r>
-        <w:rPr>
-          <w:rStyle w:val="Hyperlink"/>
-        </w:rPr>
-        <w:t>s</w:t>
-      </w:r>
-      <w:r>
-        <w:rPr>
-          <w:rStyle w:val="Hyperlink"/>
-        </w:rPr>
-        <w:t>e vnum definition</w:t>
+        <w:t>5.  Area header and base vnum definition</w:t>
       </w:r>
       <w:r>
         <w:fldChar w:fldCharType="end"/>
@@ -2630,6 +2294,9 @@
       <w:r>
         <w:t>: the vnums used in the source file are numbered from 0 upwards.  A base vnum is defined in the area header block and is used to calculate absolute vnums from the relative values:</w:t>
       </w:r>
+      <w:r>
+        <w:br/>
+      </w:r>
     </w:p>
     <w:p>
       <w:pPr>
@@ -2988,6 +2655,7 @@
         </w:rPr>
       </w:pPr>
       <w:r>
+        <w:lastRenderedPageBreak/>
         <w:t>Description</w:t>
       </w:r>
       <w:r>
@@ -3041,7 +2709,6 @@
         <w:rPr>
           <w:rFonts w:ascii="Courier New" w:hAnsi="Courier New"/>
         </w:rPr>
-        <w:lastRenderedPageBreak/>
         <w:t>ti</w:t>
       </w:r>
       <w:r>
@@ -3531,6 +3198,7 @@
           <w:sz w:val="22"/>
           <w:szCs w:val="22"/>
         </w:rPr>
+        <w:lastRenderedPageBreak/>
         <w:br/>
       </w:r>
       <w:r>
@@ -3560,7 +3228,6 @@
           <w:sz w:val="22"/>
           <w:szCs w:val="22"/>
         </w:rPr>
-        <w:lastRenderedPageBreak/>
         <w:br/>
       </w:r>
       <w:hyperlink w:anchor="_Contents" w:history="1">
@@ -3574,43 +3241,7 @@
           <w:rPr>
             <w:rStyle w:val="Hyperlink"/>
           </w:rPr>
-          <w:t>.  Re</w:t>
-        </w:r>
-        <w:r>
-          <w:rPr>
-            <w:rStyle w:val="Hyperlink"/>
-          </w:rPr>
-          <w:t>c</w:t>
-        </w:r>
-        <w:r>
-          <w:rPr>
-            <w:rStyle w:val="Hyperlink"/>
-          </w:rPr>
-          <w:t>a</w:t>
-        </w:r>
-        <w:r>
-          <w:rPr>
-            <w:rStyle w:val="Hyperlink"/>
-          </w:rPr>
-          <w:t xml:space="preserve">ll </w:t>
-        </w:r>
-        <w:r>
-          <w:rPr>
-            <w:rStyle w:val="Hyperlink"/>
-          </w:rPr>
-          <w:t>h</w:t>
-        </w:r>
-        <w:r>
-          <w:rPr>
-            <w:rStyle w:val="Hyperlink"/>
-          </w:rPr>
-          <w:t>e</w:t>
-        </w:r>
-        <w:r>
-          <w:rPr>
-            <w:rStyle w:val="Hyperlink"/>
-          </w:rPr>
-          <w:t>ader</w:t>
+          <w:t>.  Recall header</w:t>
         </w:r>
       </w:hyperlink>
     </w:p>
@@ -4012,13 +3643,7 @@
         <w:rPr>
           <w:rStyle w:val="Hyperlink"/>
         </w:rPr>
-        <w:t>h</w:t>
-      </w:r>
-      <w:r>
-        <w:rPr>
-          <w:rStyle w:val="Hyperlink"/>
-        </w:rPr>
-        <w:t>eader</w:t>
+        <w:t>header</w:t>
       </w:r>
       <w:r>
         <w:fldChar w:fldCharType="end"/>
@@ -4322,6 +3947,7 @@
         <w:ind w:left="5041" w:hanging="2489"/>
       </w:pPr>
       <w:r>
+        <w:lastRenderedPageBreak/>
         <w:t xml:space="preserve">                                beginning area</w:t>
       </w:r>
       <w:r>
@@ -4375,7 +4001,6 @@
         <w:ind w:left="5041" w:hanging="2489"/>
       </w:pPr>
       <w:r>
-        <w:lastRenderedPageBreak/>
         <w:t xml:space="preserve">                                targets</w:t>
       </w:r>
     </w:p>
@@ -4856,31 +4481,7 @@
         <w:rPr>
           <w:rStyle w:val="Hyperlink"/>
         </w:rPr>
-        <w:t xml:space="preserve">.  </w:t>
-      </w:r>
-      <w:r>
-        <w:rPr>
-          <w:rStyle w:val="Hyperlink"/>
-        </w:rPr>
-        <w:t>M</w:t>
-      </w:r>
-      <w:r>
-        <w:rPr>
-          <w:rStyle w:val="Hyperlink"/>
-        </w:rPr>
-        <w:t>o</w:t>
-      </w:r>
-      <w:r>
-        <w:rPr>
-          <w:rStyle w:val="Hyperlink"/>
-        </w:rPr>
-        <w:t>b</w:t>
-      </w:r>
-      <w:r>
-        <w:rPr>
-          <w:rStyle w:val="Hyperlink"/>
-        </w:rPr>
-        <w:t>iles</w:t>
+        <w:t>.  Mobiles</w:t>
       </w:r>
       <w:r>
         <w:fldChar w:fldCharType="end"/>
@@ -5372,6 +4973,7 @@
         <w:spacing w:after="0"/>
       </w:pPr>
       <w:r>
+        <w:lastRenderedPageBreak/>
         <w:tab/>
       </w:r>
       <w:r>
@@ -5436,7 +5038,6 @@
         <w:spacing w:after="0"/>
       </w:pPr>
       <w:r>
-        <w:lastRenderedPageBreak/>
         <w:tab/>
       </w:r>
       <w:r>
@@ -12321,19 +11922,7 @@
           <w:rPr>
             <w:rStyle w:val="Hyperlink"/>
           </w:rPr>
-          <w:t>he</w:t>
-        </w:r>
-        <w:r>
-          <w:rPr>
-            <w:rStyle w:val="Hyperlink"/>
-          </w:rPr>
-          <w:t>r</w:t>
-        </w:r>
-        <w:r>
-          <w:rPr>
-            <w:rStyle w:val="Hyperlink"/>
-          </w:rPr>
-          <w:t>e</w:t>
+          <w:t>here</w:t>
         </w:r>
       </w:hyperlink>
       <w:r>
@@ -14060,25 +13649,7 @@
         <w:rPr>
           <w:rStyle w:val="Hyperlink"/>
         </w:rPr>
-        <w:t>.  O</w:t>
-      </w:r>
-      <w:r>
-        <w:rPr>
-          <w:rStyle w:val="Hyperlink"/>
-        </w:rPr>
-        <w:t>b</w:t>
-      </w:r>
-      <w:r>
-        <w:rPr>
-          <w:rStyle w:val="Hyperlink"/>
-        </w:rPr>
-        <w:t>j</w:t>
-      </w:r>
-      <w:r>
-        <w:rPr>
-          <w:rStyle w:val="Hyperlink"/>
-        </w:rPr>
-        <w:t>ects</w:t>
+        <w:t>.  Objects</w:t>
       </w:r>
       <w:r>
         <w:fldChar w:fldCharType="end"/>
@@ -32142,15 +31713,7 @@
           <w:sz w:val="22"/>
           <w:szCs w:val="22"/>
         </w:rPr>
-        <w:t xml:space="preserve">    </w:t>
-      </w:r>
-      <w:r>
-        <w:rPr>
-          <w:rFonts w:ascii="Courier New" w:hAnsi="Courier New" w:cs="Courier New"/>
-          <w:sz w:val="22"/>
-          <w:szCs w:val="22"/>
-        </w:rPr>
-        <w:t xml:space="preserve"> </w:t>
+        <w:t xml:space="preserve">     </w:t>
       </w:r>
       <w:r>
         <w:rPr>
@@ -32426,15 +31989,7 @@
           <w:sz w:val="22"/>
           <w:szCs w:val="22"/>
         </w:rPr>
-        <w:t xml:space="preserve">          </w:t>
-      </w:r>
-      <w:r>
-        <w:rPr>
-          <w:rFonts w:ascii="Courier New" w:hAnsi="Courier New" w:cs="Courier New"/>
-          <w:sz w:val="22"/>
-          <w:szCs w:val="22"/>
-        </w:rPr>
-        <w:t xml:space="preserve">   </w:t>
+        <w:t xml:space="preserve">             </w:t>
       </w:r>
       <w:r>
         <w:t>increases chance of critical hit</w:t>
@@ -35076,19 +34631,7 @@
         <w:rPr>
           <w:rStyle w:val="Hyperlink"/>
         </w:rPr>
-        <w:t>10.  Objec</w:t>
-      </w:r>
-      <w:r>
-        <w:rPr>
-          <w:rStyle w:val="Hyperlink"/>
-        </w:rPr>
-        <w:t>t</w:t>
-      </w:r>
-      <w:r>
-        <w:rPr>
-          <w:rStyle w:val="Hyperlink"/>
-        </w:rPr>
-        <w:t xml:space="preserve"> sets</w:t>
+        <w:t>10.  Object sets</w:t>
       </w:r>
       <w:r>
         <w:fldChar w:fldCharType="end"/>
@@ -35125,19 +34668,7 @@
         <w:rPr>
           <w:rStyle w:val="Hyperlink"/>
         </w:rPr>
-        <w:t>.  Ro</w:t>
-      </w:r>
-      <w:r>
-        <w:rPr>
-          <w:rStyle w:val="Hyperlink"/>
-        </w:rPr>
-        <w:t>o</w:t>
-      </w:r>
-      <w:r>
-        <w:rPr>
-          <w:rStyle w:val="Hyperlink"/>
-        </w:rPr>
-        <w:t>ms</w:t>
+        <w:t>.  Rooms</w:t>
       </w:r>
       <w:r>
         <w:fldChar w:fldCharType="end"/>
@@ -43821,19 +43352,7 @@
         <w:rPr>
           <w:rStyle w:val="Hyperlink"/>
         </w:rPr>
-        <w:t>.  Object r</w:t>
-      </w:r>
-      <w:r>
-        <w:rPr>
-          <w:rStyle w:val="Hyperlink"/>
-        </w:rPr>
-        <w:t>e</w:t>
-      </w:r>
-      <w:r>
-        <w:rPr>
-          <w:rStyle w:val="Hyperlink"/>
-        </w:rPr>
-        <w:t>sets</w:t>
+        <w:t>.  Object resets</w:t>
       </w:r>
       <w:r>
         <w:fldChar w:fldCharType="end"/>
@@ -44821,31 +44340,7 @@
         <w:rPr>
           <w:rStyle w:val="Hyperlink"/>
         </w:rPr>
-        <w:t xml:space="preserve">14.  </w:t>
-      </w:r>
-      <w:r>
-        <w:rPr>
-          <w:rStyle w:val="Hyperlink"/>
-        </w:rPr>
-        <w:t>G</w:t>
-      </w:r>
-      <w:r>
-        <w:rPr>
-          <w:rStyle w:val="Hyperlink"/>
-        </w:rPr>
-        <w:t>a</w:t>
-      </w:r>
-      <w:r>
-        <w:rPr>
-          <w:rStyle w:val="Hyperlink"/>
-        </w:rPr>
-        <w:t>m</w:t>
-      </w:r>
-      <w:r>
-        <w:rPr>
-          <w:rStyle w:val="Hyperlink"/>
-        </w:rPr>
-        <w:t>es</w:t>
+        <w:t>14.  Games</w:t>
       </w:r>
       <w:r>
         <w:fldChar w:fldCharType="end"/>
@@ -44898,19 +44393,7 @@
         <w:rPr>
           <w:rStyle w:val="Hyperlink"/>
         </w:rPr>
-        <w:t>.  He</w:t>
-      </w:r>
-      <w:r>
-        <w:rPr>
-          <w:rStyle w:val="Hyperlink"/>
-        </w:rPr>
-        <w:t>l</w:t>
-      </w:r>
-      <w:r>
-        <w:rPr>
-          <w:rStyle w:val="Hyperlink"/>
-        </w:rPr>
-        <w:t>ps</w:t>
+        <w:t>.  Helps</w:t>
       </w:r>
       <w:r>
         <w:fldChar w:fldCharType="end"/>
@@ -45841,19 +45324,7 @@
         <w:rPr>
           <w:rStyle w:val="Hyperlink"/>
         </w:rPr>
-        <w:t>.  Sh</w:t>
-      </w:r>
-      <w:r>
-        <w:rPr>
-          <w:rStyle w:val="Hyperlink"/>
-        </w:rPr>
-        <w:t>o</w:t>
-      </w:r>
-      <w:r>
-        <w:rPr>
-          <w:rStyle w:val="Hyperlink"/>
-        </w:rPr>
-        <w:t>ps</w:t>
+        <w:t>.  Shops</w:t>
       </w:r>
       <w:r>
         <w:fldChar w:fldCharType="end"/>
@@ -47783,6 +47254,7 @@
   <w:style w:type="character" w:default="1" w:styleId="DefaultParagraphFont">
     <w:name w:val="Default Paragraph Font"/>
     <w:uiPriority w:val="1"/>
+    <w:semiHidden/>
     <w:unhideWhenUsed/>
   </w:style>
   <w:style w:type="table" w:default="1" w:styleId="TableNormal">

</xml_diff>

<commit_message>
New area, supporting changes
</commit_message>
<xml_diff>
--- a/builder/scribe/scribe.docx
+++ b/builder/scribe/scribe.docx
@@ -14160,22 +14160,25 @@
         <w:tab/>
       </w:r>
       <w:r>
-        <w:rPr>
-          <w:rFonts w:ascii="Courier New" w:eastAsia="Courier New" w:hAnsi="Courier New" w:cs="Courier New"/>
-        </w:rPr>
-        <w:tab/>
-        <w:t>ex</w:t>
-      </w:r>
-      <w:r>
-        <w:tab/>
-        <w:t>extra flags</w:t>
-      </w:r>
-      <w:r>
-        <w:tab/>
-      </w:r>
-      <w:r>
-        <w:tab/>
-        <w:t>keyword list</w:t>
+        <w:tab/>
+      </w:r>
+      <w:r>
+        <w:rPr>
+          <w:rFonts w:ascii="Courier New" w:hAnsi="Courier New"/>
+        </w:rPr>
+        <w:t>osl</w:t>
+      </w:r>
+      <w:r>
+        <w:tab/>
+      </w:r>
+      <w:r>
+        <w:t>object shop level</w:t>
+      </w:r>
+      <w:r>
+        <w:tab/>
+      </w:r>
+      <w:r>
+        <w:t xml:space="preserve">              number</w:t>
       </w:r>
     </w:p>
     <w:p>
@@ -14190,17 +14193,15 @@
         <w:tab/>
       </w:r>
       <w:r>
-        <w:tab/>
-      </w:r>
-      <w:r>
-        <w:rPr>
-          <w:rFonts w:ascii="Courier New" w:hAnsi="Courier New"/>
-        </w:rPr>
-        <w:t>we</w:t>
-      </w:r>
-      <w:r>
-        <w:tab/>
-        <w:t>wear flags</w:t>
+        <w:rPr>
+          <w:rFonts w:ascii="Courier New" w:eastAsia="Courier New" w:hAnsi="Courier New" w:cs="Courier New"/>
+        </w:rPr>
+        <w:tab/>
+        <w:t>ex</w:t>
+      </w:r>
+      <w:r>
+        <w:tab/>
+        <w:t>extra flags</w:t>
       </w:r>
       <w:r>
         <w:tab/>
@@ -14228,18 +14229,18 @@
         <w:rPr>
           <w:rFonts w:ascii="Courier New" w:hAnsi="Courier New"/>
         </w:rPr>
-        <w:t>ed</w:t>
-      </w:r>
-      <w:r>
-        <w:tab/>
-        <w:t>extra description</w:t>
-      </w:r>
-      <w:r>
-        <w:tab/>
-      </w:r>
-      <w:r>
-        <w:tab/>
-        <w:t>multi-line text block</w:t>
+        <w:t>we</w:t>
+      </w:r>
+      <w:r>
+        <w:tab/>
+        <w:t>wear flags</w:t>
+      </w:r>
+      <w:r>
+        <w:tab/>
+      </w:r>
+      <w:r>
+        <w:tab/>
+        <w:t>keyword list</w:t>
       </w:r>
     </w:p>
     <w:p>
@@ -14260,18 +14261,18 @@
         <w:rPr>
           <w:rFonts w:ascii="Courier New" w:hAnsi="Courier New"/>
         </w:rPr>
-        <w:t>ap</w:t>
-      </w:r>
-      <w:r>
-        <w:tab/>
-        <w:t>apply effect</w:t>
-      </w:r>
-      <w:r>
-        <w:tab/>
-      </w:r>
-      <w:r>
-        <w:tab/>
-        <w:t>text</w:t>
+        <w:t>ed</w:t>
+      </w:r>
+      <w:r>
+        <w:tab/>
+        <w:t>extra description</w:t>
+      </w:r>
+      <w:r>
+        <w:tab/>
+      </w:r>
+      <w:r>
+        <w:tab/>
+        <w:t>multi-line text block</w:t>
       </w:r>
     </w:p>
     <w:p>
@@ -14292,18 +14293,18 @@
         <w:rPr>
           <w:rFonts w:ascii="Courier New" w:hAnsi="Courier New"/>
         </w:rPr>
-        <w:t>trt</w:t>
-      </w:r>
-      <w:r>
-        <w:tab/>
-        <w:t>trap trigger</w:t>
-      </w:r>
-      <w:r>
-        <w:tab/>
-      </w:r>
-      <w:r>
-        <w:tab/>
-        <w:t>keyword list</w:t>
+        <w:t>ap</w:t>
+      </w:r>
+      <w:r>
+        <w:tab/>
+        <w:t>apply effect</w:t>
+      </w:r>
+      <w:r>
+        <w:tab/>
+      </w:r>
+      <w:r>
+        <w:tab/>
+        <w:t>text</w:t>
       </w:r>
     </w:p>
     <w:p>
@@ -14324,18 +14325,18 @@
         <w:rPr>
           <w:rFonts w:ascii="Courier New" w:hAnsi="Courier New"/>
         </w:rPr>
-        <w:t>trd</w:t>
-      </w:r>
-      <w:r>
-        <w:tab/>
-        <w:t>trap damage type</w:t>
-      </w:r>
-      <w:r>
-        <w:tab/>
-      </w:r>
-      <w:r>
-        <w:tab/>
-        <w:t>keyword</w:t>
+        <w:t>trt</w:t>
+      </w:r>
+      <w:r>
+        <w:tab/>
+        <w:t>trap trigger</w:t>
+      </w:r>
+      <w:r>
+        <w:tab/>
+      </w:r>
+      <w:r>
+        <w:tab/>
+        <w:t>keyword list</w:t>
       </w:r>
     </w:p>
     <w:p>
@@ -14344,9 +14345,42 @@
           <w:tab w:val="clear" w:pos="1620"/>
           <w:tab w:val="clear" w:pos="3960"/>
         </w:tabs>
+        <w:spacing w:after="0"/>
+      </w:pPr>
+      <w:r>
+        <w:tab/>
+      </w:r>
+      <w:r>
+        <w:tab/>
+      </w:r>
+      <w:r>
+        <w:rPr>
+          <w:rFonts w:ascii="Courier New" w:hAnsi="Courier New"/>
+        </w:rPr>
+        <w:t>trd</w:t>
+      </w:r>
+      <w:r>
+        <w:tab/>
+        <w:t>trap damage type</w:t>
+      </w:r>
+      <w:r>
+        <w:tab/>
+      </w:r>
+      <w:r>
+        <w:tab/>
+        <w:t>keyword</w:t>
+      </w:r>
+    </w:p>
+    <w:p>
+      <w:pPr>
+        <w:tabs>
+          <w:tab w:val="clear" w:pos="1620"/>
+          <w:tab w:val="clear" w:pos="3960"/>
+        </w:tabs>
         <w:spacing w:after="480"/>
       </w:pPr>
       <w:r>
+        <w:lastRenderedPageBreak/>
         <w:tab/>
       </w:r>
       <w:r>
@@ -14376,7 +14410,6 @@
         <w:spacing w:after="0"/>
       </w:pPr>
       <w:r>
-        <w:lastRenderedPageBreak/>
         <w:t>Description</w:t>
       </w:r>
       <w:r>
@@ -15035,10 +15068,7 @@
         <w:pStyle w:val="Style1"/>
       </w:pPr>
       <w:r>
-        <w:t>p</w:t>
-      </w:r>
-      <w:r>
-        <w:t>ill</w:t>
+        <w:t>pill</w:t>
       </w:r>
       <w:r>
         <w:tab/>
@@ -15125,6 +15155,7 @@
           <w:sz w:val="22"/>
           <w:szCs w:val="22"/>
         </w:rPr>
+        <w:lastRenderedPageBreak/>
         <w:t>weapon</w:t>
       </w:r>
       <w:r>
@@ -15203,7 +15234,6 @@
           <w:sz w:val="22"/>
           <w:szCs w:val="22"/>
         </w:rPr>
-        <w:lastRenderedPageBreak/>
         <w:t>treasure</w:t>
       </w:r>
       <w:r>
@@ -16427,6 +16457,7 @@
         <w:pStyle w:val="Style1"/>
       </w:pPr>
       <w:r>
+        <w:lastRenderedPageBreak/>
         <w:t>pipe_cleaner        </w:t>
       </w:r>
       <w:r>
@@ -16519,7 +16550,6 @@
           <w:sz w:val="24"/>
           <w:szCs w:val="24"/>
         </w:rPr>
-        <w:lastRenderedPageBreak/>
         <w:t xml:space="preserve">                                                                                      </w:t>
       </w:r>
       <w:r>
@@ -21653,7 +21683,21 @@
           <w:i w:val="0"/>
           <w:iCs w:val="0"/>
         </w:rPr>
-        <w:t>Will be the percentage bonus giving to crafting that takes place in the same room, i.e. “5” == +5% bonus.</w:t>
+        <w:t>Will be the percentage bonus giv</w:t>
+      </w:r>
+      <w:r>
+        <w:rPr>
+          <w:i w:val="0"/>
+          <w:iCs w:val="0"/>
+        </w:rPr>
+        <w:t>en</w:t>
+      </w:r>
+      <w:r>
+        <w:rPr>
+          <w:i w:val="0"/>
+          <w:iCs w:val="0"/>
+        </w:rPr>
+        <w:t xml:space="preserve"> to crafting that takes place in the same room, i.e. “5” == +5% bonus.</w:t>
       </w:r>
     </w:p>
     <w:p>
@@ -21892,7 +21936,21 @@
           <w:i w:val="0"/>
           <w:iCs w:val="0"/>
         </w:rPr>
-        <w:t xml:space="preserve">Will be the percentage bonus giving to </w:t>
+        <w:t>Will be the percentage bonus giv</w:t>
+      </w:r>
+      <w:r>
+        <w:rPr>
+          <w:i w:val="0"/>
+          <w:iCs w:val="0"/>
+        </w:rPr>
+        <w:t>en</w:t>
+      </w:r>
+      <w:r>
+        <w:rPr>
+          <w:i w:val="0"/>
+          <w:iCs w:val="0"/>
+        </w:rPr>
+        <w:t xml:space="preserve"> to </w:t>
       </w:r>
       <w:r>
         <w:rPr>
@@ -27278,6 +27336,83 @@
       </w:r>
       <w:r>
         <w:rPr>
+          <w:rFonts w:ascii="Courier New" w:eastAsia="Courier New" w:hAnsi="Courier New" w:cs="Courier New"/>
+          <w:b w:val="0"/>
+          <w:bCs w:val="0"/>
+        </w:rPr>
+        <w:tab/>
+      </w:r>
+      <w:r>
+        <w:rPr>
+          <w:rFonts w:ascii="Courier New" w:eastAsia="Courier New" w:hAnsi="Courier New" w:cs="Courier New"/>
+          <w:b w:val="0"/>
+          <w:bCs w:val="0"/>
+        </w:rPr>
+        <w:t>osl</w:t>
+      </w:r>
+      <w:r>
+        <w:rPr>
+          <w:b w:val="0"/>
+          <w:bCs w:val="0"/>
+        </w:rPr>
+        <w:tab/>
+      </w:r>
+      <w:r>
+        <w:rPr>
+          <w:b w:val="0"/>
+          <w:bCs w:val="0"/>
+        </w:rPr>
+        <w:t>Object Shop Level</w:t>
+      </w:r>
+    </w:p>
+    <w:p>
+      <w:pPr>
+        <w:pStyle w:val="BodyTextIndent3"/>
+        <w:spacing w:after="240"/>
+        <w:rPr>
+          <w:i/>
+          <w:iCs/>
+        </w:rPr>
+      </w:pPr>
+      <w:r>
+        <w:rPr>
+          <w:i/>
+          <w:iCs/>
+        </w:rPr>
+        <w:t>Number: 0 or higher</w:t>
+      </w:r>
+    </w:p>
+    <w:p>
+      <w:pPr>
+        <w:pStyle w:val="BodyTextIndent3"/>
+        <w:spacing w:after="480"/>
+      </w:pPr>
+      <w:r>
+        <w:t xml:space="preserve">This is the approximate level an item will be if loaded into a shopkeeper’s inventory.  Defaults to 0 if not set, which will mean </w:t>
+      </w:r>
+      <w:r>
+        <w:lastRenderedPageBreak/>
+        <w:t>the game sets it using its own algorithm.  Apply the ‘pure’ flag to the object if you want this number to be the exact level it loads in a shop at (with no random ‘wobble’).</w:t>
+      </w:r>
+    </w:p>
+    <w:p>
+      <w:pPr>
+        <w:pStyle w:val="Heading7"/>
+        <w:spacing w:after="0"/>
+        <w:rPr>
+          <w:b w:val="0"/>
+          <w:bCs w:val="0"/>
+        </w:rPr>
+      </w:pPr>
+      <w:r>
+        <w:rPr>
+          <w:b w:val="0"/>
+          <w:bCs w:val="0"/>
+        </w:rPr>
+        <w:tab/>
+      </w:r>
+      <w:r>
+        <w:rPr>
           <w:b w:val="0"/>
           <w:bCs w:val="0"/>
         </w:rPr>
@@ -27350,7 +27485,6 @@
           <w:sz w:val="22"/>
           <w:szCs w:val="22"/>
         </w:rPr>
-        <w:lastRenderedPageBreak/>
         <w:t>none, zero</w:t>
       </w:r>
       <w:r>
@@ -28238,6 +28372,7 @@
           <w:sz w:val="22"/>
           <w:szCs w:val="22"/>
         </w:rPr>
+        <w:lastRenderedPageBreak/>
         <w:t>sharp</w:t>
       </w:r>
       <w:r>
@@ -28502,7 +28637,6 @@
           <w:sz w:val="22"/>
           <w:szCs w:val="22"/>
         </w:rPr>
-        <w:lastRenderedPageBreak/>
         <w:t>rune</w:t>
       </w:r>
       <w:r>
@@ -28624,49 +28758,6 @@
       <w:r>
         <w:t xml:space="preserve"> mobs with det_curse will attack holder</w:t>
       </w:r>
-    </w:p>
-    <w:p>
-      <w:pPr>
-        <w:pStyle w:val="BodyTextIndent3"/>
-        <w:tabs>
-          <w:tab w:val="left" w:pos="4860"/>
-        </w:tabs>
-        <w:spacing w:after="40"/>
-        <w:ind w:left="5400" w:hanging="2849"/>
-        <w:rPr>
-          <w:rFonts w:ascii="Courier New" w:eastAsia="Courier New" w:hAnsi="Courier New" w:cs="Courier New"/>
-          <w:sz w:val="22"/>
-          <w:szCs w:val="22"/>
-        </w:rPr>
-      </w:pPr>
-    </w:p>
-    <w:p>
-      <w:pPr>
-        <w:pStyle w:val="BodyTextIndent3"/>
-        <w:tabs>
-          <w:tab w:val="left" w:pos="4860"/>
-        </w:tabs>
-        <w:ind w:left="5398" w:hanging="2846"/>
-        <w:rPr>
-          <w:rFonts w:ascii="Courier New" w:eastAsia="Courier New" w:hAnsi="Courier New" w:cs="Courier New"/>
-          <w:sz w:val="22"/>
-          <w:szCs w:val="22"/>
-        </w:rPr>
-      </w:pPr>
-    </w:p>
-    <w:p>
-      <w:pPr>
-        <w:pStyle w:val="BodyTextIndent3"/>
-        <w:tabs>
-          <w:tab w:val="left" w:pos="4860"/>
-        </w:tabs>
-        <w:ind w:left="5398" w:hanging="2846"/>
-        <w:rPr>
-          <w:rFonts w:ascii="Courier New" w:eastAsia="Courier New" w:hAnsi="Courier New" w:cs="Courier New"/>
-          <w:sz w:val="22"/>
-          <w:szCs w:val="22"/>
-        </w:rPr>
-      </w:pPr>
     </w:p>
     <w:p>
       <w:pPr>
@@ -29304,6 +29395,7 @@
           <w:sz w:val="22"/>
           <w:szCs w:val="22"/>
         </w:rPr>
+        <w:lastRenderedPageBreak/>
         <w:t>wield</w:t>
       </w:r>
       <w:r>
@@ -29372,7 +29464,6 @@
           <w:sz w:val="22"/>
           <w:szCs w:val="22"/>
         </w:rPr>
-        <w:lastRenderedPageBreak/>
         <w:t>hold</w:t>
       </w:r>
       <w:r>
@@ -30096,6 +30187,7 @@
         <w:spacing w:after="240"/>
       </w:pPr>
       <w:r>
+        <w:lastRenderedPageBreak/>
         <w:t xml:space="preserve">Applied effects are bonuses, penalties or special enhancements given to characters when they wear an item.  They have the following format: </w:t>
       </w:r>
     </w:p>
@@ -30148,7 +30240,6 @@
           <w:i/>
           <w:iCs/>
         </w:rPr>
-        <w:lastRenderedPageBreak/>
         <w:t>Apply type</w:t>
       </w:r>
       <w:r>
@@ -31414,6 +31505,7 @@
           <w:sz w:val="22"/>
           <w:szCs w:val="22"/>
         </w:rPr>
+        <w:lastRenderedPageBreak/>
         <w:t>globe</w:t>
       </w:r>
       <w:r>
@@ -31594,7 +31686,6 @@
           <w:sz w:val="22"/>
           <w:szCs w:val="22"/>
         </w:rPr>
-        <w:lastRenderedPageBreak/>
         <w:t>resist_lightning</w:t>
       </w:r>
       <w:r>
@@ -32677,6 +32768,7 @@
           <w:sz w:val="22"/>
           <w:szCs w:val="22"/>
         </w:rPr>
+        <w:lastRenderedPageBreak/>
         <w:t>open</w:t>
       </w:r>
       <w:r>
@@ -32744,7 +32836,6 @@
           <w:b w:val="0"/>
           <w:bCs w:val="0"/>
         </w:rPr>
-        <w:lastRenderedPageBreak/>
         <w:tab/>
       </w:r>
       <w:r>
@@ -33893,6 +33984,7 @@
           <w:sz w:val="22"/>
           <w:szCs w:val="22"/>
         </w:rPr>
+        <w:lastRenderedPageBreak/>
         <w:t>trt</w:t>
       </w:r>
       <w:r>
@@ -34075,7 +34167,6 @@
           <w:sz w:val="22"/>
           <w:szCs w:val="22"/>
         </w:rPr>
-        <w:lastRenderedPageBreak/>
         <w:t>ty</w:t>
       </w:r>
       <w:r>
@@ -34960,6 +35051,7 @@
         <w:spacing w:after="0"/>
       </w:pPr>
       <w:r>
+        <w:lastRenderedPageBreak/>
         <w:tab/>
       </w:r>
       <w:r>
@@ -35080,7 +35172,6 @@
         <w:ind w:left="1701" w:hanging="1701"/>
       </w:pPr>
       <w:r>
-        <w:lastRenderedPageBreak/>
         <w:t>Exit fields</w:t>
       </w:r>
       <w:r>
@@ -35920,6 +36011,7 @@
           <w:sz w:val="22"/>
           <w:szCs w:val="22"/>
         </w:rPr>
+        <w:lastRenderedPageBreak/>
         <w:t>water_no_swim</w:t>
       </w:r>
       <w:r>
@@ -36082,7 +36174,6 @@
           <w:sz w:val="22"/>
           <w:szCs w:val="22"/>
         </w:rPr>
-        <w:lastRenderedPageBreak/>
         <w:t>underwater_ground</w:t>
       </w:r>
       <w:r>
@@ -37019,6 +37110,7 @@
           <w:sz w:val="22"/>
           <w:szCs w:val="22"/>
         </w:rPr>
+        <w:lastRenderedPageBreak/>
         <w:tab/>
       </w:r>
       <w:r>
@@ -37193,7 +37285,6 @@
           <w:sz w:val="22"/>
           <w:szCs w:val="22"/>
         </w:rPr>
-        <w:lastRenderedPageBreak/>
         <w:tab/>
       </w:r>
       <w:r>
@@ -37836,7 +37927,11 @@
         <w:ind w:left="1701"/>
       </w:pPr>
       <w:r>
-        <w:t xml:space="preserve">If you don't want a room to have an exit in a particular direction, just leave out the relevant field.  If you do not add any further information for your exit it will be valid; however, it won't have a door or any form of description. </w:t>
+        <w:t xml:space="preserve">If you don't want a room to have an exit in a particular direction, just leave out the relevant field.  If you do not add any further information for your </w:t>
+      </w:r>
+      <w:r>
+        <w:lastRenderedPageBreak/>
+        <w:t xml:space="preserve">exit it will be valid; however, it won't have a door or any form of description. </w:t>
       </w:r>
     </w:p>
     <w:p>
@@ -37866,7 +37961,6 @@
           <w:i/>
           <w:iCs/>
         </w:rPr>
-        <w:lastRenderedPageBreak/>
         <w:t>&lt;exit code&gt;&lt;field&gt;</w:t>
       </w:r>
       <w:r>
@@ -38614,6 +38708,7 @@
           <w:sz w:val="22"/>
           <w:szCs w:val="22"/>
         </w:rPr>
+        <w:lastRenderedPageBreak/>
         <w:t>1   door</w:t>
       </w:r>
       <w:r>
@@ -38818,7 +38913,6 @@
           <w:sz w:val="22"/>
           <w:szCs w:val="22"/>
         </w:rPr>
-        <w:lastRenderedPageBreak/>
         <w:t>6   pick_pass</w:t>
       </w:r>
       <w:r>
@@ -39620,6 +39714,7 @@
         <w:spacing w:after="480"/>
       </w:pPr>
       <w:r>
+        <w:lastRenderedPageBreak/>
         <w:t>Unless otherwise desired (e.g. one-way doors), use the same door reset in both rooms sharing a door for consistency.</w:t>
       </w:r>
     </w:p>
@@ -39629,7 +39724,6 @@
         <w:spacing w:after="0"/>
       </w:pPr>
       <w:r>
-        <w:lastRenderedPageBreak/>
         <w:t>Examples</w:t>
       </w:r>
     </w:p>
@@ -41003,6 +41097,7 @@
     </w:p>
     <w:p>
       <w:r>
+        <w:lastRenderedPageBreak/>
         <w:tab/>
       </w:r>
       <w:r>
@@ -41019,7 +41114,6 @@
       <w:bookmarkStart w:id="13" w:name="_9.__Mobile"/>
       <w:bookmarkEnd w:id="13"/>
       <w:r>
-        <w:lastRenderedPageBreak/>
         <w:t>12</w:t>
       </w:r>
       <w:r>
@@ -44406,8 +44500,1233 @@
         </w:tabs>
       </w:pPr>
       <w:r>
-        <w:t>Games stuff here.</w:t>
-      </w:r>
+        <w:t>You can allow mobiles to host gambling games in the MUD.</w:t>
+      </w:r>
+    </w:p>
+    <w:p>
+      <w:pPr>
+        <w:tabs>
+          <w:tab w:val="clear" w:pos="1620"/>
+          <w:tab w:val="clear" w:pos="3960"/>
+        </w:tabs>
+        <w:spacing w:after="480"/>
+        <w:rPr>
+          <w:b/>
+          <w:bCs/>
+        </w:rPr>
+      </w:pPr>
+      <w:r>
+        <w:rPr>
+          <w:b/>
+          <w:bCs/>
+        </w:rPr>
+        <w:t>Block header</w:t>
+      </w:r>
+      <w:r>
+        <w:rPr>
+          <w:b/>
+          <w:bCs/>
+        </w:rPr>
+        <w:tab/>
+      </w:r>
+      <w:r>
+        <w:rPr>
+          <w:rFonts w:ascii="Courier New" w:hAnsi="Courier New"/>
+        </w:rPr>
+        <w:t>$</w:t>
+      </w:r>
+      <w:r>
+        <w:rPr>
+          <w:rFonts w:ascii="Courier New" w:hAnsi="Courier New"/>
+        </w:rPr>
+        <w:t>game</w:t>
+      </w:r>
+    </w:p>
+    <w:p>
+      <w:pPr>
+        <w:pStyle w:val="Salutation"/>
+        <w:tabs>
+          <w:tab w:val="clear" w:pos="1620"/>
+          <w:tab w:val="clear" w:pos="3960"/>
+        </w:tabs>
+        <w:spacing w:after="0"/>
+        <w:rPr>
+          <w:b/>
+          <w:bCs/>
+        </w:rPr>
+      </w:pPr>
+      <w:r>
+        <w:rPr>
+          <w:b/>
+          <w:bCs/>
+        </w:rPr>
+        <w:t>Fields</w:t>
+      </w:r>
+      <w:r>
+        <w:rPr>
+          <w:b/>
+          <w:bCs/>
+        </w:rPr>
+        <w:tab/>
+      </w:r>
+      <w:r>
+        <w:rPr>
+          <w:b/>
+          <w:bCs/>
+        </w:rPr>
+        <w:tab/>
+      </w:r>
+      <w:r>
+        <w:rPr>
+          <w:i/>
+          <w:iCs/>
+        </w:rPr>
+        <w:t>Field</w:t>
+      </w:r>
+      <w:r>
+        <w:rPr>
+          <w:i/>
+          <w:iCs/>
+        </w:rPr>
+        <w:tab/>
+        <w:t>Description</w:t>
+      </w:r>
+      <w:r>
+        <w:rPr>
+          <w:i/>
+          <w:iCs/>
+        </w:rPr>
+        <w:tab/>
+      </w:r>
+      <w:r>
+        <w:rPr>
+          <w:i/>
+          <w:iCs/>
+        </w:rPr>
+        <w:tab/>
+        <w:t>Type</w:t>
+      </w:r>
+      <w:r>
+        <w:rPr>
+          <w:b/>
+          <w:bCs/>
+        </w:rPr>
+        <w:tab/>
+      </w:r>
+    </w:p>
+    <w:p>
+      <w:pPr>
+        <w:tabs>
+          <w:tab w:val="clear" w:pos="1620"/>
+          <w:tab w:val="clear" w:pos="3960"/>
+        </w:tabs>
+        <w:spacing w:after="0"/>
+      </w:pPr>
+      <w:r>
+        <w:tab/>
+      </w:r>
+      <w:r>
+        <w:tab/>
+      </w:r>
+      <w:r>
+        <w:rPr>
+          <w:rFonts w:ascii="Courier New" w:hAnsi="Courier New"/>
+        </w:rPr>
+        <w:t>mb</w:t>
+      </w:r>
+      <w:r>
+        <w:tab/>
+      </w:r>
+      <w:r>
+        <w:t>mobile</w:t>
+      </w:r>
+      <w:r>
+        <w:t xml:space="preserve"> vnum</w:t>
+      </w:r>
+      <w:r>
+        <w:tab/>
+      </w:r>
+      <w:r>
+        <w:tab/>
+        <w:t>number</w:t>
+      </w:r>
+    </w:p>
+    <w:p>
+      <w:pPr>
+        <w:tabs>
+          <w:tab w:val="clear" w:pos="1620"/>
+          <w:tab w:val="clear" w:pos="3960"/>
+        </w:tabs>
+        <w:spacing w:after="0"/>
+      </w:pPr>
+      <w:r>
+        <w:tab/>
+      </w:r>
+      <w:r>
+        <w:tab/>
+      </w:r>
+      <w:r>
+        <w:rPr>
+          <w:rFonts w:ascii="Courier New" w:hAnsi="Courier New"/>
+        </w:rPr>
+        <w:t>gm</w:t>
+      </w:r>
+      <w:r>
+        <w:tab/>
+      </w:r>
+      <w:r>
+        <w:t>game name</w:t>
+      </w:r>
+      <w:r>
+        <w:tab/>
+      </w:r>
+      <w:r>
+        <w:tab/>
+      </w:r>
+      <w:r>
+        <w:t>text</w:t>
+      </w:r>
+    </w:p>
+    <w:p>
+      <w:pPr>
+        <w:tabs>
+          <w:tab w:val="clear" w:pos="1620"/>
+          <w:tab w:val="clear" w:pos="3960"/>
+        </w:tabs>
+        <w:spacing w:after="0"/>
+      </w:pPr>
+      <w:r>
+        <w:tab/>
+      </w:r>
+      <w:r>
+        <w:tab/>
+      </w:r>
+      <w:r>
+        <w:rPr>
+          <w:rFonts w:ascii="Courier New" w:hAnsi="Courier New"/>
+        </w:rPr>
+        <w:t>br</w:t>
+      </w:r>
+      <w:r>
+        <w:tab/>
+      </w:r>
+      <w:r>
+        <w:t>bankroll</w:t>
+      </w:r>
+      <w:r>
+        <w:tab/>
+      </w:r>
+      <w:r>
+        <w:tab/>
+      </w:r>
+      <w:r>
+        <w:t xml:space="preserve">              </w:t>
+      </w:r>
+      <w:r>
+        <w:t>number</w:t>
+      </w:r>
+    </w:p>
+    <w:p>
+      <w:pPr>
+        <w:tabs>
+          <w:tab w:val="clear" w:pos="1620"/>
+          <w:tab w:val="clear" w:pos="3960"/>
+        </w:tabs>
+        <w:spacing w:after="0"/>
+      </w:pPr>
+      <w:r>
+        <w:tab/>
+      </w:r>
+      <w:r>
+        <w:tab/>
+      </w:r>
+      <w:r>
+        <w:rPr>
+          <w:rFonts w:ascii="Courier New" w:hAnsi="Courier New"/>
+        </w:rPr>
+        <w:t xml:space="preserve">mw    </w:t>
+      </w:r>
+      <w:r>
+        <w:rPr>
+          <w:rFonts w:cs="Times New Roman"/>
+        </w:rPr>
+        <w:t>max wait time</w:t>
+      </w:r>
+      <w:r>
+        <w:tab/>
+      </w:r>
+      <w:r>
+        <w:t xml:space="preserve">              </w:t>
+      </w:r>
+      <w:r>
+        <w:t>number</w:t>
+      </w:r>
+    </w:p>
+    <w:p>
+      <w:pPr>
+        <w:pStyle w:val="Salutation"/>
+        <w:tabs>
+          <w:tab w:val="clear" w:pos="1620"/>
+          <w:tab w:val="clear" w:pos="3960"/>
+        </w:tabs>
+        <w:spacing w:after="480"/>
+      </w:pPr>
+      <w:r>
+        <w:tab/>
+      </w:r>
+      <w:r>
+        <w:tab/>
+      </w:r>
+      <w:r>
+        <w:rPr>
+          <w:rFonts w:ascii="Courier New" w:hAnsi="Courier New"/>
+        </w:rPr>
+        <w:t>ch</w:t>
+      </w:r>
+      <w:r>
+        <w:rPr>
+          <w:rFonts w:ascii="Courier New" w:hAnsi="Courier New"/>
+        </w:rPr>
+        <w:t xml:space="preserve">    </w:t>
+      </w:r>
+      <w:r>
+        <w:rPr>
+          <w:rFonts w:cs="Times New Roman"/>
+        </w:rPr>
+        <w:t>cheat value</w:t>
+      </w:r>
+      <w:r>
+        <w:tab/>
+        <w:t xml:space="preserve">              number</w:t>
+      </w:r>
+      <w:r>
+        <w:br/>
+      </w:r>
+    </w:p>
+    <w:p>
+      <w:pPr>
+        <w:pStyle w:val="Heading7"/>
+        <w:spacing w:after="0"/>
+        <w:rPr>
+          <w:b w:val="0"/>
+          <w:bCs w:val="0"/>
+        </w:rPr>
+      </w:pPr>
+      <w:r>
+        <w:t>Description</w:t>
+      </w:r>
+      <w:r>
+        <w:tab/>
+      </w:r>
+      <w:r>
+        <w:rPr>
+          <w:rFonts w:ascii="Courier New" w:hAnsi="Courier New"/>
+          <w:b w:val="0"/>
+          <w:bCs w:val="0"/>
+        </w:rPr>
+        <w:t>mb</w:t>
+      </w:r>
+      <w:r>
+        <w:rPr>
+          <w:b w:val="0"/>
+          <w:bCs w:val="0"/>
+        </w:rPr>
+        <w:tab/>
+      </w:r>
+      <w:r>
+        <w:rPr>
+          <w:b w:val="0"/>
+          <w:bCs w:val="0"/>
+        </w:rPr>
+        <w:t>Mobile vnum</w:t>
+      </w:r>
+    </w:p>
+    <w:p>
+      <w:pPr>
+        <w:pStyle w:val="BodyTextIndent3"/>
+        <w:spacing w:after="240"/>
+        <w:rPr>
+          <w:i/>
+          <w:iCs/>
+        </w:rPr>
+      </w:pPr>
+      <w:r>
+        <w:rPr>
+          <w:i/>
+          <w:iCs/>
+        </w:rPr>
+        <w:t>Number:</w:t>
+      </w:r>
+      <w:r>
+        <w:rPr>
+          <w:i/>
+          <w:iCs/>
+        </w:rPr>
+        <w:t>1</w:t>
+      </w:r>
+      <w:r>
+        <w:rPr>
+          <w:i/>
+          <w:iCs/>
+        </w:rPr>
+        <w:t xml:space="preserve"> or higher</w:t>
+      </w:r>
+    </w:p>
+    <w:p>
+      <w:pPr>
+        <w:pStyle w:val="BodyTextIndent3"/>
+        <w:spacing w:after="480"/>
+      </w:pPr>
+      <w:r>
+        <w:t>Number of the mobile in charge of the game (dealer or croupier, for example)</w:t>
+      </w:r>
+    </w:p>
+    <w:p>
+      <w:pPr>
+        <w:pStyle w:val="Heading7"/>
+        <w:spacing w:after="0"/>
+        <w:rPr>
+          <w:b w:val="0"/>
+          <w:bCs w:val="0"/>
+        </w:rPr>
+      </w:pPr>
+      <w:r>
+        <w:rPr>
+          <w:b w:val="0"/>
+          <w:bCs w:val="0"/>
+        </w:rPr>
+        <w:tab/>
+      </w:r>
+      <w:r>
+        <w:rPr>
+          <w:b w:val="0"/>
+          <w:bCs w:val="0"/>
+        </w:rPr>
+        <w:tab/>
+      </w:r>
+      <w:r>
+        <w:rPr>
+          <w:rFonts w:ascii="Courier New" w:hAnsi="Courier New"/>
+          <w:b w:val="0"/>
+          <w:bCs w:val="0"/>
+        </w:rPr>
+        <w:t>gm</w:t>
+      </w:r>
+      <w:r>
+        <w:rPr>
+          <w:b w:val="0"/>
+          <w:bCs w:val="0"/>
+        </w:rPr>
+        <w:tab/>
+      </w:r>
+      <w:r>
+        <w:rPr>
+          <w:b w:val="0"/>
+          <w:bCs w:val="0"/>
+        </w:rPr>
+        <w:t>Name of game</w:t>
+      </w:r>
+    </w:p>
+    <w:p>
+      <w:pPr>
+        <w:pStyle w:val="BodyTextIndent3"/>
+        <w:tabs>
+          <w:tab w:val="left" w:pos="3600"/>
+        </w:tabs>
+        <w:spacing w:after="40"/>
+        <w:ind w:left="4140" w:hanging="1620"/>
+      </w:pPr>
+      <w:r>
+        <w:rPr>
+          <w:i/>
+          <w:iCs/>
+        </w:rPr>
+        <w:t>Line of text</w:t>
+      </w:r>
+      <w:r>
+        <w:t xml:space="preserve"> </w:t>
+      </w:r>
+    </w:p>
+    <w:p>
+      <w:pPr>
+        <w:pStyle w:val="BodyTextIndent3"/>
+        <w:tabs>
+          <w:tab w:val="left" w:pos="3600"/>
+        </w:tabs>
+        <w:spacing w:after="40"/>
+        <w:ind w:left="4140" w:hanging="1620"/>
+      </w:pPr>
+    </w:p>
+    <w:p>
+      <w:pPr>
+        <w:pStyle w:val="BodyTextIndent3"/>
+        <w:tabs>
+          <w:tab w:val="left" w:pos="3600"/>
+        </w:tabs>
+        <w:spacing w:after="40"/>
+        <w:ind w:left="4140" w:hanging="1620"/>
+      </w:pPr>
+      <w:r>
+        <w:t>The name of the game.  Current games available are</w:t>
+      </w:r>
+    </w:p>
+    <w:p>
+      <w:pPr>
+        <w:pStyle w:val="BodyTextIndent3"/>
+        <w:tabs>
+          <w:tab w:val="left" w:pos="3600"/>
+        </w:tabs>
+        <w:spacing w:after="40"/>
+        <w:ind w:left="4140" w:hanging="1620"/>
+      </w:pPr>
+    </w:p>
+    <w:p>
+      <w:pPr>
+        <w:pStyle w:val="BodyTextIndent3"/>
+        <w:tabs>
+          <w:tab w:val="left" w:pos="3600"/>
+        </w:tabs>
+        <w:spacing w:after="40"/>
+        <w:ind w:left="4140" w:hanging="1620"/>
+      </w:pPr>
+      <w:r>
+        <w:rPr>
+          <w:rFonts w:ascii="Courier New" w:hAnsi="Courier New"/>
+          <w:sz w:val="22"/>
+          <w:szCs w:val="22"/>
+        </w:rPr>
+        <w:t>ult</w:t>
+      </w:r>
+      <w:r>
+        <w:rPr>
+          <w:rFonts w:ascii="Courier New" w:hAnsi="Courier New"/>
+          <w:sz w:val="22"/>
+          <w:szCs w:val="22"/>
+        </w:rPr>
+        <w:tab/>
+      </w:r>
+      <w:r>
+        <w:rPr>
+          <w:rFonts w:ascii="Courier New" w:hAnsi="Courier New"/>
+          <w:sz w:val="22"/>
+          <w:szCs w:val="22"/>
+        </w:rPr>
+        <w:t xml:space="preserve">    </w:t>
+      </w:r>
+      <w:r>
+        <w:t>Upper-Lower-Triple, a dice game</w:t>
+      </w:r>
+    </w:p>
+    <w:p>
+      <w:pPr>
+        <w:pStyle w:val="BodyTextIndent3"/>
+        <w:tabs>
+          <w:tab w:val="left" w:pos="3600"/>
+        </w:tabs>
+        <w:spacing w:after="40"/>
+        <w:ind w:left="4140" w:hanging="1620"/>
+      </w:pPr>
+      <w:r>
+        <w:rPr>
+          <w:rFonts w:ascii="Courier New" w:hAnsi="Courier New"/>
+          <w:sz w:val="22"/>
+          <w:szCs w:val="22"/>
+        </w:rPr>
+        <w:t xml:space="preserve">highdice </w:t>
+      </w:r>
+      <w:r>
+        <w:rPr>
+          <w:rFonts w:ascii="Courier New" w:hAnsi="Courier New"/>
+          <w:sz w:val="22"/>
+          <w:szCs w:val="22"/>
+        </w:rPr>
+        <w:tab/>
+      </w:r>
+      <w:r>
+        <w:t>High dice, a dice game</w:t>
+      </w:r>
+    </w:p>
+    <w:p>
+      <w:pPr>
+        <w:pStyle w:val="BodyTextIndent3"/>
+        <w:tabs>
+          <w:tab w:val="left" w:pos="3600"/>
+        </w:tabs>
+        <w:ind w:left="4139" w:hanging="1622"/>
+        <w:rPr>
+          <w:rFonts w:ascii="Courier New" w:eastAsia="Courier New" w:hAnsi="Courier New" w:cs="Courier New"/>
+          <w:sz w:val="22"/>
+          <w:szCs w:val="22"/>
+        </w:rPr>
+      </w:pPr>
+      <w:r>
+        <w:rPr>
+          <w:rFonts w:ascii="Courier New" w:hAnsi="Courier New"/>
+          <w:sz w:val="22"/>
+          <w:szCs w:val="22"/>
+        </w:rPr>
+        <w:t>seven</w:t>
+      </w:r>
+      <w:r>
+        <w:rPr>
+          <w:rFonts w:ascii="Courier New" w:hAnsi="Courier New"/>
+          <w:sz w:val="22"/>
+          <w:szCs w:val="22"/>
+        </w:rPr>
+        <w:tab/>
+      </w:r>
+      <w:r>
+        <w:rPr>
+          <w:rFonts w:ascii="Courier New" w:hAnsi="Courier New"/>
+          <w:sz w:val="22"/>
+          <w:szCs w:val="22"/>
+        </w:rPr>
+        <w:tab/>
+      </w:r>
+      <w:r>
+        <w:t>Seven, a dice game</w:t>
+      </w:r>
+    </w:p>
+    <w:p>
+      <w:pPr>
+        <w:pStyle w:val="Heading7"/>
+        <w:spacing w:after="0"/>
+        <w:rPr>
+          <w:b w:val="0"/>
+          <w:bCs w:val="0"/>
+        </w:rPr>
+      </w:pPr>
+      <w:r>
+        <w:rPr>
+          <w:b w:val="0"/>
+          <w:bCs w:val="0"/>
+        </w:rPr>
+        <w:tab/>
+      </w:r>
+      <w:r>
+        <w:rPr>
+          <w:b w:val="0"/>
+          <w:bCs w:val="0"/>
+        </w:rPr>
+        <w:tab/>
+      </w:r>
+      <w:r>
+        <w:rPr>
+          <w:rFonts w:ascii="Courier New" w:hAnsi="Courier New"/>
+          <w:b w:val="0"/>
+          <w:bCs w:val="0"/>
+        </w:rPr>
+        <w:t>br</w:t>
+      </w:r>
+      <w:r>
+        <w:rPr>
+          <w:b w:val="0"/>
+          <w:bCs w:val="0"/>
+        </w:rPr>
+        <w:tab/>
+      </w:r>
+      <w:r>
+        <w:rPr>
+          <w:b w:val="0"/>
+          <w:bCs w:val="0"/>
+        </w:rPr>
+        <w:t>Bankroll</w:t>
+      </w:r>
+    </w:p>
+    <w:p>
+      <w:pPr>
+        <w:pStyle w:val="BodyTextIndent3"/>
+        <w:spacing w:after="240"/>
+        <w:rPr>
+          <w:i/>
+          <w:iCs/>
+        </w:rPr>
+      </w:pPr>
+      <w:r>
+        <w:rPr>
+          <w:i/>
+          <w:iCs/>
+        </w:rPr>
+        <w:t>Number: 0 or higher</w:t>
+      </w:r>
+    </w:p>
+    <w:p>
+      <w:pPr>
+        <w:pStyle w:val="Heading7"/>
+        <w:spacing w:after="0"/>
+        <w:ind w:left="2552"/>
+        <w:rPr>
+          <w:b w:val="0"/>
+          <w:bCs w:val="0"/>
+        </w:rPr>
+      </w:pPr>
+      <w:r>
+        <w:rPr>
+          <w:b w:val="0"/>
+          <w:bCs w:val="0"/>
+        </w:rPr>
+        <w:t>the amount of gold that the mob running the game has</w:t>
+      </w:r>
+      <w:r>
+        <w:rPr>
+          <w:b w:val="0"/>
+          <w:bCs w:val="0"/>
+        </w:rPr>
+        <w:t xml:space="preserve"> </w:t>
+      </w:r>
+      <w:r>
+        <w:rPr>
+          <w:b w:val="0"/>
+          <w:bCs w:val="0"/>
+        </w:rPr>
+        <w:t>when it is loaded.  When the bankroll goes below zero, the mob shuts down its</w:t>
+      </w:r>
+      <w:r>
+        <w:rPr>
+          <w:b w:val="0"/>
+          <w:bCs w:val="0"/>
+        </w:rPr>
+        <w:t xml:space="preserve"> </w:t>
+      </w:r>
+      <w:r>
+        <w:rPr>
+          <w:b w:val="0"/>
+          <w:bCs w:val="0"/>
+        </w:rPr>
+        <w:t>game.  Currently games can only be conducted with gold pieces</w:t>
+      </w:r>
+      <w:r>
+        <w:rPr>
+          <w:b w:val="0"/>
+          <w:bCs w:val="0"/>
+        </w:rPr>
+        <w:t>.</w:t>
+      </w:r>
+    </w:p>
+    <w:p/>
+    <w:p>
+      <w:pPr>
+        <w:pStyle w:val="Heading7"/>
+        <w:spacing w:after="0"/>
+        <w:rPr>
+          <w:b w:val="0"/>
+          <w:bCs w:val="0"/>
+        </w:rPr>
+      </w:pPr>
+      <w:r>
+        <w:rPr>
+          <w:b w:val="0"/>
+          <w:bCs w:val="0"/>
+        </w:rPr>
+        <w:tab/>
+      </w:r>
+      <w:r>
+        <w:rPr>
+          <w:b w:val="0"/>
+          <w:bCs w:val="0"/>
+        </w:rPr>
+        <w:tab/>
+      </w:r>
+      <w:r>
+        <w:rPr>
+          <w:rFonts w:ascii="Courier New" w:hAnsi="Courier New"/>
+          <w:b w:val="0"/>
+          <w:bCs w:val="0"/>
+        </w:rPr>
+        <w:t>mw</w:t>
+      </w:r>
+      <w:r>
+        <w:rPr>
+          <w:b w:val="0"/>
+          <w:bCs w:val="0"/>
+        </w:rPr>
+        <w:tab/>
+      </w:r>
+      <w:r>
+        <w:rPr>
+          <w:b w:val="0"/>
+          <w:bCs w:val="0"/>
+        </w:rPr>
+        <w:t>Max wait time</w:t>
+      </w:r>
+    </w:p>
+    <w:p>
+      <w:pPr>
+        <w:pStyle w:val="BodyTextIndent3"/>
+        <w:spacing w:after="240"/>
+        <w:rPr>
+          <w:i/>
+          <w:iCs/>
+        </w:rPr>
+      </w:pPr>
+      <w:r>
+        <w:rPr>
+          <w:i/>
+          <w:iCs/>
+        </w:rPr>
+        <w:t>Number: 0 or higher</w:t>
+      </w:r>
+      <w:r>
+        <w:rPr>
+          <w:i/>
+          <w:iCs/>
+        </w:rPr>
+        <w:br/>
+        <w:t>Default: 8</w:t>
+      </w:r>
+    </w:p>
+    <w:p>
+      <w:pPr>
+        <w:pStyle w:val="BodyTextIndent3"/>
+      </w:pPr>
+      <w:r>
+        <w:t>The number of PULSE_MOBILEs the croupier will wait for</w:t>
+      </w:r>
+      <w:r>
+        <w:t xml:space="preserve"> </w:t>
+      </w:r>
+      <w:r>
+        <w:t>each person to make a decision for interactive games (currently unimplemented).</w:t>
+      </w:r>
+    </w:p>
+    <w:p>
+      <w:pPr>
+        <w:pStyle w:val="Heading7"/>
+        <w:spacing w:after="0"/>
+        <w:ind w:left="851" w:firstLine="851"/>
+        <w:rPr>
+          <w:b w:val="0"/>
+          <w:bCs w:val="0"/>
+        </w:rPr>
+      </w:pPr>
+      <w:r>
+        <w:rPr>
+          <w:rFonts w:ascii="Courier New" w:hAnsi="Courier New"/>
+          <w:b w:val="0"/>
+          <w:bCs w:val="0"/>
+        </w:rPr>
+        <w:t>ch</w:t>
+      </w:r>
+      <w:r>
+        <w:rPr>
+          <w:b w:val="0"/>
+          <w:bCs w:val="0"/>
+        </w:rPr>
+        <w:tab/>
+      </w:r>
+      <w:r>
+        <w:rPr>
+          <w:b w:val="0"/>
+          <w:bCs w:val="0"/>
+        </w:rPr>
+        <w:t>Cheat value</w:t>
+      </w:r>
+    </w:p>
+    <w:p>
+      <w:pPr>
+        <w:pStyle w:val="BodyTextIndent3"/>
+        <w:spacing w:after="240"/>
+        <w:rPr>
+          <w:i/>
+          <w:iCs/>
+        </w:rPr>
+      </w:pPr>
+      <w:r>
+        <w:rPr>
+          <w:i/>
+          <w:iCs/>
+        </w:rPr>
+        <w:t>Numbe</w:t>
+      </w:r>
+      <w:r>
+        <w:rPr>
+          <w:i/>
+          <w:iCs/>
+        </w:rPr>
+        <w:t>: 0</w:t>
+      </w:r>
+      <w:r>
+        <w:rPr>
+          <w:i/>
+          <w:iCs/>
+        </w:rPr>
+        <w:t xml:space="preserve"> or higher</w:t>
+      </w:r>
+    </w:p>
+    <w:p>
+      <w:pPr>
+        <w:pStyle w:val="BodyTextIndent3"/>
+        <w:spacing w:after="480"/>
+      </w:pPr>
+      <w:r>
+        <w:lastRenderedPageBreak/>
+        <w:t>Whether the mobile running the game will cheat or not.  If the cheat value is non-zero, he will cheat.</w:t>
+      </w:r>
+    </w:p>
+    <w:p>
+      <w:pPr>
+        <w:tabs>
+          <w:tab w:val="clear" w:pos="1620"/>
+          <w:tab w:val="clear" w:pos="3960"/>
+        </w:tabs>
+        <w:spacing w:after="480"/>
+        <w:ind w:left="1701"/>
+      </w:pPr>
+      <w:r>
+        <w:rPr>
+          <w:rFonts w:ascii="Courier New" w:hAnsi="Courier New" w:cs="Courier New"/>
+        </w:rPr>
+        <w:t>mb</w:t>
+      </w:r>
+      <w:r>
+        <w:t xml:space="preserve">, </w:t>
+      </w:r>
+      <w:r>
+        <w:rPr>
+          <w:rFonts w:ascii="Courier New" w:hAnsi="Courier New" w:cs="Courier New"/>
+        </w:rPr>
+        <w:t>gm</w:t>
+      </w:r>
+      <w:r>
+        <w:t xml:space="preserve">, </w:t>
+      </w:r>
+      <w:r>
+        <w:rPr>
+          <w:rFonts w:ascii="Courier New" w:hAnsi="Courier New" w:cs="Courier New"/>
+        </w:rPr>
+        <w:t>br</w:t>
+      </w:r>
+      <w:r>
+        <w:t xml:space="preserve">, and </w:t>
+      </w:r>
+      <w:r>
+        <w:rPr>
+          <w:rFonts w:ascii="Courier New" w:hAnsi="Courier New" w:cs="Courier New"/>
+        </w:rPr>
+        <w:t xml:space="preserve">ch </w:t>
+      </w:r>
+      <w:r>
+        <w:t>values are required for a $game block to be valid.</w:t>
+      </w:r>
+    </w:p>
+    <w:p>
+      <w:pPr>
+        <w:pStyle w:val="Salutation"/>
+        <w:keepNext/>
+        <w:tabs>
+          <w:tab w:val="clear" w:pos="1620"/>
+          <w:tab w:val="clear" w:pos="3960"/>
+        </w:tabs>
+        <w:spacing w:after="0"/>
+        <w:rPr>
+          <w:b/>
+          <w:bCs/>
+        </w:rPr>
+      </w:pPr>
+      <w:r>
+        <w:rPr>
+          <w:b/>
+          <w:bCs/>
+        </w:rPr>
+        <w:t>Example</w:t>
+      </w:r>
+      <w:r>
+        <w:rPr>
+          <w:b/>
+          <w:bCs/>
+        </w:rPr>
+        <w:t>:</w:t>
+      </w:r>
+    </w:p>
+    <w:p>
+      <w:pPr>
+        <w:keepNext/>
+        <w:tabs>
+          <w:tab w:val="clear" w:pos="1620"/>
+          <w:tab w:val="clear" w:pos="3960"/>
+        </w:tabs>
+        <w:spacing w:after="0"/>
+        <w:rPr>
+          <w:b/>
+          <w:bCs/>
+          <w:sz w:val="22"/>
+          <w:szCs w:val="22"/>
+        </w:rPr>
+      </w:pPr>
+    </w:p>
+    <w:p>
+      <w:pPr>
+        <w:pStyle w:val="Heading7"/>
+        <w:spacing w:after="0"/>
+        <w:rPr>
+          <w:rFonts w:ascii="Courier New" w:eastAsia="Courier New" w:hAnsi="Courier New" w:cs="Courier New"/>
+          <w:b w:val="0"/>
+          <w:bCs w:val="0"/>
+          <w:sz w:val="22"/>
+          <w:szCs w:val="22"/>
+        </w:rPr>
+      </w:pPr>
+      <w:r>
+        <w:rPr>
+          <w:rFonts w:ascii="Courier New" w:eastAsia="Courier New" w:hAnsi="Courier New" w:cs="Courier New"/>
+          <w:b w:val="0"/>
+          <w:bCs w:val="0"/>
+          <w:sz w:val="22"/>
+          <w:szCs w:val="22"/>
+        </w:rPr>
+        <w:tab/>
+        <w:t>$</w:t>
+      </w:r>
+      <w:r>
+        <w:rPr>
+          <w:rFonts w:ascii="Courier New" w:eastAsia="Courier New" w:hAnsi="Courier New" w:cs="Courier New"/>
+          <w:b w:val="0"/>
+          <w:bCs w:val="0"/>
+          <w:sz w:val="22"/>
+          <w:szCs w:val="22"/>
+        </w:rPr>
+        <w:t>game</w:t>
+      </w:r>
+    </w:p>
+    <w:p>
+      <w:pPr>
+        <w:tabs>
+          <w:tab w:val="clear" w:pos="1620"/>
+          <w:tab w:val="clear" w:pos="3960"/>
+        </w:tabs>
+        <w:spacing w:after="0"/>
+        <w:rPr>
+          <w:rFonts w:ascii="Courier New" w:hAnsi="Courier New" w:cs="Courier New"/>
+          <w:sz w:val="22"/>
+          <w:szCs w:val="22"/>
+        </w:rPr>
+      </w:pPr>
+      <w:r>
+        <w:rPr>
+          <w:rFonts w:ascii="Courier New" w:eastAsia="Courier New" w:hAnsi="Courier New" w:cs="Courier New"/>
+          <w:sz w:val="22"/>
+          <w:szCs w:val="22"/>
+        </w:rPr>
+        <w:tab/>
+      </w:r>
+      <w:r>
+        <w:rPr>
+          <w:rFonts w:ascii="Courier New" w:hAnsi="Courier New" w:cs="Courier New"/>
+          <w:sz w:val="22"/>
+          <w:szCs w:val="22"/>
+        </w:rPr>
+        <w:t>mb</w:t>
+      </w:r>
+      <w:r>
+        <w:rPr>
+          <w:rFonts w:ascii="Courier New" w:hAnsi="Courier New" w:cs="Courier New"/>
+          <w:sz w:val="22"/>
+          <w:szCs w:val="22"/>
+        </w:rPr>
+        <w:tab/>
+      </w:r>
+      <w:r>
+        <w:rPr>
+          <w:rFonts w:ascii="Courier New" w:hAnsi="Courier New" w:cs="Courier New"/>
+          <w:sz w:val="22"/>
+          <w:szCs w:val="22"/>
+        </w:rPr>
+        <w:t>3001</w:t>
+      </w:r>
+    </w:p>
+    <w:p>
+      <w:pPr>
+        <w:tabs>
+          <w:tab w:val="clear" w:pos="1620"/>
+          <w:tab w:val="clear" w:pos="3960"/>
+        </w:tabs>
+        <w:spacing w:after="0"/>
+        <w:rPr>
+          <w:rFonts w:ascii="Courier New" w:hAnsi="Courier New" w:cs="Courier New"/>
+          <w:sz w:val="22"/>
+          <w:szCs w:val="22"/>
+        </w:rPr>
+      </w:pPr>
+      <w:r>
+        <w:rPr>
+          <w:rFonts w:ascii="Courier New" w:hAnsi="Courier New" w:cs="Courier New"/>
+          <w:sz w:val="22"/>
+          <w:szCs w:val="22"/>
+        </w:rPr>
+        <w:tab/>
+        <w:t>gm</w:t>
+      </w:r>
+      <w:r>
+        <w:rPr>
+          <w:rFonts w:ascii="Courier New" w:hAnsi="Courier New" w:cs="Courier New"/>
+          <w:sz w:val="22"/>
+          <w:szCs w:val="22"/>
+        </w:rPr>
+        <w:tab/>
+      </w:r>
+      <w:r>
+        <w:rPr>
+          <w:rFonts w:ascii="Courier New" w:hAnsi="Courier New" w:cs="Courier New"/>
+          <w:sz w:val="22"/>
+          <w:szCs w:val="22"/>
+        </w:rPr>
+        <w:t>ult</w:t>
+      </w:r>
+    </w:p>
+    <w:p>
+      <w:pPr>
+        <w:tabs>
+          <w:tab w:val="clear" w:pos="1620"/>
+          <w:tab w:val="clear" w:pos="3960"/>
+        </w:tabs>
+        <w:spacing w:after="0"/>
+        <w:rPr>
+          <w:rFonts w:ascii="Courier New" w:hAnsi="Courier New" w:cs="Courier New"/>
+          <w:sz w:val="22"/>
+          <w:szCs w:val="22"/>
+        </w:rPr>
+      </w:pPr>
+      <w:r>
+        <w:rPr>
+          <w:rFonts w:ascii="Courier New" w:hAnsi="Courier New" w:cs="Courier New"/>
+          <w:sz w:val="22"/>
+          <w:szCs w:val="22"/>
+        </w:rPr>
+        <w:tab/>
+        <w:t>br</w:t>
+      </w:r>
+      <w:r>
+        <w:rPr>
+          <w:rFonts w:ascii="Courier New" w:hAnsi="Courier New" w:cs="Courier New"/>
+          <w:sz w:val="22"/>
+          <w:szCs w:val="22"/>
+        </w:rPr>
+        <w:tab/>
+      </w:r>
+      <w:r>
+        <w:rPr>
+          <w:rFonts w:ascii="Courier New" w:hAnsi="Courier New" w:cs="Courier New"/>
+          <w:sz w:val="22"/>
+          <w:szCs w:val="22"/>
+        </w:rPr>
+        <w:t>50000</w:t>
+      </w:r>
+    </w:p>
+    <w:p>
+      <w:pPr>
+        <w:tabs>
+          <w:tab w:val="clear" w:pos="1620"/>
+          <w:tab w:val="clear" w:pos="3960"/>
+        </w:tabs>
+        <w:spacing w:after="0"/>
+        <w:rPr>
+          <w:rFonts w:ascii="Courier New" w:hAnsi="Courier New" w:cs="Courier New"/>
+          <w:sz w:val="22"/>
+          <w:szCs w:val="22"/>
+        </w:rPr>
+      </w:pPr>
+      <w:r>
+        <w:rPr>
+          <w:rFonts w:ascii="Courier New" w:hAnsi="Courier New" w:cs="Courier New"/>
+          <w:sz w:val="22"/>
+          <w:szCs w:val="22"/>
+        </w:rPr>
+        <w:tab/>
+        <w:t xml:space="preserve">mw    </w:t>
+      </w:r>
+      <w:r>
+        <w:rPr>
+          <w:rFonts w:ascii="Courier New" w:hAnsi="Courier New" w:cs="Courier New"/>
+          <w:sz w:val="22"/>
+          <w:szCs w:val="22"/>
+        </w:rPr>
+        <w:t>24</w:t>
+      </w:r>
+    </w:p>
+    <w:p>
+      <w:pPr>
+        <w:pStyle w:val="Heading7"/>
+        <w:spacing w:after="0"/>
+        <w:rPr>
+          <w:rFonts w:ascii="Courier New" w:eastAsia="Courier New" w:hAnsi="Courier New" w:cs="Courier New"/>
+          <w:b w:val="0"/>
+          <w:bCs w:val="0"/>
+          <w:sz w:val="22"/>
+          <w:szCs w:val="22"/>
+        </w:rPr>
+      </w:pPr>
+      <w:r>
+        <w:rPr>
+          <w:rFonts w:ascii="Courier New" w:hAnsi="Courier New" w:cs="Courier New"/>
+          <w:b w:val="0"/>
+          <w:bCs w:val="0"/>
+          <w:sz w:val="22"/>
+          <w:szCs w:val="22"/>
+        </w:rPr>
+        <w:tab/>
+        <w:t xml:space="preserve">ch    </w:t>
+      </w:r>
+      <w:r>
+        <w:rPr>
+          <w:rFonts w:ascii="Courier New" w:hAnsi="Courier New" w:cs="Courier New"/>
+          <w:b w:val="0"/>
+          <w:bCs w:val="0"/>
+          <w:sz w:val="22"/>
+          <w:szCs w:val="22"/>
+        </w:rPr>
+        <w:t>0</w:t>
+      </w:r>
+      <w:r>
+        <w:rPr>
+          <w:rFonts w:ascii="Courier New" w:eastAsia="Courier New" w:hAnsi="Courier New" w:cs="Courier New"/>
+          <w:b w:val="0"/>
+          <w:bCs w:val="0"/>
+          <w:sz w:val="22"/>
+          <w:szCs w:val="22"/>
+        </w:rPr>
+        <w:tab/>
+      </w:r>
+    </w:p>
+    <w:p>
+      <w:pPr>
+        <w:pStyle w:val="Heading7"/>
+        <w:spacing w:after="0"/>
+        <w:rPr>
+          <w:rFonts w:ascii="Courier New" w:eastAsia="Courier New" w:hAnsi="Courier New" w:cs="Courier New"/>
+          <w:b w:val="0"/>
+          <w:bCs w:val="0"/>
+          <w:sz w:val="22"/>
+          <w:szCs w:val="22"/>
+        </w:rPr>
+      </w:pPr>
+      <w:r>
+        <w:rPr>
+          <w:rFonts w:ascii="Courier New" w:eastAsia="Courier New" w:hAnsi="Courier New" w:cs="Courier New"/>
+          <w:b w:val="0"/>
+          <w:bCs w:val="0"/>
+          <w:sz w:val="22"/>
+          <w:szCs w:val="22"/>
+        </w:rPr>
+        <w:tab/>
+      </w:r>
+    </w:p>
+    <w:p>
+      <w:pPr>
+        <w:pStyle w:val="Salutation"/>
+        <w:tabs>
+          <w:tab w:val="clear" w:pos="1620"/>
+          <w:tab w:val="clear" w:pos="3960"/>
+        </w:tabs>
+        <w:spacing w:after="480"/>
+      </w:pPr>
+    </w:p>
+    <w:p>
+      <w:pPr>
+        <w:tabs>
+          <w:tab w:val="clear" w:pos="1620"/>
+          <w:tab w:val="clear" w:pos="3960"/>
+        </w:tabs>
+      </w:pPr>
       <w:r>
         <w:br/>
       </w:r>
@@ -45021,6 +46340,7 @@
           <w:sz w:val="22"/>
           <w:szCs w:val="22"/>
         </w:rPr>
+        <w:lastRenderedPageBreak/>
         <w:tab/>
       </w:r>
       <w:r>
@@ -45926,7 +47246,11 @@
         <w:pStyle w:val="BodyTextIndent3"/>
       </w:pPr>
       <w:r>
-        <w:t>The item types that the shopkeeper will be prepared to buy from players.  You may indicate up to five types; you don’t have to specify any types for the shop to be valid.  Use the same keywords used to define item types.</w:t>
+        <w:t xml:space="preserve">The item types that the shopkeeper will be prepared to buy from players.  You may indicate up to five types; you don’t have to </w:t>
+      </w:r>
+      <w:r>
+        <w:lastRenderedPageBreak/>
+        <w:t>specify any types for the shop to be valid.  Use the same keywords used to define item types.</w:t>
       </w:r>
     </w:p>
     <w:p>
@@ -46127,7 +47451,6 @@
           <w:b w:val="0"/>
           <w:bCs w:val="0"/>
         </w:rPr>
-        <w:lastRenderedPageBreak/>
         <w:tab/>
       </w:r>
       <w:r>
@@ -47139,7 +48462,7 @@
   <w:style w:type="paragraph" w:default="1" w:styleId="Normal">
     <w:name w:val="Normal"/>
     <w:qFormat/>
-    <w:rsid w:val="00616BCE"/>
+    <w:rsid w:val="005E6BD2"/>
     <w:pPr>
       <w:tabs>
         <w:tab w:val="left" w:pos="1620"/>

</xml_diff>

<commit_message>
Omu Sovereign Quarter and supporting code changes
</commit_message>
<xml_diff>
--- a/builder/scribe/scribe.docx
+++ b/builder/scribe/scribe.docx
@@ -8985,6 +8985,7 @@
           <w:tab w:val="left" w:pos="4500"/>
         </w:tabs>
         <w:spacing w:after="40"/>
+        <w:ind w:left="5041" w:hanging="2489"/>
         <w:rPr>
           <w:rFonts w:ascii="Courier New" w:eastAsia="Courier New" w:hAnsi="Courier New" w:cs="Courier New"/>
           <w:sz w:val="20"/>
@@ -8997,7 +8998,7 @@
           <w:sz w:val="22"/>
           <w:szCs w:val="22"/>
         </w:rPr>
-        <w:t>slow</w:t>
+        <w:t>confusion</w:t>
       </w:r>
       <w:r>
         <w:rPr>
@@ -9008,14 +9009,56 @@
         <w:tab/>
       </w:r>
       <w:r>
-        <w:t>has been slowed (many negative effects)</w:t>
-      </w:r>
-      <w:r>
+        <w:t>wanders randomly, trouble sleeping</w:t>
+      </w:r>
+    </w:p>
+    <w:p>
+      <w:pPr>
+        <w:pStyle w:val="BodyTextIndent3"/>
+        <w:tabs>
+          <w:tab w:val="left" w:pos="4500"/>
+        </w:tabs>
+        <w:spacing w:after="40"/>
+        <w:ind w:left="0"/>
         <w:rPr>
           <w:rFonts w:ascii="Courier New" w:eastAsia="Courier New" w:hAnsi="Courier New" w:cs="Courier New"/>
           <w:sz w:val="20"/>
           <w:szCs w:val="20"/>
         </w:rPr>
+      </w:pPr>
+      <w:r>
+        <w:rPr>
+          <w:rFonts w:ascii="Courier New" w:eastAsia="Courier New" w:hAnsi="Courier New" w:cs="Courier New"/>
+          <w:sz w:val="20"/>
+          <w:szCs w:val="20"/>
+        </w:rPr>
+        <w:t xml:space="preserve">                     </w:t>
+      </w:r>
+      <w:r>
+        <w:rPr>
+          <w:rFonts w:ascii="Courier New" w:hAnsi="Courier New"/>
+          <w:sz w:val="22"/>
+          <w:szCs w:val="22"/>
+        </w:rPr>
+        <w:t>slow</w:t>
+      </w:r>
+      <w:r>
+        <w:rPr>
+          <w:rFonts w:ascii="Courier New" w:eastAsia="Courier New" w:hAnsi="Courier New" w:cs="Courier New"/>
+          <w:sz w:val="20"/>
+          <w:szCs w:val="20"/>
+        </w:rPr>
+        <w:tab/>
+      </w:r>
+      <w:r>
+        <w:t>has been slowed (many negative effects)</w:t>
+      </w:r>
+      <w:r>
+        <w:rPr>
+          <w:rFonts w:ascii="Courier New" w:eastAsia="Courier New" w:hAnsi="Courier New" w:cs="Courier New"/>
+          <w:sz w:val="20"/>
+          <w:szCs w:val="20"/>
+        </w:rPr>
         <w:br/>
       </w:r>
     </w:p>
@@ -9544,6 +9587,7 @@
         <w:ind w:left="6120" w:hanging="3568"/>
       </w:pPr>
       <w:r>
+        <w:lastRenderedPageBreak/>
         <w:t xml:space="preserve">                                                  </w:t>
       </w:r>
       <w:r>
@@ -9565,7 +9609,6 @@
           <w:sz w:val="22"/>
           <w:szCs w:val="22"/>
         </w:rPr>
-        <w:lastRenderedPageBreak/>
         <w:t>spec_kungfu_poison</w:t>
       </w:r>
       <w:r>
@@ -10836,6 +10879,7 @@
           <w:sz w:val="22"/>
           <w:szCs w:val="22"/>
         </w:rPr>
+        <w:lastRenderedPageBreak/>
         <w:t>spec_sahuagin</w:t>
       </w:r>
       <w:r>
@@ -10865,7 +10909,6 @@
         </w:rPr>
       </w:pPr>
       <w:r>
-        <w:lastRenderedPageBreak/>
         <w:t xml:space="preserve">                                                   [combat]</w:t>
       </w:r>
     </w:p>
@@ -11782,6 +11825,262 @@
       <w:r>
         <w:t xml:space="preserve">                                                   [combat]</w:t>
       </w:r>
+    </w:p>
+    <w:p>
+      <w:pPr>
+        <w:pStyle w:val="BodyTextIndent3"/>
+        <w:tabs>
+          <w:tab w:val="left" w:pos="5580"/>
+        </w:tabs>
+        <w:spacing w:after="40"/>
+        <w:ind w:left="6120" w:hanging="3568"/>
+      </w:pPr>
+      <w:r>
+        <w:rPr>
+          <w:rFonts w:ascii="Courier New" w:hAnsi="Courier New" w:cs="Courier New"/>
+          <w:sz w:val="22"/>
+          <w:szCs w:val="22"/>
+        </w:rPr>
+        <w:t>spec_</w:t>
+      </w:r>
+      <w:r>
+        <w:rPr>
+          <w:rFonts w:ascii="Courier New" w:hAnsi="Courier New" w:cs="Courier New"/>
+          <w:sz w:val="22"/>
+          <w:szCs w:val="22"/>
+        </w:rPr>
+        <w:t>blue</w:t>
+      </w:r>
+      <w:r>
+        <w:rPr>
+          <w:rFonts w:ascii="Courier New" w:hAnsi="Courier New" w:cs="Courier New"/>
+          <w:sz w:val="22"/>
+          <w:szCs w:val="22"/>
+        </w:rPr>
+        <w:t>_grung</w:t>
+      </w:r>
+      <w:r>
+        <w:t xml:space="preserve"> </w:t>
+      </w:r>
+      <w:r>
+        <w:tab/>
+      </w:r>
+      <w:r>
+        <w:t>blue</w:t>
+      </w:r>
+      <w:r>
+        <w:t xml:space="preserve"> grung skills/spells </w:t>
+      </w:r>
+    </w:p>
+    <w:p>
+      <w:pPr>
+        <w:pStyle w:val="BodyTextIndent3"/>
+        <w:tabs>
+          <w:tab w:val="left" w:pos="5580"/>
+        </w:tabs>
+        <w:spacing w:after="40"/>
+        <w:ind w:left="6120" w:hanging="3568"/>
+        <w:rPr>
+          <w:rFonts w:ascii="Courier New" w:hAnsi="Courier New" w:cs="Courier New"/>
+          <w:sz w:val="22"/>
+          <w:szCs w:val="22"/>
+        </w:rPr>
+      </w:pPr>
+      <w:r>
+        <w:t xml:space="preserve">                                                   [combat]</w:t>
+      </w:r>
+    </w:p>
+    <w:p>
+      <w:pPr>
+        <w:pStyle w:val="BodyTextIndent3"/>
+        <w:tabs>
+          <w:tab w:val="left" w:pos="5580"/>
+        </w:tabs>
+        <w:spacing w:after="40"/>
+        <w:ind w:left="6120" w:hanging="3568"/>
+      </w:pPr>
+      <w:r>
+        <w:rPr>
+          <w:rFonts w:ascii="Courier New" w:hAnsi="Courier New" w:cs="Courier New"/>
+          <w:sz w:val="22"/>
+          <w:szCs w:val="22"/>
+        </w:rPr>
+        <w:t>spec_</w:t>
+      </w:r>
+      <w:r>
+        <w:rPr>
+          <w:rFonts w:ascii="Courier New" w:hAnsi="Courier New" w:cs="Courier New"/>
+          <w:sz w:val="22"/>
+          <w:szCs w:val="22"/>
+        </w:rPr>
+        <w:t>purple</w:t>
+      </w:r>
+      <w:r>
+        <w:rPr>
+          <w:rFonts w:ascii="Courier New" w:hAnsi="Courier New" w:cs="Courier New"/>
+          <w:sz w:val="22"/>
+          <w:szCs w:val="22"/>
+        </w:rPr>
+        <w:t>_grung</w:t>
+      </w:r>
+      <w:r>
+        <w:t xml:space="preserve"> </w:t>
+      </w:r>
+      <w:r>
+        <w:tab/>
+      </w:r>
+      <w:r>
+        <w:t>purple</w:t>
+      </w:r>
+      <w:r>
+        <w:t xml:space="preserve"> grung skills/spells </w:t>
+      </w:r>
+    </w:p>
+    <w:p>
+      <w:pPr>
+        <w:pStyle w:val="BodyTextIndent3"/>
+        <w:tabs>
+          <w:tab w:val="left" w:pos="5580"/>
+        </w:tabs>
+        <w:spacing w:after="40"/>
+        <w:ind w:left="6120" w:hanging="3568"/>
+        <w:rPr>
+          <w:rFonts w:ascii="Courier New" w:hAnsi="Courier New" w:cs="Courier New"/>
+          <w:sz w:val="22"/>
+          <w:szCs w:val="22"/>
+        </w:rPr>
+      </w:pPr>
+      <w:r>
+        <w:t xml:space="preserve">                                                   [combat]</w:t>
+      </w:r>
+    </w:p>
+    <w:p>
+      <w:pPr>
+        <w:pStyle w:val="BodyTextIndent3"/>
+        <w:tabs>
+          <w:tab w:val="left" w:pos="5580"/>
+        </w:tabs>
+        <w:spacing w:after="40"/>
+        <w:ind w:left="6120" w:hanging="3568"/>
+      </w:pPr>
+      <w:r>
+        <w:rPr>
+          <w:rFonts w:ascii="Courier New" w:hAnsi="Courier New" w:cs="Courier New"/>
+          <w:sz w:val="22"/>
+          <w:szCs w:val="22"/>
+        </w:rPr>
+        <w:t>spec_</w:t>
+      </w:r>
+      <w:r>
+        <w:rPr>
+          <w:rFonts w:ascii="Courier New" w:hAnsi="Courier New" w:cs="Courier New"/>
+          <w:sz w:val="22"/>
+          <w:szCs w:val="22"/>
+        </w:rPr>
+        <w:t>orange</w:t>
+      </w:r>
+      <w:r>
+        <w:rPr>
+          <w:rFonts w:ascii="Courier New" w:hAnsi="Courier New" w:cs="Courier New"/>
+          <w:sz w:val="22"/>
+          <w:szCs w:val="22"/>
+        </w:rPr>
+        <w:t>_grung</w:t>
+      </w:r>
+      <w:r>
+        <w:t xml:space="preserve"> </w:t>
+      </w:r>
+      <w:r>
+        <w:tab/>
+      </w:r>
+      <w:r>
+        <w:t>orange</w:t>
+      </w:r>
+      <w:r>
+        <w:t xml:space="preserve"> grung skills/spells </w:t>
+      </w:r>
+    </w:p>
+    <w:p>
+      <w:pPr>
+        <w:pStyle w:val="BodyTextIndent3"/>
+        <w:tabs>
+          <w:tab w:val="left" w:pos="5580"/>
+        </w:tabs>
+        <w:spacing w:after="40"/>
+        <w:ind w:left="6120" w:hanging="3568"/>
+        <w:rPr>
+          <w:rFonts w:ascii="Courier New" w:hAnsi="Courier New" w:cs="Courier New"/>
+          <w:sz w:val="22"/>
+          <w:szCs w:val="22"/>
+        </w:rPr>
+      </w:pPr>
+      <w:r>
+        <w:t xml:space="preserve">                                                   [combat]</w:t>
+      </w:r>
+    </w:p>
+    <w:p>
+      <w:pPr>
+        <w:pStyle w:val="BodyTextIndent3"/>
+        <w:tabs>
+          <w:tab w:val="left" w:pos="5580"/>
+        </w:tabs>
+        <w:spacing w:after="40"/>
+        <w:ind w:left="6120" w:hanging="3568"/>
+      </w:pPr>
+      <w:r>
+        <w:rPr>
+          <w:rFonts w:ascii="Courier New" w:hAnsi="Courier New" w:cs="Courier New"/>
+          <w:sz w:val="22"/>
+          <w:szCs w:val="22"/>
+        </w:rPr>
+        <w:t>spec_</w:t>
+      </w:r>
+      <w:r>
+        <w:rPr>
+          <w:rFonts w:ascii="Courier New" w:hAnsi="Courier New" w:cs="Courier New"/>
+          <w:sz w:val="22"/>
+          <w:szCs w:val="22"/>
+        </w:rPr>
+        <w:t>gold</w:t>
+      </w:r>
+      <w:r>
+        <w:rPr>
+          <w:rFonts w:ascii="Courier New" w:hAnsi="Courier New" w:cs="Courier New"/>
+          <w:sz w:val="22"/>
+          <w:szCs w:val="22"/>
+        </w:rPr>
+        <w:t>_grung</w:t>
+      </w:r>
+      <w:r>
+        <w:t xml:space="preserve"> </w:t>
+      </w:r>
+      <w:r>
+        <w:tab/>
+      </w:r>
+      <w:r>
+        <w:t>gold</w:t>
+      </w:r>
+      <w:r>
+        <w:t xml:space="preserve"> grung skills/spells </w:t>
+      </w:r>
+    </w:p>
+    <w:p>
+      <w:pPr>
+        <w:pStyle w:val="BodyTextIndent3"/>
+        <w:tabs>
+          <w:tab w:val="left" w:pos="5580"/>
+        </w:tabs>
+        <w:spacing w:after="40"/>
+        <w:ind w:left="6120" w:hanging="3568"/>
+        <w:rPr>
+          <w:rFonts w:ascii="Courier New" w:hAnsi="Courier New" w:cs="Courier New"/>
+          <w:sz w:val="22"/>
+          <w:szCs w:val="22"/>
+        </w:rPr>
+      </w:pPr>
+      <w:r>
+        <w:t xml:space="preserve">                                                   [combat]</w:t>
+      </w:r>
       <w:r>
         <w:rPr>
           <w:rFonts w:ascii="Courier New" w:hAnsi="Courier New" w:cs="Courier New"/>
@@ -11865,6 +12164,7 @@
         <w:rPr>
           <w:rFonts w:ascii="Courier New" w:hAnsi="Courier New"/>
         </w:rPr>
+        <w:lastRenderedPageBreak/>
         <w:t>mp</w:t>
       </w:r>
       <w:r>
@@ -11975,7 +12275,6 @@
           <w:sz w:val="22"/>
           <w:szCs w:val="22"/>
         </w:rPr>
-        <w:lastRenderedPageBreak/>
         <w:tab/>
       </w:r>
       <w:r>
@@ -13243,7 +13542,6 @@
           <w:sz w:val="22"/>
           <w:szCs w:val="22"/>
         </w:rPr>
-        <w:lastRenderedPageBreak/>
         <w:t>bf</w:t>
       </w:r>
       <w:r>
@@ -14017,6 +14315,7 @@
         <w:spacing w:after="0"/>
       </w:pPr>
       <w:r>
+        <w:lastRenderedPageBreak/>
         <w:tab/>
       </w:r>
       <w:r>
@@ -14376,7 +14675,6 @@
         <w:spacing w:after="480"/>
       </w:pPr>
       <w:r>
-        <w:lastRenderedPageBreak/>
         <w:tab/>
       </w:r>
       <w:r>
@@ -14817,6 +15115,7 @@
         <w:spacing w:after="240"/>
       </w:pPr>
       <w:r>
+        <w:lastRenderedPageBreak/>
         <w:t>The object's type; one of the following:</w:t>
       </w:r>
     </w:p>
@@ -15151,7 +15450,6 @@
           <w:sz w:val="22"/>
           <w:szCs w:val="22"/>
         </w:rPr>
-        <w:lastRenderedPageBreak/>
         <w:t>weapon</w:t>
       </w:r>
       <w:r>
@@ -16186,6 +16484,7 @@
         <w:pStyle w:val="Style1"/>
       </w:pPr>
       <w:r>
+        <w:lastRenderedPageBreak/>
         <w:t xml:space="preserve">driver_unit     </w:t>
       </w:r>
       <w:r>
@@ -16453,7 +16752,6 @@
         <w:pStyle w:val="Style1"/>
       </w:pPr>
       <w:r>
-        <w:lastRenderedPageBreak/>
         <w:t>pipe_cleaner        </w:t>
       </w:r>
       <w:r>
@@ -16928,6 +17226,7 @@
         <w:ind w:left="4320" w:hanging="1803"/>
       </w:pPr>
       <w:r>
+        <w:lastRenderedPageBreak/>
         <w:t>Scrolls, potions, paints and pills</w:t>
       </w:r>
     </w:p>
@@ -17282,7 +17581,6 @@
         <w:ind w:left="4320" w:hanging="1803"/>
       </w:pPr>
       <w:r>
-        <w:lastRenderedPageBreak/>
         <w:t>Wands and staves</w:t>
       </w:r>
     </w:p>
@@ -29098,12 +29396,6 @@
           <w:iCs w:val="0"/>
         </w:rPr>
         <w:tab/>
-      </w:r>
-      <w:r>
-        <w:rPr>
-          <w:i w:val="0"/>
-          <w:iCs w:val="0"/>
-        </w:rPr>
         <w:t>One of the following:</w:t>
       </w:r>
     </w:p>

</xml_diff>

<commit_message>
Omu sovereign etc (#588)
* Fixed bonus issues.

* Make mist and bat forms interact correctly.

* Omu Sovereign Quarter and supporting code changes
</commit_message>
<xml_diff>
--- a/builder/scribe/scribe.docx
+++ b/builder/scribe/scribe.docx
@@ -8985,6 +8985,7 @@
           <w:tab w:val="left" w:pos="4500"/>
         </w:tabs>
         <w:spacing w:after="40"/>
+        <w:ind w:left="5041" w:hanging="2489"/>
         <w:rPr>
           <w:rFonts w:ascii="Courier New" w:eastAsia="Courier New" w:hAnsi="Courier New" w:cs="Courier New"/>
           <w:sz w:val="20"/>
@@ -8997,7 +8998,7 @@
           <w:sz w:val="22"/>
           <w:szCs w:val="22"/>
         </w:rPr>
-        <w:t>slow</w:t>
+        <w:t>confusion</w:t>
       </w:r>
       <w:r>
         <w:rPr>
@@ -9008,14 +9009,56 @@
         <w:tab/>
       </w:r>
       <w:r>
-        <w:t>has been slowed (many negative effects)</w:t>
-      </w:r>
-      <w:r>
+        <w:t>wanders randomly, trouble sleeping</w:t>
+      </w:r>
+    </w:p>
+    <w:p>
+      <w:pPr>
+        <w:pStyle w:val="BodyTextIndent3"/>
+        <w:tabs>
+          <w:tab w:val="left" w:pos="4500"/>
+        </w:tabs>
+        <w:spacing w:after="40"/>
+        <w:ind w:left="0"/>
         <w:rPr>
           <w:rFonts w:ascii="Courier New" w:eastAsia="Courier New" w:hAnsi="Courier New" w:cs="Courier New"/>
           <w:sz w:val="20"/>
           <w:szCs w:val="20"/>
         </w:rPr>
+      </w:pPr>
+      <w:r>
+        <w:rPr>
+          <w:rFonts w:ascii="Courier New" w:eastAsia="Courier New" w:hAnsi="Courier New" w:cs="Courier New"/>
+          <w:sz w:val="20"/>
+          <w:szCs w:val="20"/>
+        </w:rPr>
+        <w:t xml:space="preserve">                     </w:t>
+      </w:r>
+      <w:r>
+        <w:rPr>
+          <w:rFonts w:ascii="Courier New" w:hAnsi="Courier New"/>
+          <w:sz w:val="22"/>
+          <w:szCs w:val="22"/>
+        </w:rPr>
+        <w:t>slow</w:t>
+      </w:r>
+      <w:r>
+        <w:rPr>
+          <w:rFonts w:ascii="Courier New" w:eastAsia="Courier New" w:hAnsi="Courier New" w:cs="Courier New"/>
+          <w:sz w:val="20"/>
+          <w:szCs w:val="20"/>
+        </w:rPr>
+        <w:tab/>
+      </w:r>
+      <w:r>
+        <w:t>has been slowed (many negative effects)</w:t>
+      </w:r>
+      <w:r>
+        <w:rPr>
+          <w:rFonts w:ascii="Courier New" w:eastAsia="Courier New" w:hAnsi="Courier New" w:cs="Courier New"/>
+          <w:sz w:val="20"/>
+          <w:szCs w:val="20"/>
+        </w:rPr>
         <w:br/>
       </w:r>
     </w:p>
@@ -9544,6 +9587,7 @@
         <w:ind w:left="6120" w:hanging="3568"/>
       </w:pPr>
       <w:r>
+        <w:lastRenderedPageBreak/>
         <w:t xml:space="preserve">                                                  </w:t>
       </w:r>
       <w:r>
@@ -9565,7 +9609,6 @@
           <w:sz w:val="22"/>
           <w:szCs w:val="22"/>
         </w:rPr>
-        <w:lastRenderedPageBreak/>
         <w:t>spec_kungfu_poison</w:t>
       </w:r>
       <w:r>
@@ -10836,6 +10879,7 @@
           <w:sz w:val="22"/>
           <w:szCs w:val="22"/>
         </w:rPr>
+        <w:lastRenderedPageBreak/>
         <w:t>spec_sahuagin</w:t>
       </w:r>
       <w:r>
@@ -10865,7 +10909,6 @@
         </w:rPr>
       </w:pPr>
       <w:r>
-        <w:lastRenderedPageBreak/>
         <w:t xml:space="preserve">                                                   [combat]</w:t>
       </w:r>
     </w:p>
@@ -11782,6 +11825,262 @@
       <w:r>
         <w:t xml:space="preserve">                                                   [combat]</w:t>
       </w:r>
+    </w:p>
+    <w:p>
+      <w:pPr>
+        <w:pStyle w:val="BodyTextIndent3"/>
+        <w:tabs>
+          <w:tab w:val="left" w:pos="5580"/>
+        </w:tabs>
+        <w:spacing w:after="40"/>
+        <w:ind w:left="6120" w:hanging="3568"/>
+      </w:pPr>
+      <w:r>
+        <w:rPr>
+          <w:rFonts w:ascii="Courier New" w:hAnsi="Courier New" w:cs="Courier New"/>
+          <w:sz w:val="22"/>
+          <w:szCs w:val="22"/>
+        </w:rPr>
+        <w:t>spec_</w:t>
+      </w:r>
+      <w:r>
+        <w:rPr>
+          <w:rFonts w:ascii="Courier New" w:hAnsi="Courier New" w:cs="Courier New"/>
+          <w:sz w:val="22"/>
+          <w:szCs w:val="22"/>
+        </w:rPr>
+        <w:t>blue</w:t>
+      </w:r>
+      <w:r>
+        <w:rPr>
+          <w:rFonts w:ascii="Courier New" w:hAnsi="Courier New" w:cs="Courier New"/>
+          <w:sz w:val="22"/>
+          <w:szCs w:val="22"/>
+        </w:rPr>
+        <w:t>_grung</w:t>
+      </w:r>
+      <w:r>
+        <w:t xml:space="preserve"> </w:t>
+      </w:r>
+      <w:r>
+        <w:tab/>
+      </w:r>
+      <w:r>
+        <w:t>blue</w:t>
+      </w:r>
+      <w:r>
+        <w:t xml:space="preserve"> grung skills/spells </w:t>
+      </w:r>
+    </w:p>
+    <w:p>
+      <w:pPr>
+        <w:pStyle w:val="BodyTextIndent3"/>
+        <w:tabs>
+          <w:tab w:val="left" w:pos="5580"/>
+        </w:tabs>
+        <w:spacing w:after="40"/>
+        <w:ind w:left="6120" w:hanging="3568"/>
+        <w:rPr>
+          <w:rFonts w:ascii="Courier New" w:hAnsi="Courier New" w:cs="Courier New"/>
+          <w:sz w:val="22"/>
+          <w:szCs w:val="22"/>
+        </w:rPr>
+      </w:pPr>
+      <w:r>
+        <w:t xml:space="preserve">                                                   [combat]</w:t>
+      </w:r>
+    </w:p>
+    <w:p>
+      <w:pPr>
+        <w:pStyle w:val="BodyTextIndent3"/>
+        <w:tabs>
+          <w:tab w:val="left" w:pos="5580"/>
+        </w:tabs>
+        <w:spacing w:after="40"/>
+        <w:ind w:left="6120" w:hanging="3568"/>
+      </w:pPr>
+      <w:r>
+        <w:rPr>
+          <w:rFonts w:ascii="Courier New" w:hAnsi="Courier New" w:cs="Courier New"/>
+          <w:sz w:val="22"/>
+          <w:szCs w:val="22"/>
+        </w:rPr>
+        <w:t>spec_</w:t>
+      </w:r>
+      <w:r>
+        <w:rPr>
+          <w:rFonts w:ascii="Courier New" w:hAnsi="Courier New" w:cs="Courier New"/>
+          <w:sz w:val="22"/>
+          <w:szCs w:val="22"/>
+        </w:rPr>
+        <w:t>purple</w:t>
+      </w:r>
+      <w:r>
+        <w:rPr>
+          <w:rFonts w:ascii="Courier New" w:hAnsi="Courier New" w:cs="Courier New"/>
+          <w:sz w:val="22"/>
+          <w:szCs w:val="22"/>
+        </w:rPr>
+        <w:t>_grung</w:t>
+      </w:r>
+      <w:r>
+        <w:t xml:space="preserve"> </w:t>
+      </w:r>
+      <w:r>
+        <w:tab/>
+      </w:r>
+      <w:r>
+        <w:t>purple</w:t>
+      </w:r>
+      <w:r>
+        <w:t xml:space="preserve"> grung skills/spells </w:t>
+      </w:r>
+    </w:p>
+    <w:p>
+      <w:pPr>
+        <w:pStyle w:val="BodyTextIndent3"/>
+        <w:tabs>
+          <w:tab w:val="left" w:pos="5580"/>
+        </w:tabs>
+        <w:spacing w:after="40"/>
+        <w:ind w:left="6120" w:hanging="3568"/>
+        <w:rPr>
+          <w:rFonts w:ascii="Courier New" w:hAnsi="Courier New" w:cs="Courier New"/>
+          <w:sz w:val="22"/>
+          <w:szCs w:val="22"/>
+        </w:rPr>
+      </w:pPr>
+      <w:r>
+        <w:t xml:space="preserve">                                                   [combat]</w:t>
+      </w:r>
+    </w:p>
+    <w:p>
+      <w:pPr>
+        <w:pStyle w:val="BodyTextIndent3"/>
+        <w:tabs>
+          <w:tab w:val="left" w:pos="5580"/>
+        </w:tabs>
+        <w:spacing w:after="40"/>
+        <w:ind w:left="6120" w:hanging="3568"/>
+      </w:pPr>
+      <w:r>
+        <w:rPr>
+          <w:rFonts w:ascii="Courier New" w:hAnsi="Courier New" w:cs="Courier New"/>
+          <w:sz w:val="22"/>
+          <w:szCs w:val="22"/>
+        </w:rPr>
+        <w:t>spec_</w:t>
+      </w:r>
+      <w:r>
+        <w:rPr>
+          <w:rFonts w:ascii="Courier New" w:hAnsi="Courier New" w:cs="Courier New"/>
+          <w:sz w:val="22"/>
+          <w:szCs w:val="22"/>
+        </w:rPr>
+        <w:t>orange</w:t>
+      </w:r>
+      <w:r>
+        <w:rPr>
+          <w:rFonts w:ascii="Courier New" w:hAnsi="Courier New" w:cs="Courier New"/>
+          <w:sz w:val="22"/>
+          <w:szCs w:val="22"/>
+        </w:rPr>
+        <w:t>_grung</w:t>
+      </w:r>
+      <w:r>
+        <w:t xml:space="preserve"> </w:t>
+      </w:r>
+      <w:r>
+        <w:tab/>
+      </w:r>
+      <w:r>
+        <w:t>orange</w:t>
+      </w:r>
+      <w:r>
+        <w:t xml:space="preserve"> grung skills/spells </w:t>
+      </w:r>
+    </w:p>
+    <w:p>
+      <w:pPr>
+        <w:pStyle w:val="BodyTextIndent3"/>
+        <w:tabs>
+          <w:tab w:val="left" w:pos="5580"/>
+        </w:tabs>
+        <w:spacing w:after="40"/>
+        <w:ind w:left="6120" w:hanging="3568"/>
+        <w:rPr>
+          <w:rFonts w:ascii="Courier New" w:hAnsi="Courier New" w:cs="Courier New"/>
+          <w:sz w:val="22"/>
+          <w:szCs w:val="22"/>
+        </w:rPr>
+      </w:pPr>
+      <w:r>
+        <w:t xml:space="preserve">                                                   [combat]</w:t>
+      </w:r>
+    </w:p>
+    <w:p>
+      <w:pPr>
+        <w:pStyle w:val="BodyTextIndent3"/>
+        <w:tabs>
+          <w:tab w:val="left" w:pos="5580"/>
+        </w:tabs>
+        <w:spacing w:after="40"/>
+        <w:ind w:left="6120" w:hanging="3568"/>
+      </w:pPr>
+      <w:r>
+        <w:rPr>
+          <w:rFonts w:ascii="Courier New" w:hAnsi="Courier New" w:cs="Courier New"/>
+          <w:sz w:val="22"/>
+          <w:szCs w:val="22"/>
+        </w:rPr>
+        <w:t>spec_</w:t>
+      </w:r>
+      <w:r>
+        <w:rPr>
+          <w:rFonts w:ascii="Courier New" w:hAnsi="Courier New" w:cs="Courier New"/>
+          <w:sz w:val="22"/>
+          <w:szCs w:val="22"/>
+        </w:rPr>
+        <w:t>gold</w:t>
+      </w:r>
+      <w:r>
+        <w:rPr>
+          <w:rFonts w:ascii="Courier New" w:hAnsi="Courier New" w:cs="Courier New"/>
+          <w:sz w:val="22"/>
+          <w:szCs w:val="22"/>
+        </w:rPr>
+        <w:t>_grung</w:t>
+      </w:r>
+      <w:r>
+        <w:t xml:space="preserve"> </w:t>
+      </w:r>
+      <w:r>
+        <w:tab/>
+      </w:r>
+      <w:r>
+        <w:t>gold</w:t>
+      </w:r>
+      <w:r>
+        <w:t xml:space="preserve"> grung skills/spells </w:t>
+      </w:r>
+    </w:p>
+    <w:p>
+      <w:pPr>
+        <w:pStyle w:val="BodyTextIndent3"/>
+        <w:tabs>
+          <w:tab w:val="left" w:pos="5580"/>
+        </w:tabs>
+        <w:spacing w:after="40"/>
+        <w:ind w:left="6120" w:hanging="3568"/>
+        <w:rPr>
+          <w:rFonts w:ascii="Courier New" w:hAnsi="Courier New" w:cs="Courier New"/>
+          <w:sz w:val="22"/>
+          <w:szCs w:val="22"/>
+        </w:rPr>
+      </w:pPr>
+      <w:r>
+        <w:t xml:space="preserve">                                                   [combat]</w:t>
+      </w:r>
       <w:r>
         <w:rPr>
           <w:rFonts w:ascii="Courier New" w:hAnsi="Courier New" w:cs="Courier New"/>
@@ -11865,6 +12164,7 @@
         <w:rPr>
           <w:rFonts w:ascii="Courier New" w:hAnsi="Courier New"/>
         </w:rPr>
+        <w:lastRenderedPageBreak/>
         <w:t>mp</w:t>
       </w:r>
       <w:r>
@@ -11975,7 +12275,6 @@
           <w:sz w:val="22"/>
           <w:szCs w:val="22"/>
         </w:rPr>
-        <w:lastRenderedPageBreak/>
         <w:tab/>
       </w:r>
       <w:r>
@@ -13243,7 +13542,6 @@
           <w:sz w:val="22"/>
           <w:szCs w:val="22"/>
         </w:rPr>
-        <w:lastRenderedPageBreak/>
         <w:t>bf</w:t>
       </w:r>
       <w:r>
@@ -14017,6 +14315,7 @@
         <w:spacing w:after="0"/>
       </w:pPr>
       <w:r>
+        <w:lastRenderedPageBreak/>
         <w:tab/>
       </w:r>
       <w:r>
@@ -14376,7 +14675,6 @@
         <w:spacing w:after="480"/>
       </w:pPr>
       <w:r>
-        <w:lastRenderedPageBreak/>
         <w:tab/>
       </w:r>
       <w:r>
@@ -14817,6 +15115,7 @@
         <w:spacing w:after="240"/>
       </w:pPr>
       <w:r>
+        <w:lastRenderedPageBreak/>
         <w:t>The object's type; one of the following:</w:t>
       </w:r>
     </w:p>
@@ -15151,7 +15450,6 @@
           <w:sz w:val="22"/>
           <w:szCs w:val="22"/>
         </w:rPr>
-        <w:lastRenderedPageBreak/>
         <w:t>weapon</w:t>
       </w:r>
       <w:r>
@@ -16186,6 +16484,7 @@
         <w:pStyle w:val="Style1"/>
       </w:pPr>
       <w:r>
+        <w:lastRenderedPageBreak/>
         <w:t xml:space="preserve">driver_unit     </w:t>
       </w:r>
       <w:r>
@@ -16453,7 +16752,6 @@
         <w:pStyle w:val="Style1"/>
       </w:pPr>
       <w:r>
-        <w:lastRenderedPageBreak/>
         <w:t>pipe_cleaner        </w:t>
       </w:r>
       <w:r>
@@ -16928,6 +17226,7 @@
         <w:ind w:left="4320" w:hanging="1803"/>
       </w:pPr>
       <w:r>
+        <w:lastRenderedPageBreak/>
         <w:t>Scrolls, potions, paints and pills</w:t>
       </w:r>
     </w:p>
@@ -17282,7 +17581,6 @@
         <w:ind w:left="4320" w:hanging="1803"/>
       </w:pPr>
       <w:r>
-        <w:lastRenderedPageBreak/>
         <w:t>Wands and staves</w:t>
       </w:r>
     </w:p>
@@ -29098,12 +29396,6 @@
           <w:iCs w:val="0"/>
         </w:rPr>
         <w:tab/>
-      </w:r>
-      <w:r>
-        <w:rPr>
-          <w:i w:val="0"/>
-          <w:iCs w:val="0"/>
-        </w:rPr>
         <w:t>One of the following:</w:t>
       </w:r>
     </w:p>

</xml_diff>

<commit_message>
Add new trap types
</commit_message>
<xml_diff>
--- a/builder/scribe/scribe.docx
+++ b/builder/scribe/scribe.docx
@@ -15700,10 +15700,7 @@
       </w:r>
       <w:r>
         <w:tab/>
-        <w:t xml:space="preserve"> </w:t>
-      </w:r>
-      <w:r>
-        <w:t xml:space="preserve">         </w:t>
+        <w:t xml:space="preserve">          </w:t>
       </w:r>
       <w:r>
         <w:rPr>
@@ -18396,12 +18393,6 @@
           <w:iCs w:val="0"/>
         </w:rPr>
         <w:tab/>
-      </w:r>
-      <w:r>
-        <w:rPr>
-          <w:i w:val="0"/>
-          <w:iCs w:val="0"/>
-        </w:rPr>
         <w:t>Wait state</w:t>
       </w:r>
     </w:p>
@@ -18418,13 +18409,7 @@
       </w:r>
       <w:r>
         <w:tab/>
-        <w:t xml:space="preserve">Number: </w:t>
-      </w:r>
-      <w:r>
-        <w:t>0</w:t>
-      </w:r>
-      <w:r>
-        <w:t xml:space="preserve"> or higher</w:t>
+        <w:t>Number: 0 or higher</w:t>
       </w:r>
     </w:p>
     <w:p>
@@ -18572,12 +18557,6 @@
           <w:iCs w:val="0"/>
         </w:rPr>
         <w:tab/>
-      </w:r>
-      <w:r>
-        <w:rPr>
-          <w:i w:val="0"/>
-          <w:iCs w:val="0"/>
-        </w:rPr>
         <w:t>Movement cost per use</w:t>
       </w:r>
     </w:p>
@@ -18650,15 +18629,6 @@
           <w:szCs w:val="22"/>
         </w:rPr>
         <w:tab/>
-      </w:r>
-      <w:r>
-        <w:rPr>
-          <w:rFonts w:ascii="Courier New" w:eastAsia="Courier New" w:hAnsi="Courier New" w:cs="Courier New"/>
-          <w:i w:val="0"/>
-          <w:iCs w:val="0"/>
-          <w:sz w:val="22"/>
-          <w:szCs w:val="22"/>
-        </w:rPr>
         <w:t>digging_implement</w:t>
       </w:r>
     </w:p>
@@ -18757,15 +18727,6 @@
           <w:szCs w:val="22"/>
         </w:rPr>
         <w:tab/>
-      </w:r>
-      <w:r>
-        <w:rPr>
-          <w:rFonts w:ascii="Courier New" w:eastAsia="Courier New" w:hAnsi="Courier New" w:cs="Courier New"/>
-          <w:i w:val="0"/>
-          <w:iCs w:val="0"/>
-          <w:sz w:val="22"/>
-          <w:szCs w:val="22"/>
-        </w:rPr>
         <w:t>25</w:t>
       </w:r>
     </w:p>
@@ -18815,15 +18776,6 @@
           <w:szCs w:val="22"/>
         </w:rPr>
         <w:tab/>
-      </w:r>
-      <w:r>
-        <w:rPr>
-          <w:rFonts w:ascii="Courier New" w:eastAsia="Courier New" w:hAnsi="Courier New" w:cs="Courier New"/>
-          <w:i w:val="0"/>
-          <w:iCs w:val="0"/>
-          <w:sz w:val="22"/>
-          <w:szCs w:val="22"/>
-        </w:rPr>
         <w:t>55</w:t>
       </w:r>
     </w:p>
@@ -18874,15 +18826,6 @@
           <w:szCs w:val="22"/>
         </w:rPr>
         <w:tab/>
-      </w:r>
-      <w:r>
-        <w:rPr>
-          <w:rFonts w:ascii="Courier New" w:eastAsia="Courier New" w:hAnsi="Courier New" w:cs="Courier New"/>
-          <w:i w:val="0"/>
-          <w:iCs w:val="0"/>
-          <w:sz w:val="22"/>
-          <w:szCs w:val="22"/>
-        </w:rPr>
         <w:t>80</w:t>
       </w:r>
     </w:p>
@@ -18928,12 +18871,6 @@
           <w:iCs w:val="0"/>
         </w:rPr>
         <w:tab/>
-      </w:r>
-      <w:r>
-        <w:rPr>
-          <w:i w:val="0"/>
-          <w:iCs w:val="0"/>
-        </w:rPr>
         <w:t>Weight capacity</w:t>
       </w:r>
     </w:p>
@@ -19005,17 +18942,271 @@
       </w:r>
       <w:r>
         <w:tab/>
-        <w:t xml:space="preserve">Number: </w:t>
-      </w:r>
-      <w:r>
+        <w:t>Number: 1 or 2</w:t>
+      </w:r>
+    </w:p>
+    <w:p>
+      <w:pPr>
+        <w:pStyle w:val="Heading6"/>
+        <w:tabs>
+          <w:tab w:val="left" w:pos="3420"/>
+        </w:tabs>
+        <w:spacing w:after="0"/>
+        <w:ind w:left="4320" w:hanging="1803"/>
+        <w:rPr>
+          <w:rFonts w:ascii="Courier New" w:eastAsia="Courier New" w:hAnsi="Courier New" w:cs="Courier New"/>
+          <w:i w:val="0"/>
+          <w:iCs w:val="0"/>
+        </w:rPr>
+      </w:pPr>
+      <w:r>
+        <w:rPr>
+          <w:rFonts w:ascii="Courier New" w:eastAsia="Courier New" w:hAnsi="Courier New" w:cs="Courier New"/>
+          <w:i w:val="0"/>
+          <w:iCs w:val="0"/>
+        </w:rPr>
+        <w:tab/>
+        <w:t>v2</w:t>
+      </w:r>
+      <w:r>
+        <w:rPr>
+          <w:rFonts w:ascii="Courier New" w:eastAsia="Courier New" w:hAnsi="Courier New" w:cs="Courier New"/>
+          <w:i w:val="0"/>
+          <w:iCs w:val="0"/>
+        </w:rPr>
+        <w:tab/>
+      </w:r>
+      <w:r>
+        <w:rPr>
+          <w:i w:val="0"/>
+          <w:iCs w:val="0"/>
+        </w:rPr>
+        <w:t>Current “hitpoints” of damage that the hoard can take until it has been unearthed</w:t>
+      </w:r>
+    </w:p>
+    <w:p>
+      <w:pPr>
+        <w:pStyle w:val="Heading6"/>
+        <w:tabs>
+          <w:tab w:val="left" w:pos="3420"/>
+        </w:tabs>
+        <w:ind w:left="4320" w:hanging="1803"/>
+      </w:pPr>
+      <w:r>
+        <w:tab/>
+      </w:r>
+      <w:r>
+        <w:tab/>
+        <w:t>Number: 0 or higher</w:t>
+      </w:r>
+    </w:p>
+    <w:p>
+      <w:pPr>
+        <w:pStyle w:val="Heading6"/>
+        <w:tabs>
+          <w:tab w:val="left" w:pos="3420"/>
+        </w:tabs>
+        <w:spacing w:after="0"/>
+        <w:ind w:left="4320" w:hanging="1803"/>
+        <w:rPr>
+          <w:rFonts w:ascii="Courier New" w:eastAsia="Courier New" w:hAnsi="Courier New" w:cs="Courier New"/>
+          <w:i w:val="0"/>
+          <w:iCs w:val="0"/>
+        </w:rPr>
+      </w:pPr>
+      <w:r>
+        <w:rPr>
+          <w:i w:val="0"/>
+          <w:iCs w:val="0"/>
+        </w:rPr>
+        <w:tab/>
+      </w:r>
+      <w:r>
+        <w:rPr>
+          <w:rFonts w:ascii="Courier New" w:hAnsi="Courier New"/>
+          <w:i w:val="0"/>
+          <w:iCs w:val="0"/>
+        </w:rPr>
+        <w:t>v3</w:t>
+      </w:r>
+      <w:r>
+        <w:rPr>
+          <w:i w:val="0"/>
+          <w:iCs w:val="0"/>
+        </w:rPr>
+        <w:tab/>
+        <w:t>Maximum “hitpoints” the hoard can have</w:t>
+      </w:r>
+    </w:p>
+    <w:p>
+      <w:pPr>
+        <w:pStyle w:val="Heading6"/>
+        <w:tabs>
+          <w:tab w:val="left" w:pos="3420"/>
+        </w:tabs>
+        <w:ind w:left="4320" w:hanging="1803"/>
+      </w:pPr>
+      <w:r>
+        <w:tab/>
+      </w:r>
+      <w:r>
+        <w:tab/>
+        <w:t>Number: 0 or higher</w:t>
+      </w:r>
+    </w:p>
+    <w:p>
+      <w:pPr>
+        <w:pStyle w:val="Heading6"/>
+        <w:tabs>
+          <w:tab w:val="left" w:pos="3420"/>
+        </w:tabs>
+        <w:spacing w:after="0"/>
+        <w:ind w:left="4320" w:hanging="1803"/>
+        <w:rPr>
+          <w:rFonts w:ascii="Courier New" w:eastAsia="Courier New" w:hAnsi="Courier New" w:cs="Courier New"/>
+          <w:i w:val="0"/>
+          <w:iCs w:val="0"/>
+          <w:sz w:val="22"/>
+          <w:szCs w:val="22"/>
+        </w:rPr>
+      </w:pPr>
+      <w:r>
+        <w:rPr>
+          <w:rFonts w:ascii="Courier New" w:eastAsia="Courier New" w:hAnsi="Courier New" w:cs="Courier New"/>
+          <w:i w:val="0"/>
+          <w:iCs w:val="0"/>
+          <w:sz w:val="22"/>
+          <w:szCs w:val="22"/>
+        </w:rPr>
+        <w:tab/>
+      </w:r>
+      <w:r>
+        <w:rPr>
+          <w:i w:val="0"/>
+          <w:iCs w:val="0"/>
+        </w:rPr>
+        <w:t>E.g.</w:t>
+      </w:r>
+      <w:r>
+        <w:rPr>
+          <w:rFonts w:ascii="Courier New" w:eastAsia="Courier New" w:hAnsi="Courier New" w:cs="Courier New"/>
+          <w:i w:val="0"/>
+          <w:iCs w:val="0"/>
+          <w:sz w:val="22"/>
+          <w:szCs w:val="22"/>
+        </w:rPr>
+        <w:tab/>
+        <w:t>ty</w:t>
+      </w:r>
+      <w:r>
+        <w:rPr>
+          <w:rFonts w:ascii="Courier New" w:eastAsia="Courier New" w:hAnsi="Courier New" w:cs="Courier New"/>
+          <w:i w:val="0"/>
+          <w:iCs w:val="0"/>
+          <w:sz w:val="22"/>
+          <w:szCs w:val="22"/>
+        </w:rPr>
+        <w:tab/>
+        <w:t>hoard</w:t>
+      </w:r>
+    </w:p>
+    <w:p>
+      <w:pPr>
+        <w:pStyle w:val="Heading6"/>
+        <w:tabs>
+          <w:tab w:val="left" w:pos="3420"/>
+        </w:tabs>
+        <w:spacing w:after="0"/>
+        <w:ind w:left="4320" w:hanging="1803"/>
+        <w:rPr>
+          <w:rFonts w:ascii="Courier New" w:eastAsia="Courier New" w:hAnsi="Courier New" w:cs="Courier New"/>
+          <w:i w:val="0"/>
+          <w:iCs w:val="0"/>
+          <w:sz w:val="22"/>
+          <w:szCs w:val="22"/>
+        </w:rPr>
+      </w:pPr>
+      <w:r>
+        <w:rPr>
+          <w:rFonts w:ascii="Courier New" w:eastAsia="Courier New" w:hAnsi="Courier New" w:cs="Courier New"/>
+          <w:i w:val="0"/>
+          <w:iCs w:val="0"/>
+          <w:sz w:val="22"/>
+          <w:szCs w:val="22"/>
+        </w:rPr>
+        <w:tab/>
+      </w:r>
+      <w:r>
+        <w:rPr>
+          <w:rFonts w:ascii="Courier New" w:eastAsia="Courier New" w:hAnsi="Courier New" w:cs="Courier New"/>
+          <w:i w:val="0"/>
+          <w:iCs w:val="0"/>
+          <w:sz w:val="22"/>
+          <w:szCs w:val="22"/>
+        </w:rPr>
+        <w:tab/>
+        <w:t>v0</w:t>
+      </w:r>
+      <w:r>
+        <w:rPr>
+          <w:rFonts w:ascii="Courier New" w:eastAsia="Courier New" w:hAnsi="Courier New" w:cs="Courier New"/>
+          <w:i w:val="0"/>
+          <w:iCs w:val="0"/>
+          <w:sz w:val="22"/>
+          <w:szCs w:val="22"/>
+        </w:rPr>
+        <w:tab/>
+        <w:t>100</w:t>
+      </w:r>
+    </w:p>
+    <w:p>
+      <w:pPr>
+        <w:pStyle w:val="Heading6"/>
+        <w:tabs>
+          <w:tab w:val="left" w:pos="3420"/>
+        </w:tabs>
+        <w:spacing w:after="0"/>
+        <w:ind w:left="4320" w:hanging="1803"/>
+        <w:rPr>
+          <w:rFonts w:ascii="Courier New" w:eastAsia="Courier New" w:hAnsi="Courier New" w:cs="Courier New"/>
+          <w:i w:val="0"/>
+          <w:iCs w:val="0"/>
+          <w:sz w:val="22"/>
+          <w:szCs w:val="22"/>
+        </w:rPr>
+      </w:pPr>
+      <w:r>
+        <w:rPr>
+          <w:rFonts w:ascii="Courier New" w:eastAsia="Courier New" w:hAnsi="Courier New" w:cs="Courier New"/>
+          <w:i w:val="0"/>
+          <w:iCs w:val="0"/>
+          <w:sz w:val="22"/>
+          <w:szCs w:val="22"/>
+        </w:rPr>
+        <w:tab/>
+      </w:r>
+      <w:r>
+        <w:rPr>
+          <w:rFonts w:ascii="Courier New" w:eastAsia="Courier New" w:hAnsi="Courier New" w:cs="Courier New"/>
+          <w:i w:val="0"/>
+          <w:iCs w:val="0"/>
+          <w:sz w:val="22"/>
+          <w:szCs w:val="22"/>
+        </w:rPr>
+        <w:tab/>
+        <w:t>v1</w:t>
+      </w:r>
+      <w:r>
+        <w:rPr>
+          <w:rFonts w:ascii="Courier New" w:eastAsia="Courier New" w:hAnsi="Courier New" w:cs="Courier New"/>
+          <w:i w:val="0"/>
+          <w:iCs w:val="0"/>
+          <w:sz w:val="22"/>
+          <w:szCs w:val="22"/>
+        </w:rPr>
+        <w:tab/>
         <w:t>1</w:t>
       </w:r>
-      <w:r>
-        <w:t xml:space="preserve"> or </w:t>
-      </w:r>
-      <w:r>
-        <w:t>2</w:t>
-      </w:r>
     </w:p>
     <w:p>
       <w:pPr>
@@ -19029,13 +19220,27 @@
           <w:rFonts w:ascii="Courier New" w:eastAsia="Courier New" w:hAnsi="Courier New" w:cs="Courier New"/>
           <w:i w:val="0"/>
           <w:iCs w:val="0"/>
-        </w:rPr>
-      </w:pPr>
-      <w:r>
-        <w:rPr>
-          <w:rFonts w:ascii="Courier New" w:eastAsia="Courier New" w:hAnsi="Courier New" w:cs="Courier New"/>
-          <w:i w:val="0"/>
-          <w:iCs w:val="0"/>
+          <w:sz w:val="22"/>
+          <w:szCs w:val="22"/>
+        </w:rPr>
+      </w:pPr>
+      <w:r>
+        <w:rPr>
+          <w:rFonts w:ascii="Courier New" w:eastAsia="Courier New" w:hAnsi="Courier New" w:cs="Courier New"/>
+          <w:i w:val="0"/>
+          <w:iCs w:val="0"/>
+          <w:sz w:val="22"/>
+          <w:szCs w:val="22"/>
+        </w:rPr>
+        <w:tab/>
+      </w:r>
+      <w:r>
+        <w:rPr>
+          <w:rFonts w:ascii="Courier New" w:eastAsia="Courier New" w:hAnsi="Courier New" w:cs="Courier New"/>
+          <w:i w:val="0"/>
+          <w:iCs w:val="0"/>
+          <w:sz w:val="22"/>
+          <w:szCs w:val="22"/>
         </w:rPr>
         <w:tab/>
         <w:t>v2</w:t>
@@ -19045,329 +19250,10 @@
           <w:rFonts w:ascii="Courier New" w:eastAsia="Courier New" w:hAnsi="Courier New" w:cs="Courier New"/>
           <w:i w:val="0"/>
           <w:iCs w:val="0"/>
-        </w:rPr>
-        <w:tab/>
-      </w:r>
-      <w:r>
-        <w:rPr>
-          <w:i w:val="0"/>
-          <w:iCs w:val="0"/>
-        </w:rPr>
-        <w:t>Current “hitpoints” of damage that the hoard can take until it has been unearthed</w:t>
-      </w:r>
-    </w:p>
-    <w:p>
-      <w:pPr>
-        <w:pStyle w:val="Heading6"/>
-        <w:tabs>
-          <w:tab w:val="left" w:pos="3420"/>
-        </w:tabs>
-        <w:ind w:left="4320" w:hanging="1803"/>
-      </w:pPr>
-      <w:r>
-        <w:tab/>
-      </w:r>
-      <w:r>
-        <w:tab/>
-        <w:t>Number: 0 or higher</w:t>
-      </w:r>
-    </w:p>
-    <w:p>
-      <w:pPr>
-        <w:pStyle w:val="Heading6"/>
-        <w:tabs>
-          <w:tab w:val="left" w:pos="3420"/>
-        </w:tabs>
-        <w:spacing w:after="0"/>
-        <w:ind w:left="4320" w:hanging="1803"/>
-        <w:rPr>
-          <w:rFonts w:ascii="Courier New" w:eastAsia="Courier New" w:hAnsi="Courier New" w:cs="Courier New"/>
-          <w:i w:val="0"/>
-          <w:iCs w:val="0"/>
-        </w:rPr>
-      </w:pPr>
-      <w:r>
-        <w:rPr>
-          <w:i w:val="0"/>
-          <w:iCs w:val="0"/>
-        </w:rPr>
-        <w:tab/>
-      </w:r>
-      <w:r>
-        <w:rPr>
-          <w:rFonts w:ascii="Courier New" w:hAnsi="Courier New"/>
-          <w:i w:val="0"/>
-          <w:iCs w:val="0"/>
-        </w:rPr>
-        <w:t>v3</w:t>
-      </w:r>
-      <w:r>
-        <w:rPr>
-          <w:i w:val="0"/>
-          <w:iCs w:val="0"/>
-        </w:rPr>
-        <w:tab/>
-      </w:r>
-      <w:r>
-        <w:rPr>
-          <w:i w:val="0"/>
-          <w:iCs w:val="0"/>
-        </w:rPr>
-        <w:t>Maximum “hitpoints” the hoard can have</w:t>
-      </w:r>
-    </w:p>
-    <w:p>
-      <w:pPr>
-        <w:pStyle w:val="Heading6"/>
-        <w:tabs>
-          <w:tab w:val="left" w:pos="3420"/>
-        </w:tabs>
-        <w:ind w:left="4320" w:hanging="1803"/>
-      </w:pPr>
-      <w:r>
-        <w:tab/>
-      </w:r>
-      <w:r>
-        <w:tab/>
-        <w:t>Number: 0 or higher</w:t>
-      </w:r>
-    </w:p>
-    <w:p>
-      <w:pPr>
-        <w:pStyle w:val="Heading6"/>
-        <w:tabs>
-          <w:tab w:val="left" w:pos="3420"/>
-        </w:tabs>
-        <w:spacing w:after="0"/>
-        <w:ind w:left="4320" w:hanging="1803"/>
-        <w:rPr>
-          <w:rFonts w:ascii="Courier New" w:eastAsia="Courier New" w:hAnsi="Courier New" w:cs="Courier New"/>
-          <w:i w:val="0"/>
-          <w:iCs w:val="0"/>
-          <w:sz w:val="22"/>
-          <w:szCs w:val="22"/>
-        </w:rPr>
-      </w:pPr>
-      <w:r>
-        <w:rPr>
-          <w:rFonts w:ascii="Courier New" w:eastAsia="Courier New" w:hAnsi="Courier New" w:cs="Courier New"/>
-          <w:i w:val="0"/>
-          <w:iCs w:val="0"/>
-          <w:sz w:val="22"/>
-          <w:szCs w:val="22"/>
-        </w:rPr>
-        <w:tab/>
-      </w:r>
-      <w:r>
-        <w:rPr>
-          <w:i w:val="0"/>
-          <w:iCs w:val="0"/>
-        </w:rPr>
-        <w:t>E.g.</w:t>
-      </w:r>
-      <w:r>
-        <w:rPr>
-          <w:rFonts w:ascii="Courier New" w:eastAsia="Courier New" w:hAnsi="Courier New" w:cs="Courier New"/>
-          <w:i w:val="0"/>
-          <w:iCs w:val="0"/>
-          <w:sz w:val="22"/>
-          <w:szCs w:val="22"/>
-        </w:rPr>
-        <w:tab/>
-        <w:t>ty</w:t>
-      </w:r>
-      <w:r>
-        <w:rPr>
-          <w:rFonts w:ascii="Courier New" w:eastAsia="Courier New" w:hAnsi="Courier New" w:cs="Courier New"/>
-          <w:i w:val="0"/>
-          <w:iCs w:val="0"/>
-          <w:sz w:val="22"/>
-          <w:szCs w:val="22"/>
-        </w:rPr>
-        <w:tab/>
-      </w:r>
-      <w:r>
-        <w:rPr>
-          <w:rFonts w:ascii="Courier New" w:eastAsia="Courier New" w:hAnsi="Courier New" w:cs="Courier New"/>
-          <w:i w:val="0"/>
-          <w:iCs w:val="0"/>
-          <w:sz w:val="22"/>
-          <w:szCs w:val="22"/>
-        </w:rPr>
-        <w:t>hoard</w:t>
-      </w:r>
-    </w:p>
-    <w:p>
-      <w:pPr>
-        <w:pStyle w:val="Heading6"/>
-        <w:tabs>
-          <w:tab w:val="left" w:pos="3420"/>
-        </w:tabs>
-        <w:spacing w:after="0"/>
-        <w:ind w:left="4320" w:hanging="1803"/>
-        <w:rPr>
-          <w:rFonts w:ascii="Courier New" w:eastAsia="Courier New" w:hAnsi="Courier New" w:cs="Courier New"/>
-          <w:i w:val="0"/>
-          <w:iCs w:val="0"/>
-          <w:sz w:val="22"/>
-          <w:szCs w:val="22"/>
-        </w:rPr>
-      </w:pPr>
-      <w:r>
-        <w:rPr>
-          <w:rFonts w:ascii="Courier New" w:eastAsia="Courier New" w:hAnsi="Courier New" w:cs="Courier New"/>
-          <w:i w:val="0"/>
-          <w:iCs w:val="0"/>
-          <w:sz w:val="22"/>
-          <w:szCs w:val="22"/>
-        </w:rPr>
-        <w:tab/>
-      </w:r>
-      <w:r>
-        <w:rPr>
-          <w:rFonts w:ascii="Courier New" w:eastAsia="Courier New" w:hAnsi="Courier New" w:cs="Courier New"/>
-          <w:i w:val="0"/>
-          <w:iCs w:val="0"/>
-          <w:sz w:val="22"/>
-          <w:szCs w:val="22"/>
-        </w:rPr>
-        <w:tab/>
-        <w:t>v0</w:t>
-      </w:r>
-      <w:r>
-        <w:rPr>
-          <w:rFonts w:ascii="Courier New" w:eastAsia="Courier New" w:hAnsi="Courier New" w:cs="Courier New"/>
-          <w:i w:val="0"/>
-          <w:iCs w:val="0"/>
-          <w:sz w:val="22"/>
-          <w:szCs w:val="22"/>
-        </w:rPr>
-        <w:tab/>
-      </w:r>
-      <w:r>
-        <w:rPr>
-          <w:rFonts w:ascii="Courier New" w:eastAsia="Courier New" w:hAnsi="Courier New" w:cs="Courier New"/>
-          <w:i w:val="0"/>
-          <w:iCs w:val="0"/>
-          <w:sz w:val="22"/>
-          <w:szCs w:val="22"/>
-        </w:rPr>
-        <w:t>100</w:t>
-      </w:r>
-    </w:p>
-    <w:p>
-      <w:pPr>
-        <w:pStyle w:val="Heading6"/>
-        <w:tabs>
-          <w:tab w:val="left" w:pos="3420"/>
-        </w:tabs>
-        <w:spacing w:after="0"/>
-        <w:ind w:left="4320" w:hanging="1803"/>
-        <w:rPr>
-          <w:rFonts w:ascii="Courier New" w:eastAsia="Courier New" w:hAnsi="Courier New" w:cs="Courier New"/>
-          <w:i w:val="0"/>
-          <w:iCs w:val="0"/>
-          <w:sz w:val="22"/>
-          <w:szCs w:val="22"/>
-        </w:rPr>
-      </w:pPr>
-      <w:r>
-        <w:rPr>
-          <w:rFonts w:ascii="Courier New" w:eastAsia="Courier New" w:hAnsi="Courier New" w:cs="Courier New"/>
-          <w:i w:val="0"/>
-          <w:iCs w:val="0"/>
-          <w:sz w:val="22"/>
-          <w:szCs w:val="22"/>
-        </w:rPr>
-        <w:tab/>
-      </w:r>
-      <w:r>
-        <w:rPr>
-          <w:rFonts w:ascii="Courier New" w:eastAsia="Courier New" w:hAnsi="Courier New" w:cs="Courier New"/>
-          <w:i w:val="0"/>
-          <w:iCs w:val="0"/>
-          <w:sz w:val="22"/>
-          <w:szCs w:val="22"/>
-        </w:rPr>
-        <w:tab/>
-        <w:t>v1</w:t>
-      </w:r>
-      <w:r>
-        <w:rPr>
-          <w:rFonts w:ascii="Courier New" w:eastAsia="Courier New" w:hAnsi="Courier New" w:cs="Courier New"/>
-          <w:i w:val="0"/>
-          <w:iCs w:val="0"/>
-          <w:sz w:val="22"/>
-          <w:szCs w:val="22"/>
-        </w:rPr>
-        <w:tab/>
-      </w:r>
-      <w:r>
-        <w:rPr>
-          <w:rFonts w:ascii="Courier New" w:eastAsia="Courier New" w:hAnsi="Courier New" w:cs="Courier New"/>
-          <w:i w:val="0"/>
-          <w:iCs w:val="0"/>
-          <w:sz w:val="22"/>
-          <w:szCs w:val="22"/>
-        </w:rPr>
-        <w:t>1</w:t>
-      </w:r>
-    </w:p>
-    <w:p>
-      <w:pPr>
-        <w:pStyle w:val="Heading6"/>
-        <w:tabs>
-          <w:tab w:val="left" w:pos="3420"/>
-        </w:tabs>
-        <w:spacing w:after="0"/>
-        <w:ind w:left="4320" w:hanging="1803"/>
-        <w:rPr>
-          <w:rFonts w:ascii="Courier New" w:eastAsia="Courier New" w:hAnsi="Courier New" w:cs="Courier New"/>
-          <w:i w:val="0"/>
-          <w:iCs w:val="0"/>
-          <w:sz w:val="22"/>
-          <w:szCs w:val="22"/>
-        </w:rPr>
-      </w:pPr>
-      <w:r>
-        <w:rPr>
-          <w:rFonts w:ascii="Courier New" w:eastAsia="Courier New" w:hAnsi="Courier New" w:cs="Courier New"/>
-          <w:i w:val="0"/>
-          <w:iCs w:val="0"/>
-          <w:sz w:val="22"/>
-          <w:szCs w:val="22"/>
-        </w:rPr>
-        <w:tab/>
-      </w:r>
-      <w:r>
-        <w:rPr>
-          <w:rFonts w:ascii="Courier New" w:eastAsia="Courier New" w:hAnsi="Courier New" w:cs="Courier New"/>
-          <w:i w:val="0"/>
-          <w:iCs w:val="0"/>
-          <w:sz w:val="22"/>
-          <w:szCs w:val="22"/>
-        </w:rPr>
-        <w:tab/>
-        <w:t>v2</w:t>
-      </w:r>
-      <w:r>
-        <w:rPr>
-          <w:rFonts w:ascii="Courier New" w:eastAsia="Courier New" w:hAnsi="Courier New" w:cs="Courier New"/>
-          <w:i w:val="0"/>
-          <w:iCs w:val="0"/>
-          <w:sz w:val="22"/>
-          <w:szCs w:val="22"/>
-        </w:rPr>
-        <w:tab/>
-      </w:r>
-      <w:r>
-        <w:rPr>
-          <w:rFonts w:ascii="Courier New" w:eastAsia="Courier New" w:hAnsi="Courier New" w:cs="Courier New"/>
-          <w:i w:val="0"/>
-          <w:iCs w:val="0"/>
-          <w:sz w:val="22"/>
-          <w:szCs w:val="22"/>
-        </w:rPr>
+          <w:sz w:val="22"/>
+          <w:szCs w:val="22"/>
+        </w:rPr>
+        <w:tab/>
         <w:t>150</w:t>
       </w:r>
     </w:p>
@@ -19418,15 +19304,6 @@
           <w:szCs w:val="22"/>
         </w:rPr>
         <w:tab/>
-      </w:r>
-      <w:r>
-        <w:rPr>
-          <w:rFonts w:ascii="Courier New" w:eastAsia="Courier New" w:hAnsi="Courier New" w:cs="Courier New"/>
-          <w:i w:val="0"/>
-          <w:iCs w:val="0"/>
-          <w:sz w:val="22"/>
-          <w:szCs w:val="22"/>
-        </w:rPr>
         <w:t>150</w:t>
       </w:r>
     </w:p>
@@ -35725,21 +35602,177 @@
         <w:tabs>
           <w:tab w:val="left" w:pos="4140"/>
         </w:tabs>
-        <w:spacing w:after="480"/>
-        <w:ind w:left="4678" w:hanging="2126"/>
-        <w:rPr>
-          <w:rFonts w:ascii="Courier New" w:eastAsia="Courier New" w:hAnsi="Courier New" w:cs="Courier New"/>
-          <w:sz w:val="22"/>
-          <w:szCs w:val="22"/>
-        </w:rPr>
-      </w:pPr>
-      <w:r>
-        <w:rPr>
-          <w:rFonts w:ascii="Courier New" w:hAnsi="Courier New"/>
-          <w:sz w:val="22"/>
-          <w:szCs w:val="22"/>
-        </w:rPr>
-        <w:t>slash</w:t>
+        <w:spacing w:after="40"/>
+        <w:ind w:left="4680" w:hanging="2129"/>
+        <w:rPr>
+          <w:rFonts w:ascii="Courier New" w:hAnsi="Courier New"/>
+          <w:sz w:val="22"/>
+          <w:szCs w:val="22"/>
+        </w:rPr>
+      </w:pPr>
+      <w:r>
+        <w:rPr>
+          <w:rFonts w:ascii="Courier New" w:hAnsi="Courier New"/>
+          <w:sz w:val="22"/>
+          <w:szCs w:val="22"/>
+        </w:rPr>
+        <w:t>slas</w:t>
+      </w:r>
+      <w:r>
+        <w:rPr>
+          <w:rFonts w:ascii="Courier New" w:hAnsi="Courier New"/>
+          <w:sz w:val="22"/>
+          <w:szCs w:val="22"/>
+        </w:rPr>
+        <w:t>h</w:t>
+      </w:r>
+    </w:p>
+    <w:p>
+      <w:pPr>
+        <w:pStyle w:val="BodyTextIndent3"/>
+        <w:tabs>
+          <w:tab w:val="left" w:pos="4140"/>
+        </w:tabs>
+        <w:spacing w:after="40"/>
+        <w:ind w:left="4680" w:hanging="2129"/>
+        <w:rPr>
+          <w:rFonts w:cs="Times New Roman"/>
+        </w:rPr>
+      </w:pPr>
+      <w:r>
+        <w:rPr>
+          <w:rFonts w:ascii="Courier New" w:hAnsi="Courier New"/>
+          <w:sz w:val="22"/>
+          <w:szCs w:val="22"/>
+        </w:rPr>
+        <w:t>snare</w:t>
+      </w:r>
+      <w:r>
+        <w:rPr>
+          <w:rFonts w:ascii="Courier New" w:hAnsi="Courier New"/>
+          <w:sz w:val="22"/>
+          <w:szCs w:val="22"/>
+        </w:rPr>
+        <w:tab/>
+      </w:r>
+      <w:r>
+        <w:rPr>
+          <w:rFonts w:cs="Times New Roman"/>
+        </w:rPr>
+        <w:t>ensnares victim</w:t>
+      </w:r>
+    </w:p>
+    <w:p>
+      <w:pPr>
+        <w:pStyle w:val="BodyTextIndent3"/>
+        <w:tabs>
+          <w:tab w:val="left" w:pos="4140"/>
+        </w:tabs>
+        <w:spacing w:after="40"/>
+        <w:ind w:left="4680" w:hanging="2129"/>
+        <w:rPr>
+          <w:rFonts w:cs="Times New Roman"/>
+        </w:rPr>
+      </w:pPr>
+      <w:r>
+        <w:rPr>
+          <w:rFonts w:ascii="Courier New" w:hAnsi="Courier New"/>
+          <w:sz w:val="22"/>
+          <w:szCs w:val="22"/>
+        </w:rPr>
+        <w:t xml:space="preserve">curse </w:t>
+      </w:r>
+      <w:r>
+        <w:rPr>
+          <w:rFonts w:ascii="Courier New" w:hAnsi="Courier New"/>
+          <w:sz w:val="22"/>
+          <w:szCs w:val="22"/>
+        </w:rPr>
+        <w:tab/>
+      </w:r>
+      <w:r>
+        <w:rPr>
+          <w:rFonts w:cs="Times New Roman"/>
+        </w:rPr>
+        <w:t>curses victim</w:t>
+      </w:r>
+    </w:p>
+    <w:p>
+      <w:pPr>
+        <w:pStyle w:val="BodyTextIndent3"/>
+        <w:tabs>
+          <w:tab w:val="left" w:pos="4140"/>
+        </w:tabs>
+        <w:spacing w:after="40"/>
+        <w:ind w:left="4680" w:hanging="2129"/>
+        <w:rPr>
+          <w:rFonts w:cs="Times New Roman"/>
+        </w:rPr>
+      </w:pPr>
+      <w:r>
+        <w:rPr>
+          <w:rFonts w:ascii="Courier New" w:hAnsi="Courier New"/>
+          <w:sz w:val="22"/>
+          <w:szCs w:val="22"/>
+        </w:rPr>
+        <w:t>hex</w:t>
+      </w:r>
+      <w:r>
+        <w:rPr>
+          <w:rFonts w:ascii="Courier New" w:hAnsi="Courier New"/>
+          <w:sz w:val="22"/>
+          <w:szCs w:val="22"/>
+        </w:rPr>
+        <w:tab/>
+      </w:r>
+      <w:r>
+        <w:rPr>
+          <w:rFonts w:cs="Times New Roman"/>
+        </w:rPr>
+        <w:t>curses victim INTENSELY</w:t>
+      </w:r>
+    </w:p>
+    <w:p>
+      <w:pPr>
+        <w:pStyle w:val="BodyTextIndent3"/>
+        <w:tabs>
+          <w:tab w:val="left" w:pos="4140"/>
+        </w:tabs>
+        <w:spacing w:after="40"/>
+        <w:ind w:left="4680" w:hanging="2129"/>
+        <w:rPr>
+          <w:rFonts w:ascii="Courier New" w:hAnsi="Courier New"/>
+          <w:sz w:val="22"/>
+          <w:szCs w:val="22"/>
+        </w:rPr>
+      </w:pPr>
+      <w:r>
+        <w:rPr>
+          <w:rFonts w:ascii="Courier New" w:hAnsi="Courier New"/>
+          <w:sz w:val="22"/>
+          <w:szCs w:val="22"/>
+        </w:rPr>
+        <w:t>spirit</w:t>
+      </w:r>
+      <w:r>
+        <w:rPr>
+          <w:rFonts w:ascii="Courier New" w:hAnsi="Courier New"/>
+          <w:sz w:val="22"/>
+          <w:szCs w:val="22"/>
+        </w:rPr>
+        <w:tab/>
+      </w:r>
+      <w:r>
+        <w:rPr>
+          <w:rFonts w:cs="Times New Roman"/>
+        </w:rPr>
+        <w:t>summons vengeful spirit</w:t>
+      </w:r>
+      <w:r>
+        <w:rPr>
+          <w:rFonts w:cs="Times New Roman"/>
+        </w:rPr>
+        <w:br/>
       </w:r>
     </w:p>
     <w:p>
@@ -36563,6 +36596,7 @@
           <w:sz w:val="22"/>
           <w:szCs w:val="22"/>
         </w:rPr>
+        <w:lastRenderedPageBreak/>
         <w:t>trc</w:t>
       </w:r>
       <w:r>
@@ -36713,7 +36747,6 @@
           <w:sz w:val="22"/>
           <w:szCs w:val="22"/>
         </w:rPr>
-        <w:lastRenderedPageBreak/>
         <w:t>ty</w:t>
       </w:r>
       <w:r>
@@ -37598,6 +37631,7 @@
         <w:spacing w:after="0"/>
       </w:pPr>
       <w:r>
+        <w:lastRenderedPageBreak/>
         <w:tab/>
       </w:r>
       <w:r>
@@ -37718,7 +37752,6 @@
         <w:ind w:left="1701" w:hanging="1701"/>
       </w:pPr>
       <w:r>
-        <w:lastRenderedPageBreak/>
         <w:t>Exit fields</w:t>
       </w:r>
       <w:r>
@@ -38558,6 +38591,7 @@
           <w:sz w:val="22"/>
           <w:szCs w:val="22"/>
         </w:rPr>
+        <w:lastRenderedPageBreak/>
         <w:t>water_no_swim</w:t>
       </w:r>
       <w:r>
@@ -38720,7 +38754,6 @@
           <w:sz w:val="22"/>
           <w:szCs w:val="22"/>
         </w:rPr>
-        <w:lastRenderedPageBreak/>
         <w:t>underwater_ground</w:t>
       </w:r>
       <w:r>
@@ -39657,6 +39690,7 @@
           <w:sz w:val="22"/>
           <w:szCs w:val="22"/>
         </w:rPr>
+        <w:lastRenderedPageBreak/>
         <w:tab/>
       </w:r>
       <w:r>
@@ -39831,7 +39865,6 @@
           <w:sz w:val="22"/>
           <w:szCs w:val="22"/>
         </w:rPr>
-        <w:lastRenderedPageBreak/>
         <w:tab/>
       </w:r>
       <w:r>
@@ -40474,7 +40507,11 @@
         <w:ind w:left="1701"/>
       </w:pPr>
       <w:r>
-        <w:t xml:space="preserve">If you don't want a room to have an exit in a particular direction, just leave out the relevant field.  If you do not add any further information for your exit it will be valid; however, it won't have a door or any form of description. </w:t>
+        <w:t xml:space="preserve">If you don't want a room to have an exit in a particular direction, just leave out the relevant field.  If you do not add any further information for your </w:t>
+      </w:r>
+      <w:r>
+        <w:lastRenderedPageBreak/>
+        <w:t xml:space="preserve">exit it will be valid; however, it won't have a door or any form of description. </w:t>
       </w:r>
     </w:p>
     <w:p>
@@ -40504,7 +40541,6 @@
           <w:i/>
           <w:iCs/>
         </w:rPr>
-        <w:lastRenderedPageBreak/>
         <w:t>&lt;exit code&gt;&lt;field&gt;</w:t>
       </w:r>
       <w:r>
@@ -41252,6 +41288,7 @@
           <w:sz w:val="22"/>
           <w:szCs w:val="22"/>
         </w:rPr>
+        <w:lastRenderedPageBreak/>
         <w:t>1   door</w:t>
       </w:r>
       <w:r>
@@ -41456,7 +41493,6 @@
           <w:sz w:val="22"/>
           <w:szCs w:val="22"/>
         </w:rPr>
-        <w:lastRenderedPageBreak/>
         <w:t>6   pick_pass</w:t>
       </w:r>
       <w:r>
@@ -42258,6 +42294,7 @@
         <w:spacing w:after="480"/>
       </w:pPr>
       <w:r>
+        <w:lastRenderedPageBreak/>
         <w:t>Unless otherwise desired (e.g. one-way doors), use the same door reset in both rooms sharing a door for consistency.</w:t>
       </w:r>
     </w:p>
@@ -42267,7 +42304,6 @@
         <w:spacing w:after="0"/>
       </w:pPr>
       <w:r>
-        <w:lastRenderedPageBreak/>
         <w:t>Examples</w:t>
       </w:r>
     </w:p>
@@ -43641,6 +43677,7 @@
     </w:p>
     <w:p>
       <w:r>
+        <w:lastRenderedPageBreak/>
         <w:tab/>
       </w:r>
       <w:r>
@@ -43657,7 +43694,6 @@
       <w:bookmarkStart w:id="13" w:name="_9.__Mobile"/>
       <w:bookmarkEnd w:id="13"/>
       <w:r>
-        <w:lastRenderedPageBreak/>
         <w:t>12</w:t>
       </w:r>
       <w:r>

</xml_diff>

<commit_message>
Add new trap types (#599)
</commit_message>
<xml_diff>
--- a/builder/scribe/scribe.docx
+++ b/builder/scribe/scribe.docx
@@ -15700,10 +15700,7 @@
       </w:r>
       <w:r>
         <w:tab/>
-        <w:t xml:space="preserve"> </w:t>
-      </w:r>
-      <w:r>
-        <w:t xml:space="preserve">         </w:t>
+        <w:t xml:space="preserve">          </w:t>
       </w:r>
       <w:r>
         <w:rPr>
@@ -18396,12 +18393,6 @@
           <w:iCs w:val="0"/>
         </w:rPr>
         <w:tab/>
-      </w:r>
-      <w:r>
-        <w:rPr>
-          <w:i w:val="0"/>
-          <w:iCs w:val="0"/>
-        </w:rPr>
         <w:t>Wait state</w:t>
       </w:r>
     </w:p>
@@ -18418,13 +18409,7 @@
       </w:r>
       <w:r>
         <w:tab/>
-        <w:t xml:space="preserve">Number: </w:t>
-      </w:r>
-      <w:r>
-        <w:t>0</w:t>
-      </w:r>
-      <w:r>
-        <w:t xml:space="preserve"> or higher</w:t>
+        <w:t>Number: 0 or higher</w:t>
       </w:r>
     </w:p>
     <w:p>
@@ -18572,12 +18557,6 @@
           <w:iCs w:val="0"/>
         </w:rPr>
         <w:tab/>
-      </w:r>
-      <w:r>
-        <w:rPr>
-          <w:i w:val="0"/>
-          <w:iCs w:val="0"/>
-        </w:rPr>
         <w:t>Movement cost per use</w:t>
       </w:r>
     </w:p>
@@ -18650,15 +18629,6 @@
           <w:szCs w:val="22"/>
         </w:rPr>
         <w:tab/>
-      </w:r>
-      <w:r>
-        <w:rPr>
-          <w:rFonts w:ascii="Courier New" w:eastAsia="Courier New" w:hAnsi="Courier New" w:cs="Courier New"/>
-          <w:i w:val="0"/>
-          <w:iCs w:val="0"/>
-          <w:sz w:val="22"/>
-          <w:szCs w:val="22"/>
-        </w:rPr>
         <w:t>digging_implement</w:t>
       </w:r>
     </w:p>
@@ -18757,15 +18727,6 @@
           <w:szCs w:val="22"/>
         </w:rPr>
         <w:tab/>
-      </w:r>
-      <w:r>
-        <w:rPr>
-          <w:rFonts w:ascii="Courier New" w:eastAsia="Courier New" w:hAnsi="Courier New" w:cs="Courier New"/>
-          <w:i w:val="0"/>
-          <w:iCs w:val="0"/>
-          <w:sz w:val="22"/>
-          <w:szCs w:val="22"/>
-        </w:rPr>
         <w:t>25</w:t>
       </w:r>
     </w:p>
@@ -18815,15 +18776,6 @@
           <w:szCs w:val="22"/>
         </w:rPr>
         <w:tab/>
-      </w:r>
-      <w:r>
-        <w:rPr>
-          <w:rFonts w:ascii="Courier New" w:eastAsia="Courier New" w:hAnsi="Courier New" w:cs="Courier New"/>
-          <w:i w:val="0"/>
-          <w:iCs w:val="0"/>
-          <w:sz w:val="22"/>
-          <w:szCs w:val="22"/>
-        </w:rPr>
         <w:t>55</w:t>
       </w:r>
     </w:p>
@@ -18874,15 +18826,6 @@
           <w:szCs w:val="22"/>
         </w:rPr>
         <w:tab/>
-      </w:r>
-      <w:r>
-        <w:rPr>
-          <w:rFonts w:ascii="Courier New" w:eastAsia="Courier New" w:hAnsi="Courier New" w:cs="Courier New"/>
-          <w:i w:val="0"/>
-          <w:iCs w:val="0"/>
-          <w:sz w:val="22"/>
-          <w:szCs w:val="22"/>
-        </w:rPr>
         <w:t>80</w:t>
       </w:r>
     </w:p>
@@ -18928,12 +18871,6 @@
           <w:iCs w:val="0"/>
         </w:rPr>
         <w:tab/>
-      </w:r>
-      <w:r>
-        <w:rPr>
-          <w:i w:val="0"/>
-          <w:iCs w:val="0"/>
-        </w:rPr>
         <w:t>Weight capacity</w:t>
       </w:r>
     </w:p>
@@ -19005,17 +18942,271 @@
       </w:r>
       <w:r>
         <w:tab/>
-        <w:t xml:space="preserve">Number: </w:t>
-      </w:r>
-      <w:r>
+        <w:t>Number: 1 or 2</w:t>
+      </w:r>
+    </w:p>
+    <w:p>
+      <w:pPr>
+        <w:pStyle w:val="Heading6"/>
+        <w:tabs>
+          <w:tab w:val="left" w:pos="3420"/>
+        </w:tabs>
+        <w:spacing w:after="0"/>
+        <w:ind w:left="4320" w:hanging="1803"/>
+        <w:rPr>
+          <w:rFonts w:ascii="Courier New" w:eastAsia="Courier New" w:hAnsi="Courier New" w:cs="Courier New"/>
+          <w:i w:val="0"/>
+          <w:iCs w:val="0"/>
+        </w:rPr>
+      </w:pPr>
+      <w:r>
+        <w:rPr>
+          <w:rFonts w:ascii="Courier New" w:eastAsia="Courier New" w:hAnsi="Courier New" w:cs="Courier New"/>
+          <w:i w:val="0"/>
+          <w:iCs w:val="0"/>
+        </w:rPr>
+        <w:tab/>
+        <w:t>v2</w:t>
+      </w:r>
+      <w:r>
+        <w:rPr>
+          <w:rFonts w:ascii="Courier New" w:eastAsia="Courier New" w:hAnsi="Courier New" w:cs="Courier New"/>
+          <w:i w:val="0"/>
+          <w:iCs w:val="0"/>
+        </w:rPr>
+        <w:tab/>
+      </w:r>
+      <w:r>
+        <w:rPr>
+          <w:i w:val="0"/>
+          <w:iCs w:val="0"/>
+        </w:rPr>
+        <w:t>Current “hitpoints” of damage that the hoard can take until it has been unearthed</w:t>
+      </w:r>
+    </w:p>
+    <w:p>
+      <w:pPr>
+        <w:pStyle w:val="Heading6"/>
+        <w:tabs>
+          <w:tab w:val="left" w:pos="3420"/>
+        </w:tabs>
+        <w:ind w:left="4320" w:hanging="1803"/>
+      </w:pPr>
+      <w:r>
+        <w:tab/>
+      </w:r>
+      <w:r>
+        <w:tab/>
+        <w:t>Number: 0 or higher</w:t>
+      </w:r>
+    </w:p>
+    <w:p>
+      <w:pPr>
+        <w:pStyle w:val="Heading6"/>
+        <w:tabs>
+          <w:tab w:val="left" w:pos="3420"/>
+        </w:tabs>
+        <w:spacing w:after="0"/>
+        <w:ind w:left="4320" w:hanging="1803"/>
+        <w:rPr>
+          <w:rFonts w:ascii="Courier New" w:eastAsia="Courier New" w:hAnsi="Courier New" w:cs="Courier New"/>
+          <w:i w:val="0"/>
+          <w:iCs w:val="0"/>
+        </w:rPr>
+      </w:pPr>
+      <w:r>
+        <w:rPr>
+          <w:i w:val="0"/>
+          <w:iCs w:val="0"/>
+        </w:rPr>
+        <w:tab/>
+      </w:r>
+      <w:r>
+        <w:rPr>
+          <w:rFonts w:ascii="Courier New" w:hAnsi="Courier New"/>
+          <w:i w:val="0"/>
+          <w:iCs w:val="0"/>
+        </w:rPr>
+        <w:t>v3</w:t>
+      </w:r>
+      <w:r>
+        <w:rPr>
+          <w:i w:val="0"/>
+          <w:iCs w:val="0"/>
+        </w:rPr>
+        <w:tab/>
+        <w:t>Maximum “hitpoints” the hoard can have</w:t>
+      </w:r>
+    </w:p>
+    <w:p>
+      <w:pPr>
+        <w:pStyle w:val="Heading6"/>
+        <w:tabs>
+          <w:tab w:val="left" w:pos="3420"/>
+        </w:tabs>
+        <w:ind w:left="4320" w:hanging="1803"/>
+      </w:pPr>
+      <w:r>
+        <w:tab/>
+      </w:r>
+      <w:r>
+        <w:tab/>
+        <w:t>Number: 0 or higher</w:t>
+      </w:r>
+    </w:p>
+    <w:p>
+      <w:pPr>
+        <w:pStyle w:val="Heading6"/>
+        <w:tabs>
+          <w:tab w:val="left" w:pos="3420"/>
+        </w:tabs>
+        <w:spacing w:after="0"/>
+        <w:ind w:left="4320" w:hanging="1803"/>
+        <w:rPr>
+          <w:rFonts w:ascii="Courier New" w:eastAsia="Courier New" w:hAnsi="Courier New" w:cs="Courier New"/>
+          <w:i w:val="0"/>
+          <w:iCs w:val="0"/>
+          <w:sz w:val="22"/>
+          <w:szCs w:val="22"/>
+        </w:rPr>
+      </w:pPr>
+      <w:r>
+        <w:rPr>
+          <w:rFonts w:ascii="Courier New" w:eastAsia="Courier New" w:hAnsi="Courier New" w:cs="Courier New"/>
+          <w:i w:val="0"/>
+          <w:iCs w:val="0"/>
+          <w:sz w:val="22"/>
+          <w:szCs w:val="22"/>
+        </w:rPr>
+        <w:tab/>
+      </w:r>
+      <w:r>
+        <w:rPr>
+          <w:i w:val="0"/>
+          <w:iCs w:val="0"/>
+        </w:rPr>
+        <w:t>E.g.</w:t>
+      </w:r>
+      <w:r>
+        <w:rPr>
+          <w:rFonts w:ascii="Courier New" w:eastAsia="Courier New" w:hAnsi="Courier New" w:cs="Courier New"/>
+          <w:i w:val="0"/>
+          <w:iCs w:val="0"/>
+          <w:sz w:val="22"/>
+          <w:szCs w:val="22"/>
+        </w:rPr>
+        <w:tab/>
+        <w:t>ty</w:t>
+      </w:r>
+      <w:r>
+        <w:rPr>
+          <w:rFonts w:ascii="Courier New" w:eastAsia="Courier New" w:hAnsi="Courier New" w:cs="Courier New"/>
+          <w:i w:val="0"/>
+          <w:iCs w:val="0"/>
+          <w:sz w:val="22"/>
+          <w:szCs w:val="22"/>
+        </w:rPr>
+        <w:tab/>
+        <w:t>hoard</w:t>
+      </w:r>
+    </w:p>
+    <w:p>
+      <w:pPr>
+        <w:pStyle w:val="Heading6"/>
+        <w:tabs>
+          <w:tab w:val="left" w:pos="3420"/>
+        </w:tabs>
+        <w:spacing w:after="0"/>
+        <w:ind w:left="4320" w:hanging="1803"/>
+        <w:rPr>
+          <w:rFonts w:ascii="Courier New" w:eastAsia="Courier New" w:hAnsi="Courier New" w:cs="Courier New"/>
+          <w:i w:val="0"/>
+          <w:iCs w:val="0"/>
+          <w:sz w:val="22"/>
+          <w:szCs w:val="22"/>
+        </w:rPr>
+      </w:pPr>
+      <w:r>
+        <w:rPr>
+          <w:rFonts w:ascii="Courier New" w:eastAsia="Courier New" w:hAnsi="Courier New" w:cs="Courier New"/>
+          <w:i w:val="0"/>
+          <w:iCs w:val="0"/>
+          <w:sz w:val="22"/>
+          <w:szCs w:val="22"/>
+        </w:rPr>
+        <w:tab/>
+      </w:r>
+      <w:r>
+        <w:rPr>
+          <w:rFonts w:ascii="Courier New" w:eastAsia="Courier New" w:hAnsi="Courier New" w:cs="Courier New"/>
+          <w:i w:val="0"/>
+          <w:iCs w:val="0"/>
+          <w:sz w:val="22"/>
+          <w:szCs w:val="22"/>
+        </w:rPr>
+        <w:tab/>
+        <w:t>v0</w:t>
+      </w:r>
+      <w:r>
+        <w:rPr>
+          <w:rFonts w:ascii="Courier New" w:eastAsia="Courier New" w:hAnsi="Courier New" w:cs="Courier New"/>
+          <w:i w:val="0"/>
+          <w:iCs w:val="0"/>
+          <w:sz w:val="22"/>
+          <w:szCs w:val="22"/>
+        </w:rPr>
+        <w:tab/>
+        <w:t>100</w:t>
+      </w:r>
+    </w:p>
+    <w:p>
+      <w:pPr>
+        <w:pStyle w:val="Heading6"/>
+        <w:tabs>
+          <w:tab w:val="left" w:pos="3420"/>
+        </w:tabs>
+        <w:spacing w:after="0"/>
+        <w:ind w:left="4320" w:hanging="1803"/>
+        <w:rPr>
+          <w:rFonts w:ascii="Courier New" w:eastAsia="Courier New" w:hAnsi="Courier New" w:cs="Courier New"/>
+          <w:i w:val="0"/>
+          <w:iCs w:val="0"/>
+          <w:sz w:val="22"/>
+          <w:szCs w:val="22"/>
+        </w:rPr>
+      </w:pPr>
+      <w:r>
+        <w:rPr>
+          <w:rFonts w:ascii="Courier New" w:eastAsia="Courier New" w:hAnsi="Courier New" w:cs="Courier New"/>
+          <w:i w:val="0"/>
+          <w:iCs w:val="0"/>
+          <w:sz w:val="22"/>
+          <w:szCs w:val="22"/>
+        </w:rPr>
+        <w:tab/>
+      </w:r>
+      <w:r>
+        <w:rPr>
+          <w:rFonts w:ascii="Courier New" w:eastAsia="Courier New" w:hAnsi="Courier New" w:cs="Courier New"/>
+          <w:i w:val="0"/>
+          <w:iCs w:val="0"/>
+          <w:sz w:val="22"/>
+          <w:szCs w:val="22"/>
+        </w:rPr>
+        <w:tab/>
+        <w:t>v1</w:t>
+      </w:r>
+      <w:r>
+        <w:rPr>
+          <w:rFonts w:ascii="Courier New" w:eastAsia="Courier New" w:hAnsi="Courier New" w:cs="Courier New"/>
+          <w:i w:val="0"/>
+          <w:iCs w:val="0"/>
+          <w:sz w:val="22"/>
+          <w:szCs w:val="22"/>
+        </w:rPr>
+        <w:tab/>
         <w:t>1</w:t>
       </w:r>
-      <w:r>
-        <w:t xml:space="preserve"> or </w:t>
-      </w:r>
-      <w:r>
-        <w:t>2</w:t>
-      </w:r>
     </w:p>
     <w:p>
       <w:pPr>
@@ -19029,13 +19220,27 @@
           <w:rFonts w:ascii="Courier New" w:eastAsia="Courier New" w:hAnsi="Courier New" w:cs="Courier New"/>
           <w:i w:val="0"/>
           <w:iCs w:val="0"/>
-        </w:rPr>
-      </w:pPr>
-      <w:r>
-        <w:rPr>
-          <w:rFonts w:ascii="Courier New" w:eastAsia="Courier New" w:hAnsi="Courier New" w:cs="Courier New"/>
-          <w:i w:val="0"/>
-          <w:iCs w:val="0"/>
+          <w:sz w:val="22"/>
+          <w:szCs w:val="22"/>
+        </w:rPr>
+      </w:pPr>
+      <w:r>
+        <w:rPr>
+          <w:rFonts w:ascii="Courier New" w:eastAsia="Courier New" w:hAnsi="Courier New" w:cs="Courier New"/>
+          <w:i w:val="0"/>
+          <w:iCs w:val="0"/>
+          <w:sz w:val="22"/>
+          <w:szCs w:val="22"/>
+        </w:rPr>
+        <w:tab/>
+      </w:r>
+      <w:r>
+        <w:rPr>
+          <w:rFonts w:ascii="Courier New" w:eastAsia="Courier New" w:hAnsi="Courier New" w:cs="Courier New"/>
+          <w:i w:val="0"/>
+          <w:iCs w:val="0"/>
+          <w:sz w:val="22"/>
+          <w:szCs w:val="22"/>
         </w:rPr>
         <w:tab/>
         <w:t>v2</w:t>
@@ -19045,329 +19250,10 @@
           <w:rFonts w:ascii="Courier New" w:eastAsia="Courier New" w:hAnsi="Courier New" w:cs="Courier New"/>
           <w:i w:val="0"/>
           <w:iCs w:val="0"/>
-        </w:rPr>
-        <w:tab/>
-      </w:r>
-      <w:r>
-        <w:rPr>
-          <w:i w:val="0"/>
-          <w:iCs w:val="0"/>
-        </w:rPr>
-        <w:t>Current “hitpoints” of damage that the hoard can take until it has been unearthed</w:t>
-      </w:r>
-    </w:p>
-    <w:p>
-      <w:pPr>
-        <w:pStyle w:val="Heading6"/>
-        <w:tabs>
-          <w:tab w:val="left" w:pos="3420"/>
-        </w:tabs>
-        <w:ind w:left="4320" w:hanging="1803"/>
-      </w:pPr>
-      <w:r>
-        <w:tab/>
-      </w:r>
-      <w:r>
-        <w:tab/>
-        <w:t>Number: 0 or higher</w:t>
-      </w:r>
-    </w:p>
-    <w:p>
-      <w:pPr>
-        <w:pStyle w:val="Heading6"/>
-        <w:tabs>
-          <w:tab w:val="left" w:pos="3420"/>
-        </w:tabs>
-        <w:spacing w:after="0"/>
-        <w:ind w:left="4320" w:hanging="1803"/>
-        <w:rPr>
-          <w:rFonts w:ascii="Courier New" w:eastAsia="Courier New" w:hAnsi="Courier New" w:cs="Courier New"/>
-          <w:i w:val="0"/>
-          <w:iCs w:val="0"/>
-        </w:rPr>
-      </w:pPr>
-      <w:r>
-        <w:rPr>
-          <w:i w:val="0"/>
-          <w:iCs w:val="0"/>
-        </w:rPr>
-        <w:tab/>
-      </w:r>
-      <w:r>
-        <w:rPr>
-          <w:rFonts w:ascii="Courier New" w:hAnsi="Courier New"/>
-          <w:i w:val="0"/>
-          <w:iCs w:val="0"/>
-        </w:rPr>
-        <w:t>v3</w:t>
-      </w:r>
-      <w:r>
-        <w:rPr>
-          <w:i w:val="0"/>
-          <w:iCs w:val="0"/>
-        </w:rPr>
-        <w:tab/>
-      </w:r>
-      <w:r>
-        <w:rPr>
-          <w:i w:val="0"/>
-          <w:iCs w:val="0"/>
-        </w:rPr>
-        <w:t>Maximum “hitpoints” the hoard can have</w:t>
-      </w:r>
-    </w:p>
-    <w:p>
-      <w:pPr>
-        <w:pStyle w:val="Heading6"/>
-        <w:tabs>
-          <w:tab w:val="left" w:pos="3420"/>
-        </w:tabs>
-        <w:ind w:left="4320" w:hanging="1803"/>
-      </w:pPr>
-      <w:r>
-        <w:tab/>
-      </w:r>
-      <w:r>
-        <w:tab/>
-        <w:t>Number: 0 or higher</w:t>
-      </w:r>
-    </w:p>
-    <w:p>
-      <w:pPr>
-        <w:pStyle w:val="Heading6"/>
-        <w:tabs>
-          <w:tab w:val="left" w:pos="3420"/>
-        </w:tabs>
-        <w:spacing w:after="0"/>
-        <w:ind w:left="4320" w:hanging="1803"/>
-        <w:rPr>
-          <w:rFonts w:ascii="Courier New" w:eastAsia="Courier New" w:hAnsi="Courier New" w:cs="Courier New"/>
-          <w:i w:val="0"/>
-          <w:iCs w:val="0"/>
-          <w:sz w:val="22"/>
-          <w:szCs w:val="22"/>
-        </w:rPr>
-      </w:pPr>
-      <w:r>
-        <w:rPr>
-          <w:rFonts w:ascii="Courier New" w:eastAsia="Courier New" w:hAnsi="Courier New" w:cs="Courier New"/>
-          <w:i w:val="0"/>
-          <w:iCs w:val="0"/>
-          <w:sz w:val="22"/>
-          <w:szCs w:val="22"/>
-        </w:rPr>
-        <w:tab/>
-      </w:r>
-      <w:r>
-        <w:rPr>
-          <w:i w:val="0"/>
-          <w:iCs w:val="0"/>
-        </w:rPr>
-        <w:t>E.g.</w:t>
-      </w:r>
-      <w:r>
-        <w:rPr>
-          <w:rFonts w:ascii="Courier New" w:eastAsia="Courier New" w:hAnsi="Courier New" w:cs="Courier New"/>
-          <w:i w:val="0"/>
-          <w:iCs w:val="0"/>
-          <w:sz w:val="22"/>
-          <w:szCs w:val="22"/>
-        </w:rPr>
-        <w:tab/>
-        <w:t>ty</w:t>
-      </w:r>
-      <w:r>
-        <w:rPr>
-          <w:rFonts w:ascii="Courier New" w:eastAsia="Courier New" w:hAnsi="Courier New" w:cs="Courier New"/>
-          <w:i w:val="0"/>
-          <w:iCs w:val="0"/>
-          <w:sz w:val="22"/>
-          <w:szCs w:val="22"/>
-        </w:rPr>
-        <w:tab/>
-      </w:r>
-      <w:r>
-        <w:rPr>
-          <w:rFonts w:ascii="Courier New" w:eastAsia="Courier New" w:hAnsi="Courier New" w:cs="Courier New"/>
-          <w:i w:val="0"/>
-          <w:iCs w:val="0"/>
-          <w:sz w:val="22"/>
-          <w:szCs w:val="22"/>
-        </w:rPr>
-        <w:t>hoard</w:t>
-      </w:r>
-    </w:p>
-    <w:p>
-      <w:pPr>
-        <w:pStyle w:val="Heading6"/>
-        <w:tabs>
-          <w:tab w:val="left" w:pos="3420"/>
-        </w:tabs>
-        <w:spacing w:after="0"/>
-        <w:ind w:left="4320" w:hanging="1803"/>
-        <w:rPr>
-          <w:rFonts w:ascii="Courier New" w:eastAsia="Courier New" w:hAnsi="Courier New" w:cs="Courier New"/>
-          <w:i w:val="0"/>
-          <w:iCs w:val="0"/>
-          <w:sz w:val="22"/>
-          <w:szCs w:val="22"/>
-        </w:rPr>
-      </w:pPr>
-      <w:r>
-        <w:rPr>
-          <w:rFonts w:ascii="Courier New" w:eastAsia="Courier New" w:hAnsi="Courier New" w:cs="Courier New"/>
-          <w:i w:val="0"/>
-          <w:iCs w:val="0"/>
-          <w:sz w:val="22"/>
-          <w:szCs w:val="22"/>
-        </w:rPr>
-        <w:tab/>
-      </w:r>
-      <w:r>
-        <w:rPr>
-          <w:rFonts w:ascii="Courier New" w:eastAsia="Courier New" w:hAnsi="Courier New" w:cs="Courier New"/>
-          <w:i w:val="0"/>
-          <w:iCs w:val="0"/>
-          <w:sz w:val="22"/>
-          <w:szCs w:val="22"/>
-        </w:rPr>
-        <w:tab/>
-        <w:t>v0</w:t>
-      </w:r>
-      <w:r>
-        <w:rPr>
-          <w:rFonts w:ascii="Courier New" w:eastAsia="Courier New" w:hAnsi="Courier New" w:cs="Courier New"/>
-          <w:i w:val="0"/>
-          <w:iCs w:val="0"/>
-          <w:sz w:val="22"/>
-          <w:szCs w:val="22"/>
-        </w:rPr>
-        <w:tab/>
-      </w:r>
-      <w:r>
-        <w:rPr>
-          <w:rFonts w:ascii="Courier New" w:eastAsia="Courier New" w:hAnsi="Courier New" w:cs="Courier New"/>
-          <w:i w:val="0"/>
-          <w:iCs w:val="0"/>
-          <w:sz w:val="22"/>
-          <w:szCs w:val="22"/>
-        </w:rPr>
-        <w:t>100</w:t>
-      </w:r>
-    </w:p>
-    <w:p>
-      <w:pPr>
-        <w:pStyle w:val="Heading6"/>
-        <w:tabs>
-          <w:tab w:val="left" w:pos="3420"/>
-        </w:tabs>
-        <w:spacing w:after="0"/>
-        <w:ind w:left="4320" w:hanging="1803"/>
-        <w:rPr>
-          <w:rFonts w:ascii="Courier New" w:eastAsia="Courier New" w:hAnsi="Courier New" w:cs="Courier New"/>
-          <w:i w:val="0"/>
-          <w:iCs w:val="0"/>
-          <w:sz w:val="22"/>
-          <w:szCs w:val="22"/>
-        </w:rPr>
-      </w:pPr>
-      <w:r>
-        <w:rPr>
-          <w:rFonts w:ascii="Courier New" w:eastAsia="Courier New" w:hAnsi="Courier New" w:cs="Courier New"/>
-          <w:i w:val="0"/>
-          <w:iCs w:val="0"/>
-          <w:sz w:val="22"/>
-          <w:szCs w:val="22"/>
-        </w:rPr>
-        <w:tab/>
-      </w:r>
-      <w:r>
-        <w:rPr>
-          <w:rFonts w:ascii="Courier New" w:eastAsia="Courier New" w:hAnsi="Courier New" w:cs="Courier New"/>
-          <w:i w:val="0"/>
-          <w:iCs w:val="0"/>
-          <w:sz w:val="22"/>
-          <w:szCs w:val="22"/>
-        </w:rPr>
-        <w:tab/>
-        <w:t>v1</w:t>
-      </w:r>
-      <w:r>
-        <w:rPr>
-          <w:rFonts w:ascii="Courier New" w:eastAsia="Courier New" w:hAnsi="Courier New" w:cs="Courier New"/>
-          <w:i w:val="0"/>
-          <w:iCs w:val="0"/>
-          <w:sz w:val="22"/>
-          <w:szCs w:val="22"/>
-        </w:rPr>
-        <w:tab/>
-      </w:r>
-      <w:r>
-        <w:rPr>
-          <w:rFonts w:ascii="Courier New" w:eastAsia="Courier New" w:hAnsi="Courier New" w:cs="Courier New"/>
-          <w:i w:val="0"/>
-          <w:iCs w:val="0"/>
-          <w:sz w:val="22"/>
-          <w:szCs w:val="22"/>
-        </w:rPr>
-        <w:t>1</w:t>
-      </w:r>
-    </w:p>
-    <w:p>
-      <w:pPr>
-        <w:pStyle w:val="Heading6"/>
-        <w:tabs>
-          <w:tab w:val="left" w:pos="3420"/>
-        </w:tabs>
-        <w:spacing w:after="0"/>
-        <w:ind w:left="4320" w:hanging="1803"/>
-        <w:rPr>
-          <w:rFonts w:ascii="Courier New" w:eastAsia="Courier New" w:hAnsi="Courier New" w:cs="Courier New"/>
-          <w:i w:val="0"/>
-          <w:iCs w:val="0"/>
-          <w:sz w:val="22"/>
-          <w:szCs w:val="22"/>
-        </w:rPr>
-      </w:pPr>
-      <w:r>
-        <w:rPr>
-          <w:rFonts w:ascii="Courier New" w:eastAsia="Courier New" w:hAnsi="Courier New" w:cs="Courier New"/>
-          <w:i w:val="0"/>
-          <w:iCs w:val="0"/>
-          <w:sz w:val="22"/>
-          <w:szCs w:val="22"/>
-        </w:rPr>
-        <w:tab/>
-      </w:r>
-      <w:r>
-        <w:rPr>
-          <w:rFonts w:ascii="Courier New" w:eastAsia="Courier New" w:hAnsi="Courier New" w:cs="Courier New"/>
-          <w:i w:val="0"/>
-          <w:iCs w:val="0"/>
-          <w:sz w:val="22"/>
-          <w:szCs w:val="22"/>
-        </w:rPr>
-        <w:tab/>
-        <w:t>v2</w:t>
-      </w:r>
-      <w:r>
-        <w:rPr>
-          <w:rFonts w:ascii="Courier New" w:eastAsia="Courier New" w:hAnsi="Courier New" w:cs="Courier New"/>
-          <w:i w:val="0"/>
-          <w:iCs w:val="0"/>
-          <w:sz w:val="22"/>
-          <w:szCs w:val="22"/>
-        </w:rPr>
-        <w:tab/>
-      </w:r>
-      <w:r>
-        <w:rPr>
-          <w:rFonts w:ascii="Courier New" w:eastAsia="Courier New" w:hAnsi="Courier New" w:cs="Courier New"/>
-          <w:i w:val="0"/>
-          <w:iCs w:val="0"/>
-          <w:sz w:val="22"/>
-          <w:szCs w:val="22"/>
-        </w:rPr>
+          <w:sz w:val="22"/>
+          <w:szCs w:val="22"/>
+        </w:rPr>
+        <w:tab/>
         <w:t>150</w:t>
       </w:r>
     </w:p>
@@ -19418,15 +19304,6 @@
           <w:szCs w:val="22"/>
         </w:rPr>
         <w:tab/>
-      </w:r>
-      <w:r>
-        <w:rPr>
-          <w:rFonts w:ascii="Courier New" w:eastAsia="Courier New" w:hAnsi="Courier New" w:cs="Courier New"/>
-          <w:i w:val="0"/>
-          <w:iCs w:val="0"/>
-          <w:sz w:val="22"/>
-          <w:szCs w:val="22"/>
-        </w:rPr>
         <w:t>150</w:t>
       </w:r>
     </w:p>
@@ -35725,21 +35602,177 @@
         <w:tabs>
           <w:tab w:val="left" w:pos="4140"/>
         </w:tabs>
-        <w:spacing w:after="480"/>
-        <w:ind w:left="4678" w:hanging="2126"/>
-        <w:rPr>
-          <w:rFonts w:ascii="Courier New" w:eastAsia="Courier New" w:hAnsi="Courier New" w:cs="Courier New"/>
-          <w:sz w:val="22"/>
-          <w:szCs w:val="22"/>
-        </w:rPr>
-      </w:pPr>
-      <w:r>
-        <w:rPr>
-          <w:rFonts w:ascii="Courier New" w:hAnsi="Courier New"/>
-          <w:sz w:val="22"/>
-          <w:szCs w:val="22"/>
-        </w:rPr>
-        <w:t>slash</w:t>
+        <w:spacing w:after="40"/>
+        <w:ind w:left="4680" w:hanging="2129"/>
+        <w:rPr>
+          <w:rFonts w:ascii="Courier New" w:hAnsi="Courier New"/>
+          <w:sz w:val="22"/>
+          <w:szCs w:val="22"/>
+        </w:rPr>
+      </w:pPr>
+      <w:r>
+        <w:rPr>
+          <w:rFonts w:ascii="Courier New" w:hAnsi="Courier New"/>
+          <w:sz w:val="22"/>
+          <w:szCs w:val="22"/>
+        </w:rPr>
+        <w:t>slas</w:t>
+      </w:r>
+      <w:r>
+        <w:rPr>
+          <w:rFonts w:ascii="Courier New" w:hAnsi="Courier New"/>
+          <w:sz w:val="22"/>
+          <w:szCs w:val="22"/>
+        </w:rPr>
+        <w:t>h</w:t>
+      </w:r>
+    </w:p>
+    <w:p>
+      <w:pPr>
+        <w:pStyle w:val="BodyTextIndent3"/>
+        <w:tabs>
+          <w:tab w:val="left" w:pos="4140"/>
+        </w:tabs>
+        <w:spacing w:after="40"/>
+        <w:ind w:left="4680" w:hanging="2129"/>
+        <w:rPr>
+          <w:rFonts w:cs="Times New Roman"/>
+        </w:rPr>
+      </w:pPr>
+      <w:r>
+        <w:rPr>
+          <w:rFonts w:ascii="Courier New" w:hAnsi="Courier New"/>
+          <w:sz w:val="22"/>
+          <w:szCs w:val="22"/>
+        </w:rPr>
+        <w:t>snare</w:t>
+      </w:r>
+      <w:r>
+        <w:rPr>
+          <w:rFonts w:ascii="Courier New" w:hAnsi="Courier New"/>
+          <w:sz w:val="22"/>
+          <w:szCs w:val="22"/>
+        </w:rPr>
+        <w:tab/>
+      </w:r>
+      <w:r>
+        <w:rPr>
+          <w:rFonts w:cs="Times New Roman"/>
+        </w:rPr>
+        <w:t>ensnares victim</w:t>
+      </w:r>
+    </w:p>
+    <w:p>
+      <w:pPr>
+        <w:pStyle w:val="BodyTextIndent3"/>
+        <w:tabs>
+          <w:tab w:val="left" w:pos="4140"/>
+        </w:tabs>
+        <w:spacing w:after="40"/>
+        <w:ind w:left="4680" w:hanging="2129"/>
+        <w:rPr>
+          <w:rFonts w:cs="Times New Roman"/>
+        </w:rPr>
+      </w:pPr>
+      <w:r>
+        <w:rPr>
+          <w:rFonts w:ascii="Courier New" w:hAnsi="Courier New"/>
+          <w:sz w:val="22"/>
+          <w:szCs w:val="22"/>
+        </w:rPr>
+        <w:t xml:space="preserve">curse </w:t>
+      </w:r>
+      <w:r>
+        <w:rPr>
+          <w:rFonts w:ascii="Courier New" w:hAnsi="Courier New"/>
+          <w:sz w:val="22"/>
+          <w:szCs w:val="22"/>
+        </w:rPr>
+        <w:tab/>
+      </w:r>
+      <w:r>
+        <w:rPr>
+          <w:rFonts w:cs="Times New Roman"/>
+        </w:rPr>
+        <w:t>curses victim</w:t>
+      </w:r>
+    </w:p>
+    <w:p>
+      <w:pPr>
+        <w:pStyle w:val="BodyTextIndent3"/>
+        <w:tabs>
+          <w:tab w:val="left" w:pos="4140"/>
+        </w:tabs>
+        <w:spacing w:after="40"/>
+        <w:ind w:left="4680" w:hanging="2129"/>
+        <w:rPr>
+          <w:rFonts w:cs="Times New Roman"/>
+        </w:rPr>
+      </w:pPr>
+      <w:r>
+        <w:rPr>
+          <w:rFonts w:ascii="Courier New" w:hAnsi="Courier New"/>
+          <w:sz w:val="22"/>
+          <w:szCs w:val="22"/>
+        </w:rPr>
+        <w:t>hex</w:t>
+      </w:r>
+      <w:r>
+        <w:rPr>
+          <w:rFonts w:ascii="Courier New" w:hAnsi="Courier New"/>
+          <w:sz w:val="22"/>
+          <w:szCs w:val="22"/>
+        </w:rPr>
+        <w:tab/>
+      </w:r>
+      <w:r>
+        <w:rPr>
+          <w:rFonts w:cs="Times New Roman"/>
+        </w:rPr>
+        <w:t>curses victim INTENSELY</w:t>
+      </w:r>
+    </w:p>
+    <w:p>
+      <w:pPr>
+        <w:pStyle w:val="BodyTextIndent3"/>
+        <w:tabs>
+          <w:tab w:val="left" w:pos="4140"/>
+        </w:tabs>
+        <w:spacing w:after="40"/>
+        <w:ind w:left="4680" w:hanging="2129"/>
+        <w:rPr>
+          <w:rFonts w:ascii="Courier New" w:hAnsi="Courier New"/>
+          <w:sz w:val="22"/>
+          <w:szCs w:val="22"/>
+        </w:rPr>
+      </w:pPr>
+      <w:r>
+        <w:rPr>
+          <w:rFonts w:ascii="Courier New" w:hAnsi="Courier New"/>
+          <w:sz w:val="22"/>
+          <w:szCs w:val="22"/>
+        </w:rPr>
+        <w:t>spirit</w:t>
+      </w:r>
+      <w:r>
+        <w:rPr>
+          <w:rFonts w:ascii="Courier New" w:hAnsi="Courier New"/>
+          <w:sz w:val="22"/>
+          <w:szCs w:val="22"/>
+        </w:rPr>
+        <w:tab/>
+      </w:r>
+      <w:r>
+        <w:rPr>
+          <w:rFonts w:cs="Times New Roman"/>
+        </w:rPr>
+        <w:t>summons vengeful spirit</w:t>
+      </w:r>
+      <w:r>
+        <w:rPr>
+          <w:rFonts w:cs="Times New Roman"/>
+        </w:rPr>
+        <w:br/>
       </w:r>
     </w:p>
     <w:p>
@@ -36563,6 +36596,7 @@
           <w:sz w:val="22"/>
           <w:szCs w:val="22"/>
         </w:rPr>
+        <w:lastRenderedPageBreak/>
         <w:t>trc</w:t>
       </w:r>
       <w:r>
@@ -36713,7 +36747,6 @@
           <w:sz w:val="22"/>
           <w:szCs w:val="22"/>
         </w:rPr>
-        <w:lastRenderedPageBreak/>
         <w:t>ty</w:t>
       </w:r>
       <w:r>
@@ -37598,6 +37631,7 @@
         <w:spacing w:after="0"/>
       </w:pPr>
       <w:r>
+        <w:lastRenderedPageBreak/>
         <w:tab/>
       </w:r>
       <w:r>
@@ -37718,7 +37752,6 @@
         <w:ind w:left="1701" w:hanging="1701"/>
       </w:pPr>
       <w:r>
-        <w:lastRenderedPageBreak/>
         <w:t>Exit fields</w:t>
       </w:r>
       <w:r>
@@ -38558,6 +38591,7 @@
           <w:sz w:val="22"/>
           <w:szCs w:val="22"/>
         </w:rPr>
+        <w:lastRenderedPageBreak/>
         <w:t>water_no_swim</w:t>
       </w:r>
       <w:r>
@@ -38720,7 +38754,6 @@
           <w:sz w:val="22"/>
           <w:szCs w:val="22"/>
         </w:rPr>
-        <w:lastRenderedPageBreak/>
         <w:t>underwater_ground</w:t>
       </w:r>
       <w:r>
@@ -39657,6 +39690,7 @@
           <w:sz w:val="22"/>
           <w:szCs w:val="22"/>
         </w:rPr>
+        <w:lastRenderedPageBreak/>
         <w:tab/>
       </w:r>
       <w:r>
@@ -39831,7 +39865,6 @@
           <w:sz w:val="22"/>
           <w:szCs w:val="22"/>
         </w:rPr>
-        <w:lastRenderedPageBreak/>
         <w:tab/>
       </w:r>
       <w:r>
@@ -40474,7 +40507,11 @@
         <w:ind w:left="1701"/>
       </w:pPr>
       <w:r>
-        <w:t xml:space="preserve">If you don't want a room to have an exit in a particular direction, just leave out the relevant field.  If you do not add any further information for your exit it will be valid; however, it won't have a door or any form of description. </w:t>
+        <w:t xml:space="preserve">If you don't want a room to have an exit in a particular direction, just leave out the relevant field.  If you do not add any further information for your </w:t>
+      </w:r>
+      <w:r>
+        <w:lastRenderedPageBreak/>
+        <w:t xml:space="preserve">exit it will be valid; however, it won't have a door or any form of description. </w:t>
       </w:r>
     </w:p>
     <w:p>
@@ -40504,7 +40541,6 @@
           <w:i/>
           <w:iCs/>
         </w:rPr>
-        <w:lastRenderedPageBreak/>
         <w:t>&lt;exit code&gt;&lt;field&gt;</w:t>
       </w:r>
       <w:r>
@@ -41252,6 +41288,7 @@
           <w:sz w:val="22"/>
           <w:szCs w:val="22"/>
         </w:rPr>
+        <w:lastRenderedPageBreak/>
         <w:t>1   door</w:t>
       </w:r>
       <w:r>
@@ -41456,7 +41493,6 @@
           <w:sz w:val="22"/>
           <w:szCs w:val="22"/>
         </w:rPr>
-        <w:lastRenderedPageBreak/>
         <w:t>6   pick_pass</w:t>
       </w:r>
       <w:r>
@@ -42258,6 +42294,7 @@
         <w:spacing w:after="480"/>
       </w:pPr>
       <w:r>
+        <w:lastRenderedPageBreak/>
         <w:t>Unless otherwise desired (e.g. one-way doors), use the same door reset in both rooms sharing a door for consistency.</w:t>
       </w:r>
     </w:p>
@@ -42267,7 +42304,6 @@
         <w:spacing w:after="0"/>
       </w:pPr>
       <w:r>
-        <w:lastRenderedPageBreak/>
         <w:t>Examples</w:t>
       </w:r>
     </w:p>
@@ -43641,6 +43677,7 @@
     </w:p>
     <w:p>
       <w:r>
+        <w:lastRenderedPageBreak/>
         <w:tab/>
       </w:r>
       <w:r>
@@ -43657,7 +43694,6 @@
       <w:bookmarkStart w:id="13" w:name="_9.__Mobile"/>
       <w:bookmarkEnd w:id="13"/>
       <w:r>
-        <w:lastRenderedPageBreak/>
         <w:t>12</w:t>
       </w:r>
       <w:r>

</xml_diff>